<commit_message>
modified dzw with 1st and 2nd chapter
</commit_message>
<xml_diff>
--- a/docs/dzw.docx
+++ b/docs/dzw.docx
@@ -1,6 +1,6 @@
 
 <file path=word/document.xml><?xml version="1.0" encoding="utf-8"?>
-<w:document xmlns:ve="http://schemas.openxmlformats.org/markup-compatibility/2006" xmlns:o="urn:schemas-microsoft-com:office:office" xmlns:r="http://schemas.openxmlformats.org/officeDocument/2006/relationships" xmlns:m="http://schemas.openxmlformats.org/officeDocument/2006/math" xmlns:v="urn:schemas-microsoft-com:vml" xmlns:wp="http://schemas.openxmlformats.org/drawingml/2006/wordprocessingDrawing" xmlns:w10="urn:schemas-microsoft-com:office:word" xmlns:w="http://schemas.openxmlformats.org/wordprocessingml/2006/main" xmlns:wne="http://schemas.microsoft.com/office/word/2006/wordml">
+<w:document xmlns:wpc="http://schemas.microsoft.com/office/word/2010/wordprocessingCanvas" xmlns:cx="http://schemas.microsoft.com/office/drawing/2014/chartex" xmlns:cx1="http://schemas.microsoft.com/office/drawing/2015/9/8/chartex" xmlns:cx2="http://schemas.microsoft.com/office/drawing/2015/10/21/chartex" xmlns:cx3="http://schemas.microsoft.com/office/drawing/2016/5/9/chartex" xmlns:cx4="http://schemas.microsoft.com/office/drawing/2016/5/10/chartex" xmlns:cx5="http://schemas.microsoft.com/office/drawing/2016/5/11/chartex" xmlns:cx6="http://schemas.microsoft.com/office/drawing/2016/5/12/chartex" xmlns:cx7="http://schemas.microsoft.com/office/drawing/2016/5/13/chartex" xmlns:cx8="http://schemas.microsoft.com/office/drawing/2016/5/14/chartex" xmlns:mc="http://schemas.openxmlformats.org/markup-compatibility/2006" xmlns:aink="http://schemas.microsoft.com/office/drawing/2016/ink" xmlns:am3d="http://schemas.microsoft.com/office/drawing/2017/model3d" xmlns:o="urn:schemas-microsoft-com:office:office" xmlns:oel="http://schemas.microsoft.com/office/2019/extlst" xmlns:r="http://schemas.openxmlformats.org/officeDocument/2006/relationships" xmlns:m="http://schemas.openxmlformats.org/officeDocument/2006/math" xmlns:v="urn:schemas-microsoft-com:vml" xmlns:wp14="http://schemas.microsoft.com/office/word/2010/wordprocessingDrawing" xmlns:wp="http://schemas.openxmlformats.org/drawingml/2006/wordprocessingDrawing" xmlns:w10="urn:schemas-microsoft-com:office:word" xmlns:w="http://schemas.openxmlformats.org/wordprocessingml/2006/main" xmlns:w14="http://schemas.microsoft.com/office/word/2010/wordml" xmlns:w15="http://schemas.microsoft.com/office/word/2012/wordml" xmlns:w16cex="http://schemas.microsoft.com/office/word/2018/wordml/cex" xmlns:w16cid="http://schemas.microsoft.com/office/word/2016/wordml/cid" xmlns:w16="http://schemas.microsoft.com/office/word/2018/wordml" xmlns:w16sdtdh="http://schemas.microsoft.com/office/word/2020/wordml/sdtdatahash" xmlns:w16se="http://schemas.microsoft.com/office/word/2015/wordml/symex" xmlns:wpg="http://schemas.microsoft.com/office/word/2010/wordprocessingGroup" xmlns:wpi="http://schemas.microsoft.com/office/word/2010/wordprocessingInk" xmlns:wne="http://schemas.microsoft.com/office/word/2006/wordml" xmlns:wps="http://schemas.microsoft.com/office/word/2010/wordprocessingShape" mc:Ignorable="w14 w15 w16se w16cid w16 w16cex w16sdtdh wp14">
   <w:background w:color="FFFFFF"/>
   <w:body>
     <w:tbl>
@@ -12,7 +12,7 @@
           <w:left w:w="70" w:type="dxa"/>
           <w:right w:w="70" w:type="dxa"/>
         </w:tblCellMar>
-        <w:tblLook w:val="0000"/>
+        <w:tblLook w:val="0000" w:firstRow="0" w:lastRow="0" w:firstColumn="0" w:lastColumn="0" w:noHBand="0" w:noVBand="0"/>
       </w:tblPr>
       <w:tblGrid>
         <w:gridCol w:w="932"/>
@@ -51,9 +51,19 @@
             <w:pPr>
               <w:pStyle w:val="komentarz"/>
             </w:pPr>
-            <w:r>
-              <w:t>Półkarzyk Pk</w:t>
-            </w:r>
+            <w:proofErr w:type="spellStart"/>
+            <w:r>
+              <w:t>Półkarzyk</w:t>
+            </w:r>
+            <w:proofErr w:type="spellEnd"/>
+            <w:r>
+              <w:t xml:space="preserve"> </w:t>
+            </w:r>
+            <w:proofErr w:type="spellStart"/>
+            <w:r>
+              <w:t>Pk</w:t>
+            </w:r>
+            <w:proofErr w:type="spellEnd"/>
           </w:p>
         </w:tc>
         <w:tc>
@@ -113,6 +123,7 @@
             <w:r>
               <w:rPr>
                 <w:b w:val="0"/>
+                <w:noProof/>
               </w:rPr>
               <w:pict>
                 <v:shapetype id="_x0000_t75" coordsize="21600,21600" o:spt="75" o:preferrelative="t" path="m@4@5l@4@11@9@11@9@5xe" filled="f" stroked="f">
@@ -134,7 +145,7 @@
                   <v:path o:extrusionok="f" gradientshapeok="t" o:connecttype="rect"/>
                   <o:lock v:ext="edit" aspectratio="t"/>
                 </v:shapetype>
-                <v:shape id="_x0000_i1025" type="#_x0000_t75" style="width:84.75pt;height:84.75pt">
+                <v:shape id="_x0000_i1025" type="#_x0000_t75" alt="" style="width:85.2pt;height:85.2pt;mso-width-percent:0;mso-height-percent:0;mso-width-percent:0;mso-height-percent:0">
                   <v:imagedata r:id="rId7" o:title="48C530CD"/>
                 </v:shape>
               </w:pict>
@@ -179,8 +190,13 @@
               <w:pStyle w:val="komentarz"/>
             </w:pPr>
             <w:r>
-              <w:t>Cezary Ciślak</w:t>
-            </w:r>
+              <w:t xml:space="preserve">Cezary </w:t>
+            </w:r>
+            <w:proofErr w:type="spellStart"/>
+            <w:r>
+              <w:t>Ciślak</w:t>
+            </w:r>
+            <w:proofErr w:type="spellEnd"/>
           </w:p>
           <w:p>
             <w:pPr>
@@ -222,8 +238,13 @@
             <w:pPr>
               <w:pStyle w:val="komentarz"/>
             </w:pPr>
-            <w:r>
-              <w:t>Ciślak Cezary</w:t>
+            <w:proofErr w:type="spellStart"/>
+            <w:r>
+              <w:t>Ciślak</w:t>
+            </w:r>
+            <w:proofErr w:type="spellEnd"/>
+            <w:r>
+              <w:t xml:space="preserve"> Cezary</w:t>
             </w:r>
           </w:p>
         </w:tc>
@@ -557,8 +578,13 @@
             <w:pPr>
               <w:pStyle w:val="komentarz"/>
             </w:pPr>
-            <w:r>
-              <w:t>Ciślak Cezary</w:t>
+            <w:proofErr w:type="spellStart"/>
+            <w:r>
+              <w:t>Ciślak</w:t>
+            </w:r>
+            <w:proofErr w:type="spellEnd"/>
+            <w:r>
+              <w:t xml:space="preserve"> Cezary</w:t>
             </w:r>
           </w:p>
         </w:tc>
@@ -583,6 +609,205 @@
           </w:p>
         </w:tc>
       </w:tr>
+      <w:tr>
+        <w:tc>
+          <w:tcPr>
+            <w:tcW w:w="932" w:type="dxa"/>
+            <w:tcBorders>
+              <w:top w:val="single" w:sz="4" w:space="0" w:color="000000"/>
+              <w:left w:val="single" w:sz="4" w:space="0" w:color="000000"/>
+              <w:bottom w:val="single" w:sz="4" w:space="0" w:color="000000"/>
+            </w:tcBorders>
+          </w:tcPr>
+          <w:p>
+            <w:pPr>
+              <w:pStyle w:val="komentarz"/>
+            </w:pPr>
+            <w:r>
+              <w:t>02</w:t>
+            </w:r>
+          </w:p>
+        </w:tc>
+        <w:tc>
+          <w:tcPr>
+            <w:tcW w:w="3321" w:type="dxa"/>
+            <w:tcBorders>
+              <w:top w:val="single" w:sz="4" w:space="0" w:color="000000"/>
+              <w:left w:val="single" w:sz="4" w:space="0" w:color="000000"/>
+              <w:bottom w:val="single" w:sz="4" w:space="0" w:color="000000"/>
+            </w:tcBorders>
+          </w:tcPr>
+          <w:p>
+            <w:pPr>
+              <w:pStyle w:val="komentarz"/>
+            </w:pPr>
+            <w:r>
+              <w:t>Robocze wersje dwóch rozdziałów</w:t>
+            </w:r>
+          </w:p>
+        </w:tc>
+        <w:tc>
+          <w:tcPr>
+            <w:tcW w:w="1836" w:type="dxa"/>
+            <w:tcBorders>
+              <w:top w:val="single" w:sz="4" w:space="0" w:color="000000"/>
+              <w:left w:val="single" w:sz="4" w:space="0" w:color="000000"/>
+              <w:bottom w:val="single" w:sz="4" w:space="0" w:color="000000"/>
+            </w:tcBorders>
+          </w:tcPr>
+          <w:p>
+            <w:pPr>
+              <w:pStyle w:val="komentarz"/>
+            </w:pPr>
+            <w:r>
+              <w:t>1, 2</w:t>
+            </w:r>
+            <w:r>
+              <w:t>/1</w:t>
+            </w:r>
+          </w:p>
+        </w:tc>
+        <w:tc>
+          <w:tcPr>
+            <w:tcW w:w="1912" w:type="dxa"/>
+            <w:gridSpan w:val="2"/>
+            <w:tcBorders>
+              <w:top w:val="single" w:sz="4" w:space="0" w:color="000000"/>
+              <w:left w:val="single" w:sz="4" w:space="0" w:color="000000"/>
+              <w:bottom w:val="single" w:sz="4" w:space="0" w:color="000000"/>
+            </w:tcBorders>
+          </w:tcPr>
+          <w:p>
+            <w:pPr>
+              <w:pStyle w:val="komentarz"/>
+            </w:pPr>
+            <w:r>
+              <w:t>Grzanka Bartosz</w:t>
+            </w:r>
+          </w:p>
+        </w:tc>
+        <w:tc>
+          <w:tcPr>
+            <w:tcW w:w="1223" w:type="dxa"/>
+            <w:gridSpan w:val="2"/>
+            <w:tcBorders>
+              <w:top w:val="single" w:sz="4" w:space="0" w:color="000000"/>
+              <w:left w:val="single" w:sz="4" w:space="0" w:color="000000"/>
+              <w:bottom w:val="single" w:sz="4" w:space="0" w:color="000000"/>
+              <w:right w:val="single" w:sz="4" w:space="0" w:color="000000"/>
+            </w:tcBorders>
+          </w:tcPr>
+          <w:p>
+            <w:pPr>
+              <w:pStyle w:val="komentarz"/>
+            </w:pPr>
+            <w:r>
+              <w:t>2023-10-13</w:t>
+            </w:r>
+          </w:p>
+        </w:tc>
+      </w:tr>
+      <w:tr>
+        <w:tc>
+          <w:tcPr>
+            <w:tcW w:w="932" w:type="dxa"/>
+            <w:tcBorders>
+              <w:top w:val="single" w:sz="4" w:space="0" w:color="000000"/>
+              <w:left w:val="single" w:sz="4" w:space="0" w:color="000000"/>
+              <w:bottom w:val="single" w:sz="4" w:space="0" w:color="000000"/>
+            </w:tcBorders>
+          </w:tcPr>
+          <w:p>
+            <w:pPr>
+              <w:pStyle w:val="komentarz"/>
+            </w:pPr>
+            <w:r>
+              <w:t>03</w:t>
+            </w:r>
+          </w:p>
+        </w:tc>
+        <w:tc>
+          <w:tcPr>
+            <w:tcW w:w="3321" w:type="dxa"/>
+            <w:tcBorders>
+              <w:top w:val="single" w:sz="4" w:space="0" w:color="000000"/>
+              <w:left w:val="single" w:sz="4" w:space="0" w:color="000000"/>
+              <w:bottom w:val="single" w:sz="4" w:space="0" w:color="000000"/>
+            </w:tcBorders>
+          </w:tcPr>
+          <w:p>
+            <w:pPr>
+              <w:pStyle w:val="komentarz"/>
+            </w:pPr>
+            <w:r>
+              <w:t xml:space="preserve">Redagowanie </w:t>
+            </w:r>
+            <w:r>
+              <w:t>pierwszego rozdziału</w:t>
+            </w:r>
+          </w:p>
+        </w:tc>
+        <w:tc>
+          <w:tcPr>
+            <w:tcW w:w="1836" w:type="dxa"/>
+            <w:tcBorders>
+              <w:top w:val="single" w:sz="4" w:space="0" w:color="000000"/>
+              <w:left w:val="single" w:sz="4" w:space="0" w:color="000000"/>
+              <w:bottom w:val="single" w:sz="4" w:space="0" w:color="000000"/>
+            </w:tcBorders>
+          </w:tcPr>
+          <w:p>
+            <w:pPr>
+              <w:pStyle w:val="komentarz"/>
+            </w:pPr>
+            <w:r>
+              <w:t>1</w:t>
+            </w:r>
+            <w:r>
+              <w:t>/1</w:t>
+            </w:r>
+          </w:p>
+        </w:tc>
+        <w:tc>
+          <w:tcPr>
+            <w:tcW w:w="1912" w:type="dxa"/>
+            <w:gridSpan w:val="2"/>
+            <w:tcBorders>
+              <w:top w:val="single" w:sz="4" w:space="0" w:color="000000"/>
+              <w:left w:val="single" w:sz="4" w:space="0" w:color="000000"/>
+              <w:bottom w:val="single" w:sz="4" w:space="0" w:color="000000"/>
+            </w:tcBorders>
+          </w:tcPr>
+          <w:p>
+            <w:pPr>
+              <w:pStyle w:val="komentarz"/>
+            </w:pPr>
+            <w:r>
+              <w:t>Wieloch Alicja</w:t>
+            </w:r>
+          </w:p>
+        </w:tc>
+        <w:tc>
+          <w:tcPr>
+            <w:tcW w:w="1223" w:type="dxa"/>
+            <w:gridSpan w:val="2"/>
+            <w:tcBorders>
+              <w:top w:val="single" w:sz="4" w:space="0" w:color="000000"/>
+              <w:left w:val="single" w:sz="4" w:space="0" w:color="000000"/>
+              <w:bottom w:val="single" w:sz="4" w:space="0" w:color="000000"/>
+              <w:right w:val="single" w:sz="4" w:space="0" w:color="000000"/>
+            </w:tcBorders>
+          </w:tcPr>
+          <w:p>
+            <w:pPr>
+              <w:pStyle w:val="komentarz"/>
+            </w:pPr>
+            <w:r>
+              <w:t>2023-10-13</w:t>
+            </w:r>
+          </w:p>
+        </w:tc>
+      </w:tr>
     </w:tbl>
     <w:p>
       <w:pPr>
@@ -702,6 +927,7 @@
         </w:rPr>
         <w:t xml:space="preserve">o strukturze według poniższego szablonu </w:t>
       </w:r>
+      <w:proofErr w:type="spellStart"/>
       <w:r>
         <w:rPr>
           <w:b w:val="0"/>
@@ -720,27 +946,30 @@
           <w:sz w:val="20"/>
           <w:szCs w:val="20"/>
         </w:rPr>
-        <w:t xml:space="preserve">nazewnictwie zgodnym ze składnią </w:t>
-      </w:r>
-      <w:r>
-        <w:rPr>
+        <w:t>nazewnictwie</w:t>
+      </w:r>
+      <w:proofErr w:type="spellEnd"/>
+      <w:r>
+        <w:rPr>
+          <w:b w:val="0"/>
           <w:iCs/>
           <w:color w:val="404040"/>
           <w:sz w:val="20"/>
           <w:szCs w:val="20"/>
         </w:rPr>
-        <w:t>DZW-Gr</w:t>
-      </w:r>
-      <w:r>
-        <w:rPr>
-          <w:i/>
+        <w:t xml:space="preserve"> zgodnym ze składnią </w:t>
+      </w:r>
+      <w:r>
+        <w:rPr>
           <w:iCs/>
           <w:color w:val="404040"/>
           <w:sz w:val="20"/>
           <w:szCs w:val="20"/>
         </w:rPr>
-        <w:t>A</w:t>
-      </w:r>
+        <w:t>DZW-</w:t>
+      </w:r>
+      <w:proofErr w:type="spellStart"/>
+      <w:proofErr w:type="gramStart"/>
       <w:r>
         <w:rPr>
           <w:iCs/>
@@ -748,7 +977,7 @@
           <w:sz w:val="20"/>
           <w:szCs w:val="20"/>
         </w:rPr>
-        <w:t>(</w:t>
+        <w:t>Gr</w:t>
       </w:r>
       <w:r>
         <w:rPr>
@@ -758,8 +987,9 @@
           <w:sz w:val="20"/>
           <w:szCs w:val="20"/>
         </w:rPr>
-        <w:t>XYZ</w:t>
-      </w:r>
+        <w:t>A</w:t>
+      </w:r>
+      <w:proofErr w:type="spellEnd"/>
       <w:r>
         <w:rPr>
           <w:iCs/>
@@ -767,57 +997,56 @@
           <w:sz w:val="20"/>
           <w:szCs w:val="20"/>
         </w:rPr>
-        <w:t>)</w:t>
-      </w:r>
-      <w:r>
-        <w:rPr>
+        <w:t>(</w:t>
+      </w:r>
+      <w:proofErr w:type="gramEnd"/>
+      <w:r>
+        <w:rPr>
+          <w:i/>
           <w:iCs/>
           <w:color w:val="404040"/>
           <w:sz w:val="20"/>
           <w:szCs w:val="20"/>
         </w:rPr>
-        <w:t>_v</w:t>
-      </w:r>
-      <w:r>
-        <w:rPr>
-          <w:i/>
+        <w:t>XYZ</w:t>
+      </w:r>
+      <w:r>
+        <w:rPr>
           <w:iCs/>
           <w:color w:val="404040"/>
           <w:sz w:val="20"/>
           <w:szCs w:val="20"/>
         </w:rPr>
-        <w:t>0</w:t>
-      </w:r>
-      <w:r>
-        <w:rPr>
-          <w:b w:val="0"/>
+        <w:t>)</w:t>
+      </w:r>
+      <w:r>
+        <w:rPr>
           <w:iCs/>
           <w:color w:val="404040"/>
           <w:sz w:val="20"/>
           <w:szCs w:val="20"/>
         </w:rPr>
-        <w:t xml:space="preserve"> – </w:t>
-      </w:r>
-      <w:r>
-        <w:rPr>
-          <w:b w:val="0"/>
+        <w:t>_v</w:t>
+      </w:r>
+      <w:r>
+        <w:rPr>
+          <w:i/>
           <w:iCs/>
           <w:color w:val="404040"/>
           <w:sz w:val="20"/>
           <w:szCs w:val="20"/>
         </w:rPr>
-        <w:t xml:space="preserve">gdzie </w:t>
+        <w:t>0</w:t>
       </w:r>
       <w:r>
         <w:rPr>
           <w:b w:val="0"/>
-          <w:i/>
           <w:iCs/>
           <w:color w:val="404040"/>
           <w:sz w:val="20"/>
           <w:szCs w:val="20"/>
         </w:rPr>
-        <w:t>A</w:t>
+        <w:t xml:space="preserve"> – </w:t>
       </w:r>
       <w:r>
         <w:rPr>
@@ -827,29 +1056,62 @@
           <w:sz w:val="20"/>
           <w:szCs w:val="20"/>
         </w:rPr>
-        <w:t xml:space="preserve"> to numer porządkowy grypy</w:t>
+        <w:t xml:space="preserve">gdzie </w:t>
       </w:r>
       <w:r>
         <w:rPr>
           <w:b w:val="0"/>
+          <w:i/>
           <w:iCs/>
           <w:color w:val="404040"/>
           <w:sz w:val="20"/>
           <w:szCs w:val="20"/>
         </w:rPr>
-        <w:t>;</w:t>
+        <w:t>A</w:t>
       </w:r>
       <w:r>
         <w:rPr>
           <w:b w:val="0"/>
-          <w:i/>
           <w:iCs/>
           <w:color w:val="404040"/>
           <w:sz w:val="20"/>
           <w:szCs w:val="20"/>
         </w:rPr>
+        <w:t xml:space="preserve"> to numer porządkowy </w:t>
+      </w:r>
+      <w:proofErr w:type="spellStart"/>
+      <w:r>
+        <w:rPr>
+          <w:b w:val="0"/>
+          <w:iCs/>
+          <w:color w:val="404040"/>
+          <w:sz w:val="20"/>
+          <w:szCs w:val="20"/>
+        </w:rPr>
+        <w:t>grypy</w:t>
+      </w:r>
+      <w:r>
+        <w:rPr>
+          <w:b w:val="0"/>
+          <w:iCs/>
+          <w:color w:val="404040"/>
+          <w:sz w:val="20"/>
+          <w:szCs w:val="20"/>
+        </w:rPr>
+        <w:t>;</w:t>
+      </w:r>
+      <w:r>
+        <w:rPr>
+          <w:b w:val="0"/>
+          <w:i/>
+          <w:iCs/>
+          <w:color w:val="404040"/>
+          <w:sz w:val="20"/>
+          <w:szCs w:val="20"/>
+        </w:rPr>
         <w:t>X</w:t>
       </w:r>
+      <w:proofErr w:type="spellEnd"/>
       <w:r>
         <w:rPr>
           <w:b w:val="0"/>
@@ -957,26 +1219,31 @@
       </w:r>
     </w:p>
     <w:p>
-      <w:pPr>
-        <w:pStyle w:val="Podpowiedzi"/>
-      </w:pPr>
-      <w:r>
-        <w:t>{Opis problemu, na</w:t>
-      </w:r>
-      <w:r>
-        <w:t xml:space="preserve"> czym polega przedsięwzięcie? </w:t>
-      </w:r>
-      <w:r>
-        <w:t>Udziałowcy</w:t>
-      </w:r>
-      <w:r>
-        <w:t>, kim są?</w:t>
-      </w:r>
-      <w:r>
-        <w:t>Opcjonalnie tzw. Wzbogacone Wizerunki</w:t>
-      </w:r>
-      <w:r>
-        <w:t>.}</w:t>
+      <w:r>
+        <w:t xml:space="preserve">Współczesne doświadczenie zakupów w sklepach fizycznych wiąże się z wyzwaniami </w:t>
+      </w:r>
+      <w:r>
+        <w:t>dotyczącymi</w:t>
+      </w:r>
+      <w:r>
+        <w:t xml:space="preserve"> znalezieni</w:t>
+      </w:r>
+      <w:r>
+        <w:t>a</w:t>
+      </w:r>
+      <w:r>
+        <w:t xml:space="preserve"> konkretnego produktu. Klienci sklepów często </w:t>
+      </w:r>
+      <w:r>
+        <w:t xml:space="preserve">tracą cenny czas poszukując odpowiednich regałów. Problem jest szczególnie zauważalny w wielkich dyskontach i marketach, gdzie asortyment jest bardzo zróżnicowany. W każdym z supermarketów produkty są różnie rozłożone i mogą zmieniać swoje położenie w zależności od, np. pory roku. Wzmaga to popularność zakupów przez Internet, co zmniejsza </w:t>
+      </w:r>
+      <w:proofErr w:type="spellStart"/>
+      <w:r>
+        <w:t>monetyzację</w:t>
+      </w:r>
+      <w:proofErr w:type="spellEnd"/>
+      <w:r>
+        <w:t xml:space="preserve"> w fizycznych placówkach. Brak znajomości lokalizacji produktu może wiązać się z frustracją i zniechęceniem do kontynuowania zakupów. Tradycyjne metody, takie jak proszenie o pomoc obsługi, może być uciążliwe dla pracownika jak i pozostałych klientów.</w:t>
       </w:r>
     </w:p>
     <w:p>
@@ -1018,7 +1285,12 @@
         <w:t>Stan po zreal</w:t>
       </w:r>
       <w:r>
-        <w:t>izowaniu. Spodziewane korzyści, mierzalne efekty?</w:t>
+        <w:t xml:space="preserve">izowaniu. Spodziewane korzyści, mierzalne </w:t>
+      </w:r>
+      <w:proofErr w:type="spellStart"/>
+      <w:proofErr w:type="gramStart"/>
+      <w:r>
+        <w:t>efekty?</w:t>
       </w:r>
       <w:r>
         <w:t>D</w:t>
@@ -1027,7 +1299,12 @@
         <w:t>l</w:t>
       </w:r>
       <w:r>
-        <w:t>a kogo</w:t>
+        <w:t>a</w:t>
+      </w:r>
+      <w:proofErr w:type="spellEnd"/>
+      <w:proofErr w:type="gramEnd"/>
+      <w:r>
+        <w:t xml:space="preserve"> kogo</w:t>
       </w:r>
       <w:r>
         <w:t xml:space="preserve"> system jest </w:t>
@@ -1040,6 +1317,26 @@
       </w:r>
       <w:r>
         <w:t>}</w:t>
+      </w:r>
+    </w:p>
+    <w:p>
+      <w:r>
+        <w:t>-Głównym celem jest udostępnienie lokalizacji produktów w sklepie, co ułatwi proces zakupów.</w:t>
+      </w:r>
+    </w:p>
+    <w:p>
+      <w:r>
+        <w:t>-System ma na celu zwiększenie efektywności zakupów poprzez zmniejszenie czasu potrzebnego na odnalezienie poszukiwanego produktu.</w:t>
+      </w:r>
+    </w:p>
+    <w:p>
+      <w:r>
+        <w:t>-Dostarczając wygodne narzędzie do lokalizacji produktów system ma na celu poszerzenia lojalnej klienteli sklepu (klienci będą preferować sklepy wyposażone w tę funkcję).</w:t>
+      </w:r>
+    </w:p>
+    <w:p>
+      <w:r>
+        <w:t>-Dostarczenie sklepom narzędzia do łatwiejszej organizacji produktów na półkach. W postaci grupowania i wyświetlania produktów w danej alejce.</w:t>
       </w:r>
     </w:p>
     <w:p>
@@ -1136,6 +1433,7 @@
         <w:rPr>
           <w:iCs/>
         </w:rPr>
+        <w:lastRenderedPageBreak/>
         <w:t>Zakres systemu (funkcjonalność)</w:t>
       </w:r>
     </w:p>
@@ -1159,19 +1457,37 @@
         <w:t xml:space="preserve"> n</w:t>
       </w:r>
       <w:r>
-        <w:t xml:space="preserve">azwanie głownych funkcjonalności </w:t>
+        <w:t xml:space="preserve">azwanie </w:t>
+      </w:r>
+      <w:proofErr w:type="spellStart"/>
+      <w:r>
+        <w:t>głownych</w:t>
+      </w:r>
+      <w:proofErr w:type="spellEnd"/>
+      <w:r>
+        <w:t xml:space="preserve"> funkcjonalności </w:t>
       </w:r>
       <w:r>
         <w:t>(co system powinie</w:t>
       </w:r>
       <w:r>
-        <w:t>n robić?</w:t>
+        <w:t xml:space="preserve">n </w:t>
+      </w:r>
+      <w:proofErr w:type="spellStart"/>
+      <w:proofErr w:type="gramStart"/>
+      <w:r>
+        <w:t>robić?</w:t>
       </w:r>
       <w:r>
         <w:t>r</w:t>
       </w:r>
       <w:r>
-        <w:t xml:space="preserve">odzaj i przeznaczenie produktu? </w:t>
+        <w:t>odzaj</w:t>
+      </w:r>
+      <w:proofErr w:type="spellEnd"/>
+      <w:proofErr w:type="gramEnd"/>
+      <w:r>
+        <w:t xml:space="preserve"> i przeznaczenie produktu? </w:t>
       </w:r>
       <w:r>
         <w:t>jakie usługi ma udostępniać?</w:t>
@@ -1338,23 +1654,13 @@
       </w:r>
     </w:p>
     <w:p>
-      <w:pPr>
-        <w:pStyle w:val="Podpowiedzi"/>
-      </w:pPr>
-      <w:r>
-        <w:t>{</w:t>
-      </w:r>
-      <w:r>
-        <w:t>Kluczowa t</w:t>
-      </w:r>
-      <w:r>
-        <w:t>erminologia</w:t>
-      </w:r>
-      <w:r>
-        <w:t xml:space="preserve"> użyta w dokumencie</w:t>
-      </w:r>
-      <w:r>
-        <w:t>}</w:t>
+      <w:r>
+        <w:t>Użytkownik – klient sklepu, który używa aplikacji do nawigacji po sklepie.</w:t>
+      </w:r>
+    </w:p>
+    <w:p>
+      <w:r>
+        <w:t>Klient – sklep, przedsiębiorca, który jest zainteresowany naszym produktem.</w:t>
       </w:r>
     </w:p>
     <w:sectPr>
@@ -1377,15 +1683,15 @@
 </file>
 
 <file path=word/endnotes.xml><?xml version="1.0" encoding="utf-8"?>
-<w:endnotes xmlns:ve="http://schemas.openxmlformats.org/markup-compatibility/2006" xmlns:o="urn:schemas-microsoft-com:office:office" xmlns:r="http://schemas.openxmlformats.org/officeDocument/2006/relationships" xmlns:m="http://schemas.openxmlformats.org/officeDocument/2006/math" xmlns:v="urn:schemas-microsoft-com:vml" xmlns:wp="http://schemas.openxmlformats.org/drawingml/2006/wordprocessingDrawing" xmlns:w10="urn:schemas-microsoft-com:office:word" xmlns:w="http://schemas.openxmlformats.org/wordprocessingml/2006/main" xmlns:wne="http://schemas.microsoft.com/office/word/2006/wordml">
-  <w:endnote w:type="separator" w:id="0">
+<w:endnotes xmlns:wpc="http://schemas.microsoft.com/office/word/2010/wordprocessingCanvas" xmlns:cx="http://schemas.microsoft.com/office/drawing/2014/chartex" xmlns:cx1="http://schemas.microsoft.com/office/drawing/2015/9/8/chartex" xmlns:cx2="http://schemas.microsoft.com/office/drawing/2015/10/21/chartex" xmlns:cx3="http://schemas.microsoft.com/office/drawing/2016/5/9/chartex" xmlns:cx4="http://schemas.microsoft.com/office/drawing/2016/5/10/chartex" xmlns:cx5="http://schemas.microsoft.com/office/drawing/2016/5/11/chartex" xmlns:cx6="http://schemas.microsoft.com/office/drawing/2016/5/12/chartex" xmlns:cx7="http://schemas.microsoft.com/office/drawing/2016/5/13/chartex" xmlns:cx8="http://schemas.microsoft.com/office/drawing/2016/5/14/chartex" xmlns:mc="http://schemas.openxmlformats.org/markup-compatibility/2006" xmlns:aink="http://schemas.microsoft.com/office/drawing/2016/ink" xmlns:am3d="http://schemas.microsoft.com/office/drawing/2017/model3d" xmlns:o="urn:schemas-microsoft-com:office:office" xmlns:oel="http://schemas.microsoft.com/office/2019/extlst" xmlns:r="http://schemas.openxmlformats.org/officeDocument/2006/relationships" xmlns:m="http://schemas.openxmlformats.org/officeDocument/2006/math" xmlns:v="urn:schemas-microsoft-com:vml" xmlns:wp14="http://schemas.microsoft.com/office/word/2010/wordprocessingDrawing" xmlns:wp="http://schemas.openxmlformats.org/drawingml/2006/wordprocessingDrawing" xmlns:w10="urn:schemas-microsoft-com:office:word" xmlns:w="http://schemas.openxmlformats.org/wordprocessingml/2006/main" xmlns:w14="http://schemas.microsoft.com/office/word/2010/wordml" xmlns:w15="http://schemas.microsoft.com/office/word/2012/wordml" xmlns:w16cex="http://schemas.microsoft.com/office/word/2018/wordml/cex" xmlns:w16cid="http://schemas.microsoft.com/office/word/2016/wordml/cid" xmlns:w16="http://schemas.microsoft.com/office/word/2018/wordml" xmlns:w16sdtdh="http://schemas.microsoft.com/office/word/2020/wordml/sdtdatahash" xmlns:w16se="http://schemas.microsoft.com/office/word/2015/wordml/symex" xmlns:wpg="http://schemas.microsoft.com/office/word/2010/wordprocessingGroup" xmlns:wpi="http://schemas.microsoft.com/office/word/2010/wordprocessingInk" xmlns:wne="http://schemas.microsoft.com/office/word/2006/wordml" xmlns:wps="http://schemas.microsoft.com/office/word/2010/wordprocessingShape" mc:Ignorable="w14 w15 w16se w16cid w16 w16cex w16sdtdh wp14">
+  <w:endnote w:type="separator" w:id="-1">
     <w:p>
       <w:r>
         <w:separator/>
       </w:r>
     </w:p>
   </w:endnote>
-  <w:endnote w:type="continuationSeparator" w:id="1">
+  <w:endnote w:type="continuationSeparator" w:id="0">
     <w:p>
       <w:r>
         <w:continuationSeparator/>
@@ -1396,7 +1702,7 @@
 </file>
 
 <file path=word/footer1.xml><?xml version="1.0" encoding="utf-8"?>
-<w:ftr xmlns:ve="http://schemas.openxmlformats.org/markup-compatibility/2006" xmlns:o="urn:schemas-microsoft-com:office:office" xmlns:r="http://schemas.openxmlformats.org/officeDocument/2006/relationships" xmlns:m="http://schemas.openxmlformats.org/officeDocument/2006/math" xmlns:v="urn:schemas-microsoft-com:vml" xmlns:wp="http://schemas.openxmlformats.org/drawingml/2006/wordprocessingDrawing" xmlns:w10="urn:schemas-microsoft-com:office:word" xmlns:w="http://schemas.openxmlformats.org/wordprocessingml/2006/main" xmlns:wne="http://schemas.microsoft.com/office/word/2006/wordml">
+<w:ftr xmlns:wpc="http://schemas.microsoft.com/office/word/2010/wordprocessingCanvas" xmlns:cx="http://schemas.microsoft.com/office/drawing/2014/chartex" xmlns:cx1="http://schemas.microsoft.com/office/drawing/2015/9/8/chartex" xmlns:cx2="http://schemas.microsoft.com/office/drawing/2015/10/21/chartex" xmlns:cx3="http://schemas.microsoft.com/office/drawing/2016/5/9/chartex" xmlns:cx4="http://schemas.microsoft.com/office/drawing/2016/5/10/chartex" xmlns:cx5="http://schemas.microsoft.com/office/drawing/2016/5/11/chartex" xmlns:cx6="http://schemas.microsoft.com/office/drawing/2016/5/12/chartex" xmlns:cx7="http://schemas.microsoft.com/office/drawing/2016/5/13/chartex" xmlns:cx8="http://schemas.microsoft.com/office/drawing/2016/5/14/chartex" xmlns:mc="http://schemas.openxmlformats.org/markup-compatibility/2006" xmlns:aink="http://schemas.microsoft.com/office/drawing/2016/ink" xmlns:am3d="http://schemas.microsoft.com/office/drawing/2017/model3d" xmlns:o="urn:schemas-microsoft-com:office:office" xmlns:oel="http://schemas.microsoft.com/office/2019/extlst" xmlns:r="http://schemas.openxmlformats.org/officeDocument/2006/relationships" xmlns:m="http://schemas.openxmlformats.org/officeDocument/2006/math" xmlns:v="urn:schemas-microsoft-com:vml" xmlns:wp14="http://schemas.microsoft.com/office/word/2010/wordprocessingDrawing" xmlns:wp="http://schemas.openxmlformats.org/drawingml/2006/wordprocessingDrawing" xmlns:w10="urn:schemas-microsoft-com:office:word" xmlns:w="http://schemas.openxmlformats.org/wordprocessingml/2006/main" xmlns:w14="http://schemas.microsoft.com/office/word/2010/wordml" xmlns:w15="http://schemas.microsoft.com/office/word/2012/wordml" xmlns:w16cex="http://schemas.microsoft.com/office/word/2018/wordml/cex" xmlns:w16cid="http://schemas.microsoft.com/office/word/2016/wordml/cid" xmlns:w16="http://schemas.microsoft.com/office/word/2018/wordml" xmlns:w16sdtdh="http://schemas.microsoft.com/office/word/2020/wordml/sdtdatahash" xmlns:w16se="http://schemas.microsoft.com/office/word/2015/wordml/symex" xmlns:wpg="http://schemas.microsoft.com/office/word/2010/wordprocessingGroup" xmlns:wpi="http://schemas.microsoft.com/office/word/2010/wordprocessingInk" xmlns:wne="http://schemas.microsoft.com/office/word/2006/wordml" xmlns:wps="http://schemas.microsoft.com/office/word/2010/wordprocessingShape" mc:Ignorable="w14 w15 w16se w16cid w16 w16cex w16sdtdh wp14">
   <w:p>
     <w:pPr>
       <w:pStyle w:val="Stopka"/>
@@ -1406,7 +1712,7 @@
 </file>
 
 <file path=word/footer2.xml><?xml version="1.0" encoding="utf-8"?>
-<w:ftr xmlns:ve="http://schemas.openxmlformats.org/markup-compatibility/2006" xmlns:o="urn:schemas-microsoft-com:office:office" xmlns:r="http://schemas.openxmlformats.org/officeDocument/2006/relationships" xmlns:m="http://schemas.openxmlformats.org/officeDocument/2006/math" xmlns:v="urn:schemas-microsoft-com:vml" xmlns:wp="http://schemas.openxmlformats.org/drawingml/2006/wordprocessingDrawing" xmlns:w10="urn:schemas-microsoft-com:office:word" xmlns:w="http://schemas.openxmlformats.org/wordprocessingml/2006/main" xmlns:wne="http://schemas.microsoft.com/office/word/2006/wordml">
+<w:ftr xmlns:wpc="http://schemas.microsoft.com/office/word/2010/wordprocessingCanvas" xmlns:cx="http://schemas.microsoft.com/office/drawing/2014/chartex" xmlns:cx1="http://schemas.microsoft.com/office/drawing/2015/9/8/chartex" xmlns:cx2="http://schemas.microsoft.com/office/drawing/2015/10/21/chartex" xmlns:cx3="http://schemas.microsoft.com/office/drawing/2016/5/9/chartex" xmlns:cx4="http://schemas.microsoft.com/office/drawing/2016/5/10/chartex" xmlns:cx5="http://schemas.microsoft.com/office/drawing/2016/5/11/chartex" xmlns:cx6="http://schemas.microsoft.com/office/drawing/2016/5/12/chartex" xmlns:cx7="http://schemas.microsoft.com/office/drawing/2016/5/13/chartex" xmlns:cx8="http://schemas.microsoft.com/office/drawing/2016/5/14/chartex" xmlns:mc="http://schemas.openxmlformats.org/markup-compatibility/2006" xmlns:aink="http://schemas.microsoft.com/office/drawing/2016/ink" xmlns:am3d="http://schemas.microsoft.com/office/drawing/2017/model3d" xmlns:o="urn:schemas-microsoft-com:office:office" xmlns:oel="http://schemas.microsoft.com/office/2019/extlst" xmlns:r="http://schemas.openxmlformats.org/officeDocument/2006/relationships" xmlns:m="http://schemas.openxmlformats.org/officeDocument/2006/math" xmlns:v="urn:schemas-microsoft-com:vml" xmlns:wp14="http://schemas.microsoft.com/office/word/2010/wordprocessingDrawing" xmlns:wp="http://schemas.openxmlformats.org/drawingml/2006/wordprocessingDrawing" xmlns:w10="urn:schemas-microsoft-com:office:word" xmlns:w="http://schemas.openxmlformats.org/wordprocessingml/2006/main" xmlns:w14="http://schemas.microsoft.com/office/word/2010/wordml" xmlns:w15="http://schemas.microsoft.com/office/word/2012/wordml" xmlns:w16cex="http://schemas.microsoft.com/office/word/2018/wordml/cex" xmlns:w16cid="http://schemas.microsoft.com/office/word/2016/wordml/cid" xmlns:w16="http://schemas.microsoft.com/office/word/2018/wordml" xmlns:w16sdtdh="http://schemas.microsoft.com/office/word/2020/wordml/sdtdatahash" xmlns:w16se="http://schemas.microsoft.com/office/word/2015/wordml/symex" xmlns:wpg="http://schemas.microsoft.com/office/word/2010/wordprocessingGroup" xmlns:wpi="http://schemas.microsoft.com/office/word/2010/wordprocessingInk" xmlns:wne="http://schemas.microsoft.com/office/word/2006/wordml" xmlns:wps="http://schemas.microsoft.com/office/word/2010/wordprocessingShape" mc:Ignorable="w14 w15 w16se w16cid w16 w16cex w16sdtdh wp14">
   <w:p>
     <w:pPr>
       <w:pStyle w:val="Stopka"/>
@@ -1566,8 +1872,6 @@
       </w:rPr>
       <w:tab/>
     </w:r>
-    <w:bookmarkStart w:id="0" w:name="_GoBack"/>
-    <w:bookmarkEnd w:id="0"/>
     <w:r>
       <w:rPr>
         <w:rStyle w:val="Numerstrony"/>
@@ -1622,7 +1926,7 @@
 </file>
 
 <file path=word/footer3.xml><?xml version="1.0" encoding="utf-8"?>
-<w:ftr xmlns:ve="http://schemas.openxmlformats.org/markup-compatibility/2006" xmlns:o="urn:schemas-microsoft-com:office:office" xmlns:r="http://schemas.openxmlformats.org/officeDocument/2006/relationships" xmlns:m="http://schemas.openxmlformats.org/officeDocument/2006/math" xmlns:v="urn:schemas-microsoft-com:vml" xmlns:wp="http://schemas.openxmlformats.org/drawingml/2006/wordprocessingDrawing" xmlns:w10="urn:schemas-microsoft-com:office:word" xmlns:w="http://schemas.openxmlformats.org/wordprocessingml/2006/main" xmlns:wne="http://schemas.microsoft.com/office/word/2006/wordml">
+<w:ftr xmlns:wpc="http://schemas.microsoft.com/office/word/2010/wordprocessingCanvas" xmlns:cx="http://schemas.microsoft.com/office/drawing/2014/chartex" xmlns:cx1="http://schemas.microsoft.com/office/drawing/2015/9/8/chartex" xmlns:cx2="http://schemas.microsoft.com/office/drawing/2015/10/21/chartex" xmlns:cx3="http://schemas.microsoft.com/office/drawing/2016/5/9/chartex" xmlns:cx4="http://schemas.microsoft.com/office/drawing/2016/5/10/chartex" xmlns:cx5="http://schemas.microsoft.com/office/drawing/2016/5/11/chartex" xmlns:cx6="http://schemas.microsoft.com/office/drawing/2016/5/12/chartex" xmlns:cx7="http://schemas.microsoft.com/office/drawing/2016/5/13/chartex" xmlns:cx8="http://schemas.microsoft.com/office/drawing/2016/5/14/chartex" xmlns:mc="http://schemas.openxmlformats.org/markup-compatibility/2006" xmlns:aink="http://schemas.microsoft.com/office/drawing/2016/ink" xmlns:am3d="http://schemas.microsoft.com/office/drawing/2017/model3d" xmlns:o="urn:schemas-microsoft-com:office:office" xmlns:oel="http://schemas.microsoft.com/office/2019/extlst" xmlns:r="http://schemas.openxmlformats.org/officeDocument/2006/relationships" xmlns:m="http://schemas.openxmlformats.org/officeDocument/2006/math" xmlns:v="urn:schemas-microsoft-com:vml" xmlns:wp14="http://schemas.microsoft.com/office/word/2010/wordprocessingDrawing" xmlns:wp="http://schemas.openxmlformats.org/drawingml/2006/wordprocessingDrawing" xmlns:w10="urn:schemas-microsoft-com:office:word" xmlns:w="http://schemas.openxmlformats.org/wordprocessingml/2006/main" xmlns:w14="http://schemas.microsoft.com/office/word/2010/wordml" xmlns:w15="http://schemas.microsoft.com/office/word/2012/wordml" xmlns:w16cex="http://schemas.microsoft.com/office/word/2018/wordml/cex" xmlns:w16cid="http://schemas.microsoft.com/office/word/2016/wordml/cid" xmlns:w16="http://schemas.microsoft.com/office/word/2018/wordml" xmlns:w16sdtdh="http://schemas.microsoft.com/office/word/2020/wordml/sdtdatahash" xmlns:w16se="http://schemas.microsoft.com/office/word/2015/wordml/symex" xmlns:wpg="http://schemas.microsoft.com/office/word/2010/wordprocessingGroup" xmlns:wpi="http://schemas.microsoft.com/office/word/2010/wordprocessingInk" xmlns:wne="http://schemas.microsoft.com/office/word/2006/wordml" xmlns:wps="http://schemas.microsoft.com/office/word/2010/wordprocessingShape" mc:Ignorable="w14 w15 w16se w16cid w16 w16cex w16sdtdh wp14">
   <w:p>
     <w:pPr>
       <w:pStyle w:val="Stopka"/>
@@ -1827,15 +2131,15 @@
 </file>
 
 <file path=word/footnotes.xml><?xml version="1.0" encoding="utf-8"?>
-<w:footnotes xmlns:ve="http://schemas.openxmlformats.org/markup-compatibility/2006" xmlns:o="urn:schemas-microsoft-com:office:office" xmlns:r="http://schemas.openxmlformats.org/officeDocument/2006/relationships" xmlns:m="http://schemas.openxmlformats.org/officeDocument/2006/math" xmlns:v="urn:schemas-microsoft-com:vml" xmlns:wp="http://schemas.openxmlformats.org/drawingml/2006/wordprocessingDrawing" xmlns:w10="urn:schemas-microsoft-com:office:word" xmlns:w="http://schemas.openxmlformats.org/wordprocessingml/2006/main" xmlns:wne="http://schemas.microsoft.com/office/word/2006/wordml">
-  <w:footnote w:type="separator" w:id="0">
+<w:footnotes xmlns:wpc="http://schemas.microsoft.com/office/word/2010/wordprocessingCanvas" xmlns:cx="http://schemas.microsoft.com/office/drawing/2014/chartex" xmlns:cx1="http://schemas.microsoft.com/office/drawing/2015/9/8/chartex" xmlns:cx2="http://schemas.microsoft.com/office/drawing/2015/10/21/chartex" xmlns:cx3="http://schemas.microsoft.com/office/drawing/2016/5/9/chartex" xmlns:cx4="http://schemas.microsoft.com/office/drawing/2016/5/10/chartex" xmlns:cx5="http://schemas.microsoft.com/office/drawing/2016/5/11/chartex" xmlns:cx6="http://schemas.microsoft.com/office/drawing/2016/5/12/chartex" xmlns:cx7="http://schemas.microsoft.com/office/drawing/2016/5/13/chartex" xmlns:cx8="http://schemas.microsoft.com/office/drawing/2016/5/14/chartex" xmlns:mc="http://schemas.openxmlformats.org/markup-compatibility/2006" xmlns:aink="http://schemas.microsoft.com/office/drawing/2016/ink" xmlns:am3d="http://schemas.microsoft.com/office/drawing/2017/model3d" xmlns:o="urn:schemas-microsoft-com:office:office" xmlns:oel="http://schemas.microsoft.com/office/2019/extlst" xmlns:r="http://schemas.openxmlformats.org/officeDocument/2006/relationships" xmlns:m="http://schemas.openxmlformats.org/officeDocument/2006/math" xmlns:v="urn:schemas-microsoft-com:vml" xmlns:wp14="http://schemas.microsoft.com/office/word/2010/wordprocessingDrawing" xmlns:wp="http://schemas.openxmlformats.org/drawingml/2006/wordprocessingDrawing" xmlns:w10="urn:schemas-microsoft-com:office:word" xmlns:w="http://schemas.openxmlformats.org/wordprocessingml/2006/main" xmlns:w14="http://schemas.microsoft.com/office/word/2010/wordml" xmlns:w15="http://schemas.microsoft.com/office/word/2012/wordml" xmlns:w16cex="http://schemas.microsoft.com/office/word/2018/wordml/cex" xmlns:w16cid="http://schemas.microsoft.com/office/word/2016/wordml/cid" xmlns:w16="http://schemas.microsoft.com/office/word/2018/wordml" xmlns:w16sdtdh="http://schemas.microsoft.com/office/word/2020/wordml/sdtdatahash" xmlns:w16se="http://schemas.microsoft.com/office/word/2015/wordml/symex" xmlns:wpg="http://schemas.microsoft.com/office/word/2010/wordprocessingGroup" xmlns:wpi="http://schemas.microsoft.com/office/word/2010/wordprocessingInk" xmlns:wne="http://schemas.microsoft.com/office/word/2006/wordml" xmlns:wps="http://schemas.microsoft.com/office/word/2010/wordprocessingShape" mc:Ignorable="w14 w15 w16se w16cid w16 w16cex w16sdtdh wp14">
+  <w:footnote w:type="separator" w:id="-1">
     <w:p>
       <w:r>
         <w:separator/>
       </w:r>
     </w:p>
   </w:footnote>
-  <w:footnote w:type="continuationSeparator" w:id="1">
+  <w:footnote w:type="continuationSeparator" w:id="0">
     <w:p>
       <w:r>
         <w:continuationSeparator/>
@@ -1846,7 +2150,7 @@
 </file>
 
 <file path=word/header1.xml><?xml version="1.0" encoding="utf-8"?>
-<w:hdr xmlns:ve="http://schemas.openxmlformats.org/markup-compatibility/2006" xmlns:o="urn:schemas-microsoft-com:office:office" xmlns:r="http://schemas.openxmlformats.org/officeDocument/2006/relationships" xmlns:m="http://schemas.openxmlformats.org/officeDocument/2006/math" xmlns:v="urn:schemas-microsoft-com:vml" xmlns:wp="http://schemas.openxmlformats.org/drawingml/2006/wordprocessingDrawing" xmlns:w10="urn:schemas-microsoft-com:office:word" xmlns:w="http://schemas.openxmlformats.org/wordprocessingml/2006/main" xmlns:wne="http://schemas.microsoft.com/office/word/2006/wordml">
+<w:hdr xmlns:wpc="http://schemas.microsoft.com/office/word/2010/wordprocessingCanvas" xmlns:cx="http://schemas.microsoft.com/office/drawing/2014/chartex" xmlns:cx1="http://schemas.microsoft.com/office/drawing/2015/9/8/chartex" xmlns:cx2="http://schemas.microsoft.com/office/drawing/2015/10/21/chartex" xmlns:cx3="http://schemas.microsoft.com/office/drawing/2016/5/9/chartex" xmlns:cx4="http://schemas.microsoft.com/office/drawing/2016/5/10/chartex" xmlns:cx5="http://schemas.microsoft.com/office/drawing/2016/5/11/chartex" xmlns:cx6="http://schemas.microsoft.com/office/drawing/2016/5/12/chartex" xmlns:cx7="http://schemas.microsoft.com/office/drawing/2016/5/13/chartex" xmlns:cx8="http://schemas.microsoft.com/office/drawing/2016/5/14/chartex" xmlns:mc="http://schemas.openxmlformats.org/markup-compatibility/2006" xmlns:aink="http://schemas.microsoft.com/office/drawing/2016/ink" xmlns:am3d="http://schemas.microsoft.com/office/drawing/2017/model3d" xmlns:o="urn:schemas-microsoft-com:office:office" xmlns:oel="http://schemas.microsoft.com/office/2019/extlst" xmlns:r="http://schemas.openxmlformats.org/officeDocument/2006/relationships" xmlns:m="http://schemas.openxmlformats.org/officeDocument/2006/math" xmlns:v="urn:schemas-microsoft-com:vml" xmlns:wp14="http://schemas.microsoft.com/office/word/2010/wordprocessingDrawing" xmlns:wp="http://schemas.openxmlformats.org/drawingml/2006/wordprocessingDrawing" xmlns:w10="urn:schemas-microsoft-com:office:word" xmlns:w="http://schemas.openxmlformats.org/wordprocessingml/2006/main" xmlns:w14="http://schemas.microsoft.com/office/word/2010/wordml" xmlns:w15="http://schemas.microsoft.com/office/word/2012/wordml" xmlns:w16cex="http://schemas.microsoft.com/office/word/2018/wordml/cex" xmlns:w16cid="http://schemas.microsoft.com/office/word/2016/wordml/cid" xmlns:w16="http://schemas.microsoft.com/office/word/2018/wordml" xmlns:w16sdtdh="http://schemas.microsoft.com/office/word/2020/wordml/sdtdatahash" xmlns:w16se="http://schemas.microsoft.com/office/word/2015/wordml/symex" xmlns:wpg="http://schemas.microsoft.com/office/word/2010/wordprocessingGroup" xmlns:wpi="http://schemas.microsoft.com/office/word/2010/wordprocessingInk" xmlns:wne="http://schemas.microsoft.com/office/word/2006/wordml" xmlns:wps="http://schemas.microsoft.com/office/word/2010/wordprocessingShape" mc:Ignorable="w14 w15 w16se w16cid w16 w16cex w16sdtdh wp14">
   <w:p>
     <w:pPr>
       <w:pStyle w:val="Nagwek"/>
@@ -1856,7 +2160,7 @@
 </file>
 
 <file path=word/header2.xml><?xml version="1.0" encoding="utf-8"?>
-<w:hdr xmlns:ve="http://schemas.openxmlformats.org/markup-compatibility/2006" xmlns:o="urn:schemas-microsoft-com:office:office" xmlns:r="http://schemas.openxmlformats.org/officeDocument/2006/relationships" xmlns:m="http://schemas.openxmlformats.org/officeDocument/2006/math" xmlns:v="urn:schemas-microsoft-com:vml" xmlns:wp="http://schemas.openxmlformats.org/drawingml/2006/wordprocessingDrawing" xmlns:w10="urn:schemas-microsoft-com:office:word" xmlns:w="http://schemas.openxmlformats.org/wordprocessingml/2006/main" xmlns:wne="http://schemas.microsoft.com/office/word/2006/wordml">
+<w:hdr xmlns:wpc="http://schemas.microsoft.com/office/word/2010/wordprocessingCanvas" xmlns:cx="http://schemas.microsoft.com/office/drawing/2014/chartex" xmlns:cx1="http://schemas.microsoft.com/office/drawing/2015/9/8/chartex" xmlns:cx2="http://schemas.microsoft.com/office/drawing/2015/10/21/chartex" xmlns:cx3="http://schemas.microsoft.com/office/drawing/2016/5/9/chartex" xmlns:cx4="http://schemas.microsoft.com/office/drawing/2016/5/10/chartex" xmlns:cx5="http://schemas.microsoft.com/office/drawing/2016/5/11/chartex" xmlns:cx6="http://schemas.microsoft.com/office/drawing/2016/5/12/chartex" xmlns:cx7="http://schemas.microsoft.com/office/drawing/2016/5/13/chartex" xmlns:cx8="http://schemas.microsoft.com/office/drawing/2016/5/14/chartex" xmlns:mc="http://schemas.openxmlformats.org/markup-compatibility/2006" xmlns:aink="http://schemas.microsoft.com/office/drawing/2016/ink" xmlns:am3d="http://schemas.microsoft.com/office/drawing/2017/model3d" xmlns:o="urn:schemas-microsoft-com:office:office" xmlns:oel="http://schemas.microsoft.com/office/2019/extlst" xmlns:r="http://schemas.openxmlformats.org/officeDocument/2006/relationships" xmlns:m="http://schemas.openxmlformats.org/officeDocument/2006/math" xmlns:v="urn:schemas-microsoft-com:vml" xmlns:wp14="http://schemas.microsoft.com/office/word/2010/wordprocessingDrawing" xmlns:wp="http://schemas.openxmlformats.org/drawingml/2006/wordprocessingDrawing" xmlns:w10="urn:schemas-microsoft-com:office:word" xmlns:w="http://schemas.openxmlformats.org/wordprocessingml/2006/main" xmlns:w14="http://schemas.microsoft.com/office/word/2010/wordml" xmlns:w15="http://schemas.microsoft.com/office/word/2012/wordml" xmlns:w16cex="http://schemas.microsoft.com/office/word/2018/wordml/cex" xmlns:w16cid="http://schemas.microsoft.com/office/word/2016/wordml/cid" xmlns:w16="http://schemas.microsoft.com/office/word/2018/wordml" xmlns:w16sdtdh="http://schemas.microsoft.com/office/word/2020/wordml/sdtdatahash" xmlns:w16se="http://schemas.microsoft.com/office/word/2015/wordml/symex" xmlns:wpg="http://schemas.microsoft.com/office/word/2010/wordprocessingGroup" xmlns:wpi="http://schemas.microsoft.com/office/word/2010/wordprocessingInk" xmlns:wne="http://schemas.microsoft.com/office/word/2006/wordml" xmlns:wps="http://schemas.microsoft.com/office/word/2010/wordprocessingShape" mc:Ignorable="w14 w15 w16se w16cid w16 w16cex w16sdtdh wp14">
   <w:p>
     <w:pPr>
       <w:pStyle w:val="Nagwek"/>
@@ -1866,7 +2170,7 @@
 </file>
 
 <file path=word/header3.xml><?xml version="1.0" encoding="utf-8"?>
-<w:hdr xmlns:ve="http://schemas.openxmlformats.org/markup-compatibility/2006" xmlns:o="urn:schemas-microsoft-com:office:office" xmlns:r="http://schemas.openxmlformats.org/officeDocument/2006/relationships" xmlns:m="http://schemas.openxmlformats.org/officeDocument/2006/math" xmlns:v="urn:schemas-microsoft-com:vml" xmlns:wp="http://schemas.openxmlformats.org/drawingml/2006/wordprocessingDrawing" xmlns:w10="urn:schemas-microsoft-com:office:word" xmlns:w="http://schemas.openxmlformats.org/wordprocessingml/2006/main" xmlns:wne="http://schemas.microsoft.com/office/word/2006/wordml">
+<w:hdr xmlns:wpc="http://schemas.microsoft.com/office/word/2010/wordprocessingCanvas" xmlns:cx="http://schemas.microsoft.com/office/drawing/2014/chartex" xmlns:cx1="http://schemas.microsoft.com/office/drawing/2015/9/8/chartex" xmlns:cx2="http://schemas.microsoft.com/office/drawing/2015/10/21/chartex" xmlns:cx3="http://schemas.microsoft.com/office/drawing/2016/5/9/chartex" xmlns:cx4="http://schemas.microsoft.com/office/drawing/2016/5/10/chartex" xmlns:cx5="http://schemas.microsoft.com/office/drawing/2016/5/11/chartex" xmlns:cx6="http://schemas.microsoft.com/office/drawing/2016/5/12/chartex" xmlns:cx7="http://schemas.microsoft.com/office/drawing/2016/5/13/chartex" xmlns:cx8="http://schemas.microsoft.com/office/drawing/2016/5/14/chartex" xmlns:mc="http://schemas.openxmlformats.org/markup-compatibility/2006" xmlns:aink="http://schemas.microsoft.com/office/drawing/2016/ink" xmlns:am3d="http://schemas.microsoft.com/office/drawing/2017/model3d" xmlns:o="urn:schemas-microsoft-com:office:office" xmlns:oel="http://schemas.microsoft.com/office/2019/extlst" xmlns:r="http://schemas.openxmlformats.org/officeDocument/2006/relationships" xmlns:m="http://schemas.openxmlformats.org/officeDocument/2006/math" xmlns:v="urn:schemas-microsoft-com:vml" xmlns:wp14="http://schemas.microsoft.com/office/word/2010/wordprocessingDrawing" xmlns:wp="http://schemas.openxmlformats.org/drawingml/2006/wordprocessingDrawing" xmlns:w10="urn:schemas-microsoft-com:office:word" xmlns:w="http://schemas.openxmlformats.org/wordprocessingml/2006/main" xmlns:w14="http://schemas.microsoft.com/office/word/2010/wordml" xmlns:w15="http://schemas.microsoft.com/office/word/2012/wordml" xmlns:w16cex="http://schemas.microsoft.com/office/word/2018/wordml/cex" xmlns:w16cid="http://schemas.microsoft.com/office/word/2016/wordml/cid" xmlns:w16="http://schemas.microsoft.com/office/word/2018/wordml" xmlns:w16sdtdh="http://schemas.microsoft.com/office/word/2020/wordml/sdtdatahash" xmlns:w16se="http://schemas.microsoft.com/office/word/2015/wordml/symex" xmlns:wpg="http://schemas.microsoft.com/office/word/2010/wordprocessingGroup" xmlns:wpi="http://schemas.microsoft.com/office/word/2010/wordprocessingInk" xmlns:wne="http://schemas.microsoft.com/office/word/2006/wordml" xmlns:wps="http://schemas.microsoft.com/office/word/2010/wordprocessingShape" mc:Ignorable="w14 w15 w16se w16cid w16 w16cex w16sdtdh wp14">
   <w:p>
     <w:pPr>
       <w:pStyle w:val="Nagwek"/>
@@ -1876,8 +2180,8 @@
 </file>
 
 <file path=word/numbering.xml><?xml version="1.0" encoding="utf-8"?>
-<w:numbering xmlns:ve="http://schemas.openxmlformats.org/markup-compatibility/2006" xmlns:o="urn:schemas-microsoft-com:office:office" xmlns:r="http://schemas.openxmlformats.org/officeDocument/2006/relationships" xmlns:m="http://schemas.openxmlformats.org/officeDocument/2006/math" xmlns:v="urn:schemas-microsoft-com:vml" xmlns:wp="http://schemas.openxmlformats.org/drawingml/2006/wordprocessingDrawing" xmlns:w10="urn:schemas-microsoft-com:office:word" xmlns:w="http://schemas.openxmlformats.org/wordprocessingml/2006/main" xmlns:wne="http://schemas.microsoft.com/office/word/2006/wordml">
-  <w:abstractNum w:abstractNumId="0">
+<w:numbering xmlns:wpc="http://schemas.microsoft.com/office/word/2010/wordprocessingCanvas" xmlns:cx="http://schemas.microsoft.com/office/drawing/2014/chartex" xmlns:cx1="http://schemas.microsoft.com/office/drawing/2015/9/8/chartex" xmlns:cx2="http://schemas.microsoft.com/office/drawing/2015/10/21/chartex" xmlns:cx3="http://schemas.microsoft.com/office/drawing/2016/5/9/chartex" xmlns:cx4="http://schemas.microsoft.com/office/drawing/2016/5/10/chartex" xmlns:cx5="http://schemas.microsoft.com/office/drawing/2016/5/11/chartex" xmlns:cx6="http://schemas.microsoft.com/office/drawing/2016/5/12/chartex" xmlns:cx7="http://schemas.microsoft.com/office/drawing/2016/5/13/chartex" xmlns:cx8="http://schemas.microsoft.com/office/drawing/2016/5/14/chartex" xmlns:mc="http://schemas.openxmlformats.org/markup-compatibility/2006" xmlns:aink="http://schemas.microsoft.com/office/drawing/2016/ink" xmlns:am3d="http://schemas.microsoft.com/office/drawing/2017/model3d" xmlns:o="urn:schemas-microsoft-com:office:office" xmlns:oel="http://schemas.microsoft.com/office/2019/extlst" xmlns:r="http://schemas.openxmlformats.org/officeDocument/2006/relationships" xmlns:m="http://schemas.openxmlformats.org/officeDocument/2006/math" xmlns:v="urn:schemas-microsoft-com:vml" xmlns:wp14="http://schemas.microsoft.com/office/word/2010/wordprocessingDrawing" xmlns:wp="http://schemas.openxmlformats.org/drawingml/2006/wordprocessingDrawing" xmlns:w10="urn:schemas-microsoft-com:office:word" xmlns:w="http://schemas.openxmlformats.org/wordprocessingml/2006/main" xmlns:w14="http://schemas.microsoft.com/office/word/2010/wordml" xmlns:w15="http://schemas.microsoft.com/office/word/2012/wordml" xmlns:w16cex="http://schemas.microsoft.com/office/word/2018/wordml/cex" xmlns:w16cid="http://schemas.microsoft.com/office/word/2016/wordml/cid" xmlns:w16="http://schemas.microsoft.com/office/word/2018/wordml" xmlns:w16sdtdh="http://schemas.microsoft.com/office/word/2020/wordml/sdtdatahash" xmlns:w16se="http://schemas.microsoft.com/office/word/2015/wordml/symex" xmlns:wpg="http://schemas.microsoft.com/office/word/2010/wordprocessingGroup" xmlns:wpi="http://schemas.microsoft.com/office/word/2010/wordprocessingInk" xmlns:wne="http://schemas.microsoft.com/office/word/2006/wordml" xmlns:wps="http://schemas.microsoft.com/office/word/2010/wordprocessingShape" mc:Ignorable="w14 w15 w16se w16cid w16 w16cex w16sdtdh wp14">
+  <w:abstractNum w:abstractNumId="0" w15:restartNumberingAfterBreak="0">
     <w:nsid w:val="00000001"/>
     <w:multiLevelType w:val="multilevel"/>
     <w:tmpl w:val="00000001"/>
@@ -2000,7 +2304,7 @@
       </w:pPr>
     </w:lvl>
   </w:abstractNum>
-  <w:abstractNum w:abstractNumId="1">
+  <w:abstractNum w:abstractNumId="1" w15:restartNumberingAfterBreak="0">
     <w:nsid w:val="00000002"/>
     <w:multiLevelType w:val="multilevel"/>
     <w:tmpl w:val="00000002"/>
@@ -2114,17 +2418,17 @@
       </w:pPr>
     </w:lvl>
   </w:abstractNum>
-  <w:num w:numId="1">
+  <w:num w:numId="1" w16cid:durableId="2111313592">
     <w:abstractNumId w:val="0"/>
   </w:num>
-  <w:num w:numId="2">
+  <w:num w:numId="2" w16cid:durableId="492724503">
     <w:abstractNumId w:val="1"/>
   </w:num>
 </w:numbering>
 </file>
 
 <file path=word/styles.xml><?xml version="1.0" encoding="utf-8"?>
-<w:styles xmlns:r="http://schemas.openxmlformats.org/officeDocument/2006/relationships" xmlns:w="http://schemas.openxmlformats.org/wordprocessingml/2006/main">
+<w:styles xmlns:mc="http://schemas.openxmlformats.org/markup-compatibility/2006" xmlns:r="http://schemas.openxmlformats.org/officeDocument/2006/relationships" xmlns:w="http://schemas.openxmlformats.org/wordprocessingml/2006/main" xmlns:w14="http://schemas.microsoft.com/office/word/2010/wordml" xmlns:w15="http://schemas.microsoft.com/office/word/2012/wordml" xmlns:w16cex="http://schemas.microsoft.com/office/word/2018/wordml/cex" xmlns:w16cid="http://schemas.microsoft.com/office/word/2016/wordml/cid" xmlns:w16="http://schemas.microsoft.com/office/word/2018/wordml" xmlns:w16sdtdh="http://schemas.microsoft.com/office/word/2020/wordml/sdtdatahash" xmlns:w16se="http://schemas.microsoft.com/office/word/2015/wordml/symex" mc:Ignorable="w14 w15 w16se w16cid w16 w16cex w16sdtdh">
   <w:docDefaults>
     <w:rPrDefault>
       <w:rPr>
@@ -2134,145 +2438,383 @@
     </w:rPrDefault>
     <w:pPrDefault/>
   </w:docDefaults>
-  <w:latentStyles w:defLockedState="0" w:defUIPriority="99" w:defSemiHidden="1" w:defUnhideWhenUsed="1" w:defQFormat="0" w:count="267">
-    <w:lsdException w:name="Normal" w:semiHidden="0" w:uiPriority="0" w:unhideWhenUsed="0" w:qFormat="1"/>
-    <w:lsdException w:name="heading 1" w:semiHidden="0" w:uiPriority="0" w:unhideWhenUsed="0" w:qFormat="1"/>
-    <w:lsdException w:name="heading 2" w:uiPriority="9" w:qFormat="1"/>
-    <w:lsdException w:name="heading 3" w:uiPriority="9" w:qFormat="1"/>
-    <w:lsdException w:name="heading 4" w:uiPriority="9" w:qFormat="1"/>
-    <w:lsdException w:name="heading 5" w:uiPriority="9" w:qFormat="1"/>
-    <w:lsdException w:name="heading 6" w:uiPriority="9" w:qFormat="1"/>
-    <w:lsdException w:name="heading 7" w:uiPriority="9" w:qFormat="1"/>
-    <w:lsdException w:name="heading 8" w:uiPriority="9" w:qFormat="1"/>
-    <w:lsdException w:name="heading 9" w:uiPriority="9" w:qFormat="1"/>
-    <w:lsdException w:name="toc 1" w:uiPriority="39"/>
-    <w:lsdException w:name="toc 2" w:uiPriority="39"/>
-    <w:lsdException w:name="toc 3" w:uiPriority="39"/>
-    <w:lsdException w:name="toc 4" w:uiPriority="39"/>
-    <w:lsdException w:name="toc 5" w:uiPriority="39"/>
-    <w:lsdException w:name="toc 6" w:uiPriority="39"/>
-    <w:lsdException w:name="toc 7" w:uiPriority="39"/>
-    <w:lsdException w:name="toc 8" w:uiPriority="39"/>
-    <w:lsdException w:name="toc 9" w:uiPriority="39"/>
-    <w:lsdException w:name="caption" w:uiPriority="35" w:qFormat="1"/>
-    <w:lsdException w:name="page number" w:uiPriority="0"/>
-    <w:lsdException w:name="Title" w:semiHidden="0" w:uiPriority="10" w:unhideWhenUsed="0" w:qFormat="1"/>
-    <w:lsdException w:name="Default Paragraph Font" w:uiPriority="1"/>
-    <w:lsdException w:name="Subtitle" w:semiHidden="0" w:uiPriority="11" w:unhideWhenUsed="0" w:qFormat="1"/>
-    <w:lsdException w:name="Strong" w:semiHidden="0" w:uiPriority="22" w:unhideWhenUsed="0" w:qFormat="1"/>
-    <w:lsdException w:name="Emphasis" w:semiHidden="0" w:uiPriority="20" w:unhideWhenUsed="0" w:qFormat="1"/>
-    <w:lsdException w:name="Table Grid" w:semiHidden="0" w:uiPriority="59" w:unhideWhenUsed="0"/>
-    <w:lsdException w:name="Placeholder Text" w:unhideWhenUsed="0"/>
-    <w:lsdException w:name="No Spacing" w:semiHidden="0" w:uiPriority="1" w:unhideWhenUsed="0" w:qFormat="1"/>
-    <w:lsdException w:name="Light Shading" w:semiHidden="0" w:uiPriority="60" w:unhideWhenUsed="0"/>
-    <w:lsdException w:name="Light List" w:semiHidden="0" w:uiPriority="61" w:unhideWhenUsed="0"/>
-    <w:lsdException w:name="Light Grid" w:semiHidden="0" w:uiPriority="62" w:unhideWhenUsed="0"/>
-    <w:lsdException w:name="Medium Shading 1" w:semiHidden="0" w:uiPriority="63" w:unhideWhenUsed="0"/>
-    <w:lsdException w:name="Medium Shading 2" w:semiHidden="0" w:uiPriority="64" w:unhideWhenUsed="0"/>
-    <w:lsdException w:name="Medium List 1" w:semiHidden="0" w:uiPriority="65" w:unhideWhenUsed="0"/>
-    <w:lsdException w:name="Medium List 2" w:semiHidden="0" w:uiPriority="66" w:unhideWhenUsed="0"/>
-    <w:lsdException w:name="Medium Grid 1" w:semiHidden="0" w:uiPriority="67" w:unhideWhenUsed="0"/>
-    <w:lsdException w:name="Medium Grid 2" w:semiHidden="0" w:uiPriority="68" w:unhideWhenUsed="0"/>
-    <w:lsdException w:name="Medium Grid 3" w:semiHidden="0" w:uiPriority="69" w:unhideWhenUsed="0"/>
-    <w:lsdException w:name="Dark List" w:semiHidden="0" w:uiPriority="70" w:unhideWhenUsed="0"/>
-    <w:lsdException w:name="Colorful Shading" w:semiHidden="0" w:uiPriority="71" w:unhideWhenUsed="0"/>
-    <w:lsdException w:name="Colorful List" w:semiHidden="0" w:uiPriority="72" w:unhideWhenUsed="0"/>
-    <w:lsdException w:name="Colorful Grid" w:semiHidden="0" w:uiPriority="73" w:unhideWhenUsed="0"/>
-    <w:lsdException w:name="Light Shading Accent 1" w:semiHidden="0" w:uiPriority="60" w:unhideWhenUsed="0"/>
-    <w:lsdException w:name="Light List Accent 1" w:semiHidden="0" w:uiPriority="61" w:unhideWhenUsed="0"/>
-    <w:lsdException w:name="Light Grid Accent 1" w:semiHidden="0" w:uiPriority="62" w:unhideWhenUsed="0"/>
-    <w:lsdException w:name="Medium Shading 1 Accent 1" w:semiHidden="0" w:uiPriority="63" w:unhideWhenUsed="0"/>
-    <w:lsdException w:name="Medium Shading 2 Accent 1" w:semiHidden="0" w:uiPriority="64" w:unhideWhenUsed="0"/>
-    <w:lsdException w:name="Medium List 1 Accent 1" w:semiHidden="0" w:uiPriority="65" w:unhideWhenUsed="0"/>
-    <w:lsdException w:name="Revision" w:unhideWhenUsed="0"/>
-    <w:lsdException w:name="List Paragraph" w:semiHidden="0" w:uiPriority="34" w:unhideWhenUsed="0" w:qFormat="1"/>
-    <w:lsdException w:name="Quote" w:semiHidden="0" w:uiPriority="29" w:unhideWhenUsed="0" w:qFormat="1"/>
-    <w:lsdException w:name="Intense Quote" w:semiHidden="0" w:uiPriority="30" w:unhideWhenUsed="0" w:qFormat="1"/>
-    <w:lsdException w:name="Medium List 2 Accent 1" w:semiHidden="0" w:uiPriority="66" w:unhideWhenUsed="0"/>
-    <w:lsdException w:name="Medium Grid 1 Accent 1" w:semiHidden="0" w:uiPriority="67" w:unhideWhenUsed="0"/>
-    <w:lsdException w:name="Medium Grid 2 Accent 1" w:semiHidden="0" w:uiPriority="68" w:unhideWhenUsed="0"/>
-    <w:lsdException w:name="Medium Grid 3 Accent 1" w:semiHidden="0" w:uiPriority="69" w:unhideWhenUsed="0"/>
-    <w:lsdException w:name="Dark List Accent 1" w:semiHidden="0" w:uiPriority="70" w:unhideWhenUsed="0"/>
-    <w:lsdException w:name="Colorful Shading Accent 1" w:semiHidden="0" w:uiPriority="71" w:unhideWhenUsed="0"/>
-    <w:lsdException w:name="Colorful List Accent 1" w:semiHidden="0" w:uiPriority="72" w:unhideWhenUsed="0"/>
-    <w:lsdException w:name="Colorful Grid Accent 1" w:semiHidden="0" w:uiPriority="73" w:unhideWhenUsed="0"/>
-    <w:lsdException w:name="Light Shading Accent 2" w:semiHidden="0" w:uiPriority="60" w:unhideWhenUsed="0"/>
-    <w:lsdException w:name="Light List Accent 2" w:semiHidden="0" w:uiPriority="61" w:unhideWhenUsed="0"/>
-    <w:lsdException w:name="Light Grid Accent 2" w:semiHidden="0" w:uiPriority="62" w:unhideWhenUsed="0"/>
-    <w:lsdException w:name="Medium Shading 1 Accent 2" w:semiHidden="0" w:uiPriority="63" w:unhideWhenUsed="0"/>
-    <w:lsdException w:name="Medium Shading 2 Accent 2" w:semiHidden="0" w:uiPriority="64" w:unhideWhenUsed="0"/>
-    <w:lsdException w:name="Medium List 1 Accent 2" w:semiHidden="0" w:uiPriority="65" w:unhideWhenUsed="0"/>
-    <w:lsdException w:name="Medium List 2 Accent 2" w:semiHidden="0" w:uiPriority="66" w:unhideWhenUsed="0"/>
-    <w:lsdException w:name="Medium Grid 1 Accent 2" w:semiHidden="0" w:uiPriority="67" w:unhideWhenUsed="0"/>
-    <w:lsdException w:name="Medium Grid 2 Accent 2" w:semiHidden="0" w:uiPriority="68" w:unhideWhenUsed="0"/>
-    <w:lsdException w:name="Medium Grid 3 Accent 2" w:semiHidden="0" w:uiPriority="69" w:unhideWhenUsed="0"/>
-    <w:lsdException w:name="Dark List Accent 2" w:semiHidden="0" w:uiPriority="70" w:unhideWhenUsed="0"/>
-    <w:lsdException w:name="Colorful Shading Accent 2" w:semiHidden="0" w:uiPriority="71" w:unhideWhenUsed="0"/>
-    <w:lsdException w:name="Colorful List Accent 2" w:semiHidden="0" w:uiPriority="72" w:unhideWhenUsed="0"/>
-    <w:lsdException w:name="Colorful Grid Accent 2" w:semiHidden="0" w:uiPriority="73" w:unhideWhenUsed="0"/>
-    <w:lsdException w:name="Light Shading Accent 3" w:semiHidden="0" w:uiPriority="60" w:unhideWhenUsed="0"/>
-    <w:lsdException w:name="Light List Accent 3" w:semiHidden="0" w:uiPriority="61" w:unhideWhenUsed="0"/>
-    <w:lsdException w:name="Light Grid Accent 3" w:semiHidden="0" w:uiPriority="62" w:unhideWhenUsed="0"/>
-    <w:lsdException w:name="Medium Shading 1 Accent 3" w:semiHidden="0" w:uiPriority="63" w:unhideWhenUsed="0"/>
-    <w:lsdException w:name="Medium Shading 2 Accent 3" w:semiHidden="0" w:uiPriority="64" w:unhideWhenUsed="0"/>
-    <w:lsdException w:name="Medium List 1 Accent 3" w:semiHidden="0" w:uiPriority="65" w:unhideWhenUsed="0"/>
-    <w:lsdException w:name="Medium List 2 Accent 3" w:semiHidden="0" w:uiPriority="66" w:unhideWhenUsed="0"/>
-    <w:lsdException w:name="Medium Grid 1 Accent 3" w:semiHidden="0" w:uiPriority="67" w:unhideWhenUsed="0"/>
-    <w:lsdException w:name="Medium Grid 2 Accent 3" w:semiHidden="0" w:uiPriority="68" w:unhideWhenUsed="0"/>
-    <w:lsdException w:name="Medium Grid 3 Accent 3" w:semiHidden="0" w:uiPriority="69" w:unhideWhenUsed="0"/>
-    <w:lsdException w:name="Dark List Accent 3" w:semiHidden="0" w:uiPriority="70" w:unhideWhenUsed="0"/>
-    <w:lsdException w:name="Colorful Shading Accent 3" w:semiHidden="0" w:uiPriority="71" w:unhideWhenUsed="0"/>
-    <w:lsdException w:name="Colorful List Accent 3" w:semiHidden="0" w:uiPriority="72" w:unhideWhenUsed="0"/>
-    <w:lsdException w:name="Colorful Grid Accent 3" w:semiHidden="0" w:uiPriority="73" w:unhideWhenUsed="0"/>
-    <w:lsdException w:name="Light Shading Accent 4" w:semiHidden="0" w:uiPriority="60" w:unhideWhenUsed="0"/>
-    <w:lsdException w:name="Light List Accent 4" w:semiHidden="0" w:uiPriority="61" w:unhideWhenUsed="0"/>
-    <w:lsdException w:name="Light Grid Accent 4" w:semiHidden="0" w:uiPriority="62" w:unhideWhenUsed="0"/>
-    <w:lsdException w:name="Medium Shading 1 Accent 4" w:semiHidden="0" w:uiPriority="63" w:unhideWhenUsed="0"/>
-    <w:lsdException w:name="Medium Shading 2 Accent 4" w:semiHidden="0" w:uiPriority="64" w:unhideWhenUsed="0"/>
-    <w:lsdException w:name="Medium List 1 Accent 4" w:semiHidden="0" w:uiPriority="65" w:unhideWhenUsed="0"/>
-    <w:lsdException w:name="Medium List 2 Accent 4" w:semiHidden="0" w:uiPriority="66" w:unhideWhenUsed="0"/>
-    <w:lsdException w:name="Medium Grid 1 Accent 4" w:semiHidden="0" w:uiPriority="67" w:unhideWhenUsed="0"/>
-    <w:lsdException w:name="Medium Grid 2 Accent 4" w:semiHidden="0" w:uiPriority="68" w:unhideWhenUsed="0"/>
-    <w:lsdException w:name="Medium Grid 3 Accent 4" w:semiHidden="0" w:uiPriority="69" w:unhideWhenUsed="0"/>
-    <w:lsdException w:name="Dark List Accent 4" w:semiHidden="0" w:uiPriority="70" w:unhideWhenUsed="0"/>
-    <w:lsdException w:name="Colorful Shading Accent 4" w:semiHidden="0" w:uiPriority="71" w:unhideWhenUsed="0"/>
-    <w:lsdException w:name="Colorful List Accent 4" w:semiHidden="0" w:uiPriority="72" w:unhideWhenUsed="0"/>
-    <w:lsdException w:name="Colorful Grid Accent 4" w:semiHidden="0" w:uiPriority="73" w:unhideWhenUsed="0"/>
-    <w:lsdException w:name="Light Shading Accent 5" w:semiHidden="0" w:uiPriority="60" w:unhideWhenUsed="0"/>
-    <w:lsdException w:name="Light List Accent 5" w:semiHidden="0" w:uiPriority="61" w:unhideWhenUsed="0"/>
-    <w:lsdException w:name="Light Grid Accent 5" w:semiHidden="0" w:uiPriority="62" w:unhideWhenUsed="0"/>
-    <w:lsdException w:name="Medium Shading 1 Accent 5" w:semiHidden="0" w:uiPriority="63" w:unhideWhenUsed="0"/>
-    <w:lsdException w:name="Medium Shading 2 Accent 5" w:semiHidden="0" w:uiPriority="64" w:unhideWhenUsed="0"/>
-    <w:lsdException w:name="Medium List 1 Accent 5" w:semiHidden="0" w:uiPriority="65" w:unhideWhenUsed="0"/>
-    <w:lsdException w:name="Medium List 2 Accent 5" w:semiHidden="0" w:uiPriority="66" w:unhideWhenUsed="0"/>
-    <w:lsdException w:name="Medium Grid 1 Accent 5" w:semiHidden="0" w:uiPriority="67" w:unhideWhenUsed="0"/>
-    <w:lsdException w:name="Medium Grid 2 Accent 5" w:semiHidden="0" w:uiPriority="68" w:unhideWhenUsed="0"/>
-    <w:lsdException w:name="Medium Grid 3 Accent 5" w:semiHidden="0" w:uiPriority="69" w:unhideWhenUsed="0"/>
-    <w:lsdException w:name="Dark List Accent 5" w:semiHidden="0" w:uiPriority="70" w:unhideWhenUsed="0"/>
-    <w:lsdException w:name="Colorful Shading Accent 5" w:semiHidden="0" w:uiPriority="71" w:unhideWhenUsed="0"/>
-    <w:lsdException w:name="Colorful List Accent 5" w:semiHidden="0" w:uiPriority="72" w:unhideWhenUsed="0"/>
-    <w:lsdException w:name="Colorful Grid Accent 5" w:semiHidden="0" w:uiPriority="73" w:unhideWhenUsed="0"/>
-    <w:lsdException w:name="Light Shading Accent 6" w:semiHidden="0" w:uiPriority="60" w:unhideWhenUsed="0"/>
-    <w:lsdException w:name="Light List Accent 6" w:semiHidden="0" w:uiPriority="61" w:unhideWhenUsed="0"/>
-    <w:lsdException w:name="Light Grid Accent 6" w:semiHidden="0" w:uiPriority="62" w:unhideWhenUsed="0"/>
-    <w:lsdException w:name="Medium Shading 1 Accent 6" w:semiHidden="0" w:uiPriority="63" w:unhideWhenUsed="0"/>
-    <w:lsdException w:name="Medium Shading 2 Accent 6" w:semiHidden="0" w:uiPriority="64" w:unhideWhenUsed="0"/>
-    <w:lsdException w:name="Medium List 1 Accent 6" w:semiHidden="0" w:uiPriority="65" w:unhideWhenUsed="0"/>
-    <w:lsdException w:name="Medium List 2 Accent 6" w:semiHidden="0" w:uiPriority="66" w:unhideWhenUsed="0"/>
-    <w:lsdException w:name="Medium Grid 1 Accent 6" w:semiHidden="0" w:uiPriority="67" w:unhideWhenUsed="0"/>
-    <w:lsdException w:name="Medium Grid 2 Accent 6" w:semiHidden="0" w:uiPriority="68" w:unhideWhenUsed="0"/>
-    <w:lsdException w:name="Medium Grid 3 Accent 6" w:semiHidden="0" w:uiPriority="69" w:unhideWhenUsed="0"/>
-    <w:lsdException w:name="Dark List Accent 6" w:semiHidden="0" w:uiPriority="70" w:unhideWhenUsed="0"/>
-    <w:lsdException w:name="Colorful Shading Accent 6" w:semiHidden="0" w:uiPriority="71" w:unhideWhenUsed="0"/>
-    <w:lsdException w:name="Colorful List Accent 6" w:semiHidden="0" w:uiPriority="72" w:unhideWhenUsed="0"/>
-    <w:lsdException w:name="Colorful Grid Accent 6" w:semiHidden="0" w:uiPriority="73" w:unhideWhenUsed="0"/>
-    <w:lsdException w:name="Subtle Emphasis" w:semiHidden="0" w:uiPriority="19" w:unhideWhenUsed="0" w:qFormat="1"/>
-    <w:lsdException w:name="Intense Emphasis" w:semiHidden="0" w:uiPriority="21" w:unhideWhenUsed="0" w:qFormat="1"/>
-    <w:lsdException w:name="Subtle Reference" w:semiHidden="0" w:uiPriority="31" w:unhideWhenUsed="0" w:qFormat="1"/>
-    <w:lsdException w:name="Intense Reference" w:semiHidden="0" w:uiPriority="32" w:unhideWhenUsed="0" w:qFormat="1"/>
-    <w:lsdException w:name="Book Title" w:semiHidden="0" w:uiPriority="33" w:unhideWhenUsed="0" w:qFormat="1"/>
-    <w:lsdException w:name="Bibliography" w:uiPriority="37"/>
-    <w:lsdException w:name="TOC Heading" w:semiHidden="0" w:uiPriority="39" w:unhideWhenUsed="0" w:qFormat="1"/>
+  <w:latentStyles w:defLockedState="0" w:defUIPriority="99" w:defSemiHidden="0" w:defUnhideWhenUsed="0" w:defQFormat="0" w:count="376">
+    <w:lsdException w:name="Normal" w:uiPriority="0" w:qFormat="1"/>
+    <w:lsdException w:name="heading 1" w:uiPriority="0" w:qFormat="1"/>
+    <w:lsdException w:name="heading 2" w:semiHidden="1" w:uiPriority="9" w:unhideWhenUsed="1" w:qFormat="1"/>
+    <w:lsdException w:name="heading 3" w:semiHidden="1" w:uiPriority="9" w:unhideWhenUsed="1" w:qFormat="1"/>
+    <w:lsdException w:name="heading 4" w:semiHidden="1" w:uiPriority="9" w:unhideWhenUsed="1" w:qFormat="1"/>
+    <w:lsdException w:name="heading 5" w:semiHidden="1" w:uiPriority="9" w:unhideWhenUsed="1" w:qFormat="1"/>
+    <w:lsdException w:name="heading 6" w:semiHidden="1" w:uiPriority="9" w:unhideWhenUsed="1" w:qFormat="1"/>
+    <w:lsdException w:name="heading 7" w:semiHidden="1" w:uiPriority="9" w:unhideWhenUsed="1" w:qFormat="1"/>
+    <w:lsdException w:name="heading 8" w:semiHidden="1" w:uiPriority="9" w:unhideWhenUsed="1" w:qFormat="1"/>
+    <w:lsdException w:name="heading 9" w:semiHidden="1" w:uiPriority="9" w:unhideWhenUsed="1" w:qFormat="1"/>
+    <w:lsdException w:name="index 1" w:semiHidden="1" w:unhideWhenUsed="1"/>
+    <w:lsdException w:name="index 2" w:semiHidden="1" w:unhideWhenUsed="1"/>
+    <w:lsdException w:name="index 3" w:semiHidden="1" w:unhideWhenUsed="1"/>
+    <w:lsdException w:name="index 4" w:semiHidden="1" w:unhideWhenUsed="1"/>
+    <w:lsdException w:name="index 5" w:semiHidden="1" w:unhideWhenUsed="1"/>
+    <w:lsdException w:name="index 6" w:semiHidden="1" w:unhideWhenUsed="1"/>
+    <w:lsdException w:name="index 7" w:semiHidden="1" w:unhideWhenUsed="1"/>
+    <w:lsdException w:name="index 8" w:semiHidden="1" w:unhideWhenUsed="1"/>
+    <w:lsdException w:name="index 9" w:semiHidden="1" w:unhideWhenUsed="1"/>
+    <w:lsdException w:name="toc 1" w:semiHidden="1" w:uiPriority="39" w:unhideWhenUsed="1"/>
+    <w:lsdException w:name="toc 2" w:semiHidden="1" w:uiPriority="39" w:unhideWhenUsed="1"/>
+    <w:lsdException w:name="toc 3" w:semiHidden="1" w:uiPriority="39" w:unhideWhenUsed="1"/>
+    <w:lsdException w:name="toc 4" w:semiHidden="1" w:uiPriority="39" w:unhideWhenUsed="1"/>
+    <w:lsdException w:name="toc 5" w:semiHidden="1" w:uiPriority="39" w:unhideWhenUsed="1"/>
+    <w:lsdException w:name="toc 6" w:semiHidden="1" w:uiPriority="39" w:unhideWhenUsed="1"/>
+    <w:lsdException w:name="toc 7" w:semiHidden="1" w:uiPriority="39" w:unhideWhenUsed="1"/>
+    <w:lsdException w:name="toc 8" w:semiHidden="1" w:uiPriority="39" w:unhideWhenUsed="1"/>
+    <w:lsdException w:name="toc 9" w:semiHidden="1" w:uiPriority="39" w:unhideWhenUsed="1"/>
+    <w:lsdException w:name="Normal Indent" w:semiHidden="1" w:unhideWhenUsed="1"/>
+    <w:lsdException w:name="footnote text" w:semiHidden="1" w:unhideWhenUsed="1"/>
+    <w:lsdException w:name="annotation text" w:semiHidden="1" w:unhideWhenUsed="1"/>
+    <w:lsdException w:name="header" w:semiHidden="1" w:unhideWhenUsed="1"/>
+    <w:lsdException w:name="footer" w:semiHidden="1" w:unhideWhenUsed="1"/>
+    <w:lsdException w:name="index heading" w:semiHidden="1" w:unhideWhenUsed="1"/>
+    <w:lsdException w:name="caption" w:semiHidden="1" w:uiPriority="35" w:unhideWhenUsed="1" w:qFormat="1"/>
+    <w:lsdException w:name="table of figures" w:semiHidden="1" w:unhideWhenUsed="1"/>
+    <w:lsdException w:name="envelope address" w:semiHidden="1" w:unhideWhenUsed="1"/>
+    <w:lsdException w:name="envelope return" w:semiHidden="1" w:unhideWhenUsed="1"/>
+    <w:lsdException w:name="footnote reference" w:semiHidden="1" w:unhideWhenUsed="1"/>
+    <w:lsdException w:name="annotation reference" w:semiHidden="1" w:unhideWhenUsed="1"/>
+    <w:lsdException w:name="line number" w:semiHidden="1" w:unhideWhenUsed="1"/>
+    <w:lsdException w:name="page number" w:semiHidden="1" w:uiPriority="0" w:unhideWhenUsed="1"/>
+    <w:lsdException w:name="endnote reference" w:semiHidden="1" w:unhideWhenUsed="1"/>
+    <w:lsdException w:name="endnote text" w:semiHidden="1" w:unhideWhenUsed="1"/>
+    <w:lsdException w:name="table of authorities" w:semiHidden="1" w:unhideWhenUsed="1"/>
+    <w:lsdException w:name="macro" w:semiHidden="1" w:unhideWhenUsed="1"/>
+    <w:lsdException w:name="toa heading" w:semiHidden="1" w:unhideWhenUsed="1"/>
+    <w:lsdException w:name="List" w:semiHidden="1" w:unhideWhenUsed="1"/>
+    <w:lsdException w:name="List Bullet" w:semiHidden="1" w:unhideWhenUsed="1"/>
+    <w:lsdException w:name="List Number" w:semiHidden="1" w:unhideWhenUsed="1"/>
+    <w:lsdException w:name="List 2" w:semiHidden="1" w:unhideWhenUsed="1"/>
+    <w:lsdException w:name="List 3" w:semiHidden="1" w:unhideWhenUsed="1"/>
+    <w:lsdException w:name="List 4" w:semiHidden="1" w:unhideWhenUsed="1"/>
+    <w:lsdException w:name="List 5" w:semiHidden="1" w:unhideWhenUsed="1"/>
+    <w:lsdException w:name="List Bullet 2" w:semiHidden="1" w:unhideWhenUsed="1"/>
+    <w:lsdException w:name="List Bullet 3" w:semiHidden="1" w:unhideWhenUsed="1"/>
+    <w:lsdException w:name="List Bullet 4" w:semiHidden="1" w:unhideWhenUsed="1"/>
+    <w:lsdException w:name="List Bullet 5" w:semiHidden="1" w:unhideWhenUsed="1"/>
+    <w:lsdException w:name="List Number 2" w:semiHidden="1" w:unhideWhenUsed="1"/>
+    <w:lsdException w:name="List Number 3" w:semiHidden="1" w:unhideWhenUsed="1"/>
+    <w:lsdException w:name="List Number 4" w:semiHidden="1" w:unhideWhenUsed="1"/>
+    <w:lsdException w:name="List Number 5" w:semiHidden="1" w:unhideWhenUsed="1"/>
+    <w:lsdException w:name="Title" w:uiPriority="10" w:qFormat="1"/>
+    <w:lsdException w:name="Closing" w:semiHidden="1" w:unhideWhenUsed="1"/>
+    <w:lsdException w:name="Signature" w:semiHidden="1" w:unhideWhenUsed="1"/>
+    <w:lsdException w:name="Default Paragraph Font" w:semiHidden="1" w:uiPriority="1" w:unhideWhenUsed="1"/>
+    <w:lsdException w:name="Body Text" w:semiHidden="1" w:unhideWhenUsed="1"/>
+    <w:lsdException w:name="Body Text Indent" w:semiHidden="1" w:unhideWhenUsed="1"/>
+    <w:lsdException w:name="List Continue" w:semiHidden="1" w:unhideWhenUsed="1"/>
+    <w:lsdException w:name="List Continue 2" w:semiHidden="1" w:unhideWhenUsed="1"/>
+    <w:lsdException w:name="List Continue 3" w:semiHidden="1" w:unhideWhenUsed="1"/>
+    <w:lsdException w:name="List Continue 4" w:semiHidden="1" w:unhideWhenUsed="1"/>
+    <w:lsdException w:name="List Continue 5" w:semiHidden="1" w:unhideWhenUsed="1"/>
+    <w:lsdException w:name="Message Header" w:semiHidden="1" w:unhideWhenUsed="1"/>
+    <w:lsdException w:name="Subtitle" w:uiPriority="11" w:qFormat="1"/>
+    <w:lsdException w:name="Salutation" w:semiHidden="1" w:unhideWhenUsed="1"/>
+    <w:lsdException w:name="Date" w:semiHidden="1" w:unhideWhenUsed="1"/>
+    <w:lsdException w:name="Body Text First Indent" w:semiHidden="1" w:unhideWhenUsed="1"/>
+    <w:lsdException w:name="Body Text First Indent 2" w:semiHidden="1" w:unhideWhenUsed="1"/>
+    <w:lsdException w:name="Note Heading" w:semiHidden="1" w:unhideWhenUsed="1"/>
+    <w:lsdException w:name="Body Text 2" w:semiHidden="1" w:unhideWhenUsed="1"/>
+    <w:lsdException w:name="Body Text 3" w:semiHidden="1" w:unhideWhenUsed="1"/>
+    <w:lsdException w:name="Body Text Indent 2" w:semiHidden="1" w:unhideWhenUsed="1"/>
+    <w:lsdException w:name="Body Text Indent 3" w:semiHidden="1" w:unhideWhenUsed="1"/>
+    <w:lsdException w:name="Block Text" w:semiHidden="1" w:unhideWhenUsed="1"/>
+    <w:lsdException w:name="Hyperlink" w:semiHidden="1" w:unhideWhenUsed="1"/>
+    <w:lsdException w:name="FollowedHyperlink" w:semiHidden="1" w:unhideWhenUsed="1"/>
+    <w:lsdException w:name="Strong" w:uiPriority="22" w:qFormat="1"/>
+    <w:lsdException w:name="Emphasis" w:uiPriority="20" w:qFormat="1"/>
+    <w:lsdException w:name="Document Map" w:semiHidden="1" w:unhideWhenUsed="1"/>
+    <w:lsdException w:name="Plain Text" w:semiHidden="1" w:unhideWhenUsed="1"/>
+    <w:lsdException w:name="E-mail Signature" w:semiHidden="1" w:unhideWhenUsed="1"/>
+    <w:lsdException w:name="HTML Top of Form" w:semiHidden="1" w:unhideWhenUsed="1"/>
+    <w:lsdException w:name="HTML Bottom of Form" w:semiHidden="1" w:unhideWhenUsed="1"/>
+    <w:lsdException w:name="Normal (Web)" w:semiHidden="1" w:unhideWhenUsed="1"/>
+    <w:lsdException w:name="HTML Acronym" w:semiHidden="1" w:unhideWhenUsed="1"/>
+    <w:lsdException w:name="HTML Address" w:semiHidden="1" w:unhideWhenUsed="1"/>
+    <w:lsdException w:name="HTML Cite" w:semiHidden="1" w:unhideWhenUsed="1"/>
+    <w:lsdException w:name="HTML Code" w:semiHidden="1" w:unhideWhenUsed="1"/>
+    <w:lsdException w:name="HTML Definition" w:semiHidden="1" w:unhideWhenUsed="1"/>
+    <w:lsdException w:name="HTML Keyboard" w:semiHidden="1" w:unhideWhenUsed="1"/>
+    <w:lsdException w:name="HTML Preformatted" w:semiHidden="1" w:unhideWhenUsed="1"/>
+    <w:lsdException w:name="HTML Sample" w:semiHidden="1" w:unhideWhenUsed="1"/>
+    <w:lsdException w:name="HTML Typewriter" w:semiHidden="1" w:unhideWhenUsed="1"/>
+    <w:lsdException w:name="HTML Variable" w:semiHidden="1" w:unhideWhenUsed="1"/>
+    <w:lsdException w:name="Normal Table" w:semiHidden="1" w:unhideWhenUsed="1"/>
+    <w:lsdException w:name="annotation subject" w:semiHidden="1" w:unhideWhenUsed="1"/>
+    <w:lsdException w:name="No List" w:semiHidden="1" w:unhideWhenUsed="1"/>
+    <w:lsdException w:name="Outline List 1" w:semiHidden="1" w:unhideWhenUsed="1"/>
+    <w:lsdException w:name="Outline List 2" w:semiHidden="1" w:unhideWhenUsed="1"/>
+    <w:lsdException w:name="Outline List 3" w:semiHidden="1" w:unhideWhenUsed="1"/>
+    <w:lsdException w:name="Table Simple 1" w:semiHidden="1" w:unhideWhenUsed="1"/>
+    <w:lsdException w:name="Table Simple 2" w:semiHidden="1" w:unhideWhenUsed="1"/>
+    <w:lsdException w:name="Table Simple 3" w:semiHidden="1" w:unhideWhenUsed="1"/>
+    <w:lsdException w:name="Table Classic 1" w:semiHidden="1" w:unhideWhenUsed="1"/>
+    <w:lsdException w:name="Table Classic 2" w:semiHidden="1" w:unhideWhenUsed="1"/>
+    <w:lsdException w:name="Table Classic 3" w:semiHidden="1" w:unhideWhenUsed="1"/>
+    <w:lsdException w:name="Table Classic 4" w:semiHidden="1" w:unhideWhenUsed="1"/>
+    <w:lsdException w:name="Table Colorful 1" w:semiHidden="1" w:unhideWhenUsed="1"/>
+    <w:lsdException w:name="Table Colorful 2" w:semiHidden="1" w:unhideWhenUsed="1"/>
+    <w:lsdException w:name="Table Colorful 3" w:semiHidden="1" w:unhideWhenUsed="1"/>
+    <w:lsdException w:name="Table Columns 1" w:semiHidden="1" w:unhideWhenUsed="1"/>
+    <w:lsdException w:name="Table Columns 2" w:semiHidden="1" w:unhideWhenUsed="1"/>
+    <w:lsdException w:name="Table Columns 3" w:semiHidden="1" w:unhideWhenUsed="1"/>
+    <w:lsdException w:name="Table Columns 4" w:semiHidden="1" w:unhideWhenUsed="1"/>
+    <w:lsdException w:name="Table Columns 5" w:semiHidden="1" w:unhideWhenUsed="1"/>
+    <w:lsdException w:name="Table Grid 1" w:semiHidden="1" w:unhideWhenUsed="1"/>
+    <w:lsdException w:name="Table Grid 2" w:semiHidden="1" w:unhideWhenUsed="1"/>
+    <w:lsdException w:name="Table Grid 3" w:semiHidden="1" w:unhideWhenUsed="1"/>
+    <w:lsdException w:name="Table Grid 4" w:semiHidden="1" w:unhideWhenUsed="1"/>
+    <w:lsdException w:name="Table Grid 5" w:semiHidden="1" w:unhideWhenUsed="1"/>
+    <w:lsdException w:name="Table Grid 6" w:semiHidden="1" w:unhideWhenUsed="1"/>
+    <w:lsdException w:name="Table Grid 7" w:semiHidden="1" w:unhideWhenUsed="1"/>
+    <w:lsdException w:name="Table Grid 8" w:semiHidden="1" w:unhideWhenUsed="1"/>
+    <w:lsdException w:name="Table List 1" w:semiHidden="1" w:unhideWhenUsed="1"/>
+    <w:lsdException w:name="Table List 2" w:semiHidden="1" w:unhideWhenUsed="1"/>
+    <w:lsdException w:name="Table List 3" w:semiHidden="1" w:unhideWhenUsed="1"/>
+    <w:lsdException w:name="Table List 4" w:semiHidden="1" w:unhideWhenUsed="1"/>
+    <w:lsdException w:name="Table List 5" w:semiHidden="1" w:unhideWhenUsed="1"/>
+    <w:lsdException w:name="Table List 6" w:semiHidden="1" w:unhideWhenUsed="1"/>
+    <w:lsdException w:name="Table List 7" w:semiHidden="1" w:unhideWhenUsed="1"/>
+    <w:lsdException w:name="Table List 8" w:semiHidden="1" w:unhideWhenUsed="1"/>
+    <w:lsdException w:name="Table 3D effects 1" w:semiHidden="1" w:unhideWhenUsed="1"/>
+    <w:lsdException w:name="Table 3D effects 2" w:semiHidden="1" w:unhideWhenUsed="1"/>
+    <w:lsdException w:name="Table 3D effects 3" w:semiHidden="1" w:unhideWhenUsed="1"/>
+    <w:lsdException w:name="Table Contemporary" w:semiHidden="1" w:unhideWhenUsed="1"/>
+    <w:lsdException w:name="Table Elegant" w:semiHidden="1" w:unhideWhenUsed="1"/>
+    <w:lsdException w:name="Table Professional" w:semiHidden="1" w:unhideWhenUsed="1"/>
+    <w:lsdException w:name="Table Subtle 1" w:semiHidden="1" w:unhideWhenUsed="1"/>
+    <w:lsdException w:name="Table Subtle 2" w:semiHidden="1" w:unhideWhenUsed="1"/>
+    <w:lsdException w:name="Table Web 1" w:semiHidden="1" w:unhideWhenUsed="1"/>
+    <w:lsdException w:name="Table Web 2" w:semiHidden="1" w:unhideWhenUsed="1"/>
+    <w:lsdException w:name="Table Web 3" w:semiHidden="1" w:unhideWhenUsed="1"/>
+    <w:lsdException w:name="Balloon Text" w:semiHidden="1" w:unhideWhenUsed="1"/>
+    <w:lsdException w:name="Table Grid" w:uiPriority="59"/>
+    <w:lsdException w:name="Table Theme" w:semiHidden="1" w:unhideWhenUsed="1"/>
+    <w:lsdException w:name="Placeholder Text" w:semiHidden="1"/>
+    <w:lsdException w:name="No Spacing" w:uiPriority="1" w:qFormat="1"/>
+    <w:lsdException w:name="Light Shading" w:uiPriority="60"/>
+    <w:lsdException w:name="Light List" w:uiPriority="61"/>
+    <w:lsdException w:name="Light Grid" w:uiPriority="62"/>
+    <w:lsdException w:name="Medium Shading 1" w:uiPriority="63"/>
+    <w:lsdException w:name="Medium Shading 2" w:uiPriority="64"/>
+    <w:lsdException w:name="Medium List 1" w:uiPriority="65"/>
+    <w:lsdException w:name="Medium List 2" w:uiPriority="66"/>
+    <w:lsdException w:name="Medium Grid 1" w:uiPriority="67"/>
+    <w:lsdException w:name="Medium Grid 2" w:uiPriority="68"/>
+    <w:lsdException w:name="Medium Grid 3" w:uiPriority="69"/>
+    <w:lsdException w:name="Dark List" w:uiPriority="70"/>
+    <w:lsdException w:name="Colorful Shading" w:uiPriority="71"/>
+    <w:lsdException w:name="Colorful List" w:uiPriority="72"/>
+    <w:lsdException w:name="Colorful Grid" w:uiPriority="73"/>
+    <w:lsdException w:name="Light Shading Accent 1" w:uiPriority="60"/>
+    <w:lsdException w:name="Light List Accent 1" w:uiPriority="61"/>
+    <w:lsdException w:name="Light Grid Accent 1" w:uiPriority="62"/>
+    <w:lsdException w:name="Medium Shading 1 Accent 1" w:uiPriority="63"/>
+    <w:lsdException w:name="Medium Shading 2 Accent 1" w:uiPriority="64"/>
+    <w:lsdException w:name="Medium List 1 Accent 1" w:uiPriority="65"/>
+    <w:lsdException w:name="Revision" w:semiHidden="1"/>
+    <w:lsdException w:name="List Paragraph" w:uiPriority="34" w:qFormat="1"/>
+    <w:lsdException w:name="Quote" w:uiPriority="29" w:qFormat="1"/>
+    <w:lsdException w:name="Intense Quote" w:uiPriority="30" w:qFormat="1"/>
+    <w:lsdException w:name="Medium List 2 Accent 1" w:uiPriority="66"/>
+    <w:lsdException w:name="Medium Grid 1 Accent 1" w:uiPriority="67"/>
+    <w:lsdException w:name="Medium Grid 2 Accent 1" w:uiPriority="68"/>
+    <w:lsdException w:name="Medium Grid 3 Accent 1" w:uiPriority="69"/>
+    <w:lsdException w:name="Dark List Accent 1" w:uiPriority="70"/>
+    <w:lsdException w:name="Colorful Shading Accent 1" w:uiPriority="71"/>
+    <w:lsdException w:name="Colorful List Accent 1" w:uiPriority="72"/>
+    <w:lsdException w:name="Colorful Grid Accent 1" w:uiPriority="73"/>
+    <w:lsdException w:name="Light Shading Accent 2" w:uiPriority="60"/>
+    <w:lsdException w:name="Light List Accent 2" w:uiPriority="61"/>
+    <w:lsdException w:name="Light Grid Accent 2" w:uiPriority="62"/>
+    <w:lsdException w:name="Medium Shading 1 Accent 2" w:uiPriority="63"/>
+    <w:lsdException w:name="Medium Shading 2 Accent 2" w:uiPriority="64"/>
+    <w:lsdException w:name="Medium List 1 Accent 2" w:uiPriority="65"/>
+    <w:lsdException w:name="Medium List 2 Accent 2" w:uiPriority="66"/>
+    <w:lsdException w:name="Medium Grid 1 Accent 2" w:uiPriority="67"/>
+    <w:lsdException w:name="Medium Grid 2 Accent 2" w:uiPriority="68"/>
+    <w:lsdException w:name="Medium Grid 3 Accent 2" w:uiPriority="69"/>
+    <w:lsdException w:name="Dark List Accent 2" w:uiPriority="70"/>
+    <w:lsdException w:name="Colorful Shading Accent 2" w:uiPriority="71"/>
+    <w:lsdException w:name="Colorful List Accent 2" w:uiPriority="72"/>
+    <w:lsdException w:name="Colorful Grid Accent 2" w:uiPriority="73"/>
+    <w:lsdException w:name="Light Shading Accent 3" w:uiPriority="60"/>
+    <w:lsdException w:name="Light List Accent 3" w:uiPriority="61"/>
+    <w:lsdException w:name="Light Grid Accent 3" w:uiPriority="62"/>
+    <w:lsdException w:name="Medium Shading 1 Accent 3" w:uiPriority="63"/>
+    <w:lsdException w:name="Medium Shading 2 Accent 3" w:uiPriority="64"/>
+    <w:lsdException w:name="Medium List 1 Accent 3" w:uiPriority="65"/>
+    <w:lsdException w:name="Medium List 2 Accent 3" w:uiPriority="66"/>
+    <w:lsdException w:name="Medium Grid 1 Accent 3" w:uiPriority="67"/>
+    <w:lsdException w:name="Medium Grid 2 Accent 3" w:uiPriority="68"/>
+    <w:lsdException w:name="Medium Grid 3 Accent 3" w:uiPriority="69"/>
+    <w:lsdException w:name="Dark List Accent 3" w:uiPriority="70"/>
+    <w:lsdException w:name="Colorful Shading Accent 3" w:uiPriority="71"/>
+    <w:lsdException w:name="Colorful List Accent 3" w:uiPriority="72"/>
+    <w:lsdException w:name="Colorful Grid Accent 3" w:uiPriority="73"/>
+    <w:lsdException w:name="Light Shading Accent 4" w:uiPriority="60"/>
+    <w:lsdException w:name="Light List Accent 4" w:uiPriority="61"/>
+    <w:lsdException w:name="Light Grid Accent 4" w:uiPriority="62"/>
+    <w:lsdException w:name="Medium Shading 1 Accent 4" w:uiPriority="63"/>
+    <w:lsdException w:name="Medium Shading 2 Accent 4" w:uiPriority="64"/>
+    <w:lsdException w:name="Medium List 1 Accent 4" w:uiPriority="65"/>
+    <w:lsdException w:name="Medium List 2 Accent 4" w:uiPriority="66"/>
+    <w:lsdException w:name="Medium Grid 1 Accent 4" w:uiPriority="67"/>
+    <w:lsdException w:name="Medium Grid 2 Accent 4" w:uiPriority="68"/>
+    <w:lsdException w:name="Medium Grid 3 Accent 4" w:uiPriority="69"/>
+    <w:lsdException w:name="Dark List Accent 4" w:uiPriority="70"/>
+    <w:lsdException w:name="Colorful Shading Accent 4" w:uiPriority="71"/>
+    <w:lsdException w:name="Colorful List Accent 4" w:uiPriority="72"/>
+    <w:lsdException w:name="Colorful Grid Accent 4" w:uiPriority="73"/>
+    <w:lsdException w:name="Light Shading Accent 5" w:uiPriority="60"/>
+    <w:lsdException w:name="Light List Accent 5" w:uiPriority="61"/>
+    <w:lsdException w:name="Light Grid Accent 5" w:uiPriority="62"/>
+    <w:lsdException w:name="Medium Shading 1 Accent 5" w:uiPriority="63"/>
+    <w:lsdException w:name="Medium Shading 2 Accent 5" w:uiPriority="64"/>
+    <w:lsdException w:name="Medium List 1 Accent 5" w:uiPriority="65"/>
+    <w:lsdException w:name="Medium List 2 Accent 5" w:uiPriority="66"/>
+    <w:lsdException w:name="Medium Grid 1 Accent 5" w:uiPriority="67"/>
+    <w:lsdException w:name="Medium Grid 2 Accent 5" w:uiPriority="68"/>
+    <w:lsdException w:name="Medium Grid 3 Accent 5" w:uiPriority="69"/>
+    <w:lsdException w:name="Dark List Accent 5" w:uiPriority="70"/>
+    <w:lsdException w:name="Colorful Shading Accent 5" w:uiPriority="71"/>
+    <w:lsdException w:name="Colorful List Accent 5" w:uiPriority="72"/>
+    <w:lsdException w:name="Colorful Grid Accent 5" w:uiPriority="73"/>
+    <w:lsdException w:name="Light Shading Accent 6" w:uiPriority="60"/>
+    <w:lsdException w:name="Light List Accent 6" w:uiPriority="61"/>
+    <w:lsdException w:name="Light Grid Accent 6" w:uiPriority="62"/>
+    <w:lsdException w:name="Medium Shading 1 Accent 6" w:uiPriority="63"/>
+    <w:lsdException w:name="Medium Shading 2 Accent 6" w:uiPriority="64"/>
+    <w:lsdException w:name="Medium List 1 Accent 6" w:uiPriority="65"/>
+    <w:lsdException w:name="Medium List 2 Accent 6" w:uiPriority="66"/>
+    <w:lsdException w:name="Medium Grid 1 Accent 6" w:uiPriority="67"/>
+    <w:lsdException w:name="Medium Grid 2 Accent 6" w:uiPriority="68"/>
+    <w:lsdException w:name="Medium Grid 3 Accent 6" w:uiPriority="69"/>
+    <w:lsdException w:name="Dark List Accent 6" w:uiPriority="70"/>
+    <w:lsdException w:name="Colorful Shading Accent 6" w:uiPriority="71"/>
+    <w:lsdException w:name="Colorful List Accent 6" w:uiPriority="72"/>
+    <w:lsdException w:name="Colorful Grid Accent 6" w:uiPriority="73"/>
+    <w:lsdException w:name="Subtle Emphasis" w:uiPriority="19" w:qFormat="1"/>
+    <w:lsdException w:name="Intense Emphasis" w:uiPriority="21" w:qFormat="1"/>
+    <w:lsdException w:name="Subtle Reference" w:uiPriority="31" w:qFormat="1"/>
+    <w:lsdException w:name="Intense Reference" w:uiPriority="32" w:qFormat="1"/>
+    <w:lsdException w:name="Book Title" w:uiPriority="33" w:qFormat="1"/>
+    <w:lsdException w:name="Bibliography" w:semiHidden="1" w:uiPriority="37" w:unhideWhenUsed="1"/>
+    <w:lsdException w:name="TOC Heading" w:uiPriority="39" w:qFormat="1"/>
+    <w:lsdException w:name="Plain Table 1" w:uiPriority="41"/>
+    <w:lsdException w:name="Plain Table 2" w:uiPriority="42"/>
+    <w:lsdException w:name="Plain Table 3" w:uiPriority="43"/>
+    <w:lsdException w:name="Plain Table 4" w:uiPriority="44"/>
+    <w:lsdException w:name="Plain Table 5" w:uiPriority="45"/>
+    <w:lsdException w:name="Grid Table Light" w:uiPriority="40"/>
+    <w:lsdException w:name="Grid Table 1 Light" w:uiPriority="46"/>
+    <w:lsdException w:name="Grid Table 2" w:uiPriority="47"/>
+    <w:lsdException w:name="Grid Table 3" w:uiPriority="48"/>
+    <w:lsdException w:name="Grid Table 4" w:uiPriority="49"/>
+    <w:lsdException w:name="Grid Table 5 Dark" w:uiPriority="50"/>
+    <w:lsdException w:name="Grid Table 6 Colorful" w:uiPriority="51"/>
+    <w:lsdException w:name="Grid Table 7 Colorful" w:uiPriority="52"/>
+    <w:lsdException w:name="Grid Table 1 Light Accent 1" w:uiPriority="46"/>
+    <w:lsdException w:name="Grid Table 2 Accent 1" w:uiPriority="47"/>
+    <w:lsdException w:name="Grid Table 3 Accent 1" w:uiPriority="48"/>
+    <w:lsdException w:name="Grid Table 4 Accent 1" w:uiPriority="49"/>
+    <w:lsdException w:name="Grid Table 5 Dark Accent 1" w:uiPriority="50"/>
+    <w:lsdException w:name="Grid Table 6 Colorful Accent 1" w:uiPriority="51"/>
+    <w:lsdException w:name="Grid Table 7 Colorful Accent 1" w:uiPriority="52"/>
+    <w:lsdException w:name="Grid Table 1 Light Accent 2" w:uiPriority="46"/>
+    <w:lsdException w:name="Grid Table 2 Accent 2" w:uiPriority="47"/>
+    <w:lsdException w:name="Grid Table 3 Accent 2" w:uiPriority="48"/>
+    <w:lsdException w:name="Grid Table 4 Accent 2" w:uiPriority="49"/>
+    <w:lsdException w:name="Grid Table 5 Dark Accent 2" w:uiPriority="50"/>
+    <w:lsdException w:name="Grid Table 6 Colorful Accent 2" w:uiPriority="51"/>
+    <w:lsdException w:name="Grid Table 7 Colorful Accent 2" w:uiPriority="52"/>
+    <w:lsdException w:name="Grid Table 1 Light Accent 3" w:uiPriority="46"/>
+    <w:lsdException w:name="Grid Table 2 Accent 3" w:uiPriority="47"/>
+    <w:lsdException w:name="Grid Table 3 Accent 3" w:uiPriority="48"/>
+    <w:lsdException w:name="Grid Table 4 Accent 3" w:uiPriority="49"/>
+    <w:lsdException w:name="Grid Table 5 Dark Accent 3" w:uiPriority="50"/>
+    <w:lsdException w:name="Grid Table 6 Colorful Accent 3" w:uiPriority="51"/>
+    <w:lsdException w:name="Grid Table 7 Colorful Accent 3" w:uiPriority="52"/>
+    <w:lsdException w:name="Grid Table 1 Light Accent 4" w:uiPriority="46"/>
+    <w:lsdException w:name="Grid Table 2 Accent 4" w:uiPriority="47"/>
+    <w:lsdException w:name="Grid Table 3 Accent 4" w:uiPriority="48"/>
+    <w:lsdException w:name="Grid Table 4 Accent 4" w:uiPriority="49"/>
+    <w:lsdException w:name="Grid Table 5 Dark Accent 4" w:uiPriority="50"/>
+    <w:lsdException w:name="Grid Table 6 Colorful Accent 4" w:uiPriority="51"/>
+    <w:lsdException w:name="Grid Table 7 Colorful Accent 4" w:uiPriority="52"/>
+    <w:lsdException w:name="Grid Table 1 Light Accent 5" w:uiPriority="46"/>
+    <w:lsdException w:name="Grid Table 2 Accent 5" w:uiPriority="47"/>
+    <w:lsdException w:name="Grid Table 3 Accent 5" w:uiPriority="48"/>
+    <w:lsdException w:name="Grid Table 4 Accent 5" w:uiPriority="49"/>
+    <w:lsdException w:name="Grid Table 5 Dark Accent 5" w:uiPriority="50"/>
+    <w:lsdException w:name="Grid Table 6 Colorful Accent 5" w:uiPriority="51"/>
+    <w:lsdException w:name="Grid Table 7 Colorful Accent 5" w:uiPriority="52"/>
+    <w:lsdException w:name="Grid Table 1 Light Accent 6" w:uiPriority="46"/>
+    <w:lsdException w:name="Grid Table 2 Accent 6" w:uiPriority="47"/>
+    <w:lsdException w:name="Grid Table 3 Accent 6" w:uiPriority="48"/>
+    <w:lsdException w:name="Grid Table 4 Accent 6" w:uiPriority="49"/>
+    <w:lsdException w:name="Grid Table 5 Dark Accent 6" w:uiPriority="50"/>
+    <w:lsdException w:name="Grid Table 6 Colorful Accent 6" w:uiPriority="51"/>
+    <w:lsdException w:name="Grid Table 7 Colorful Accent 6" w:uiPriority="52"/>
+    <w:lsdException w:name="List Table 1 Light" w:uiPriority="46"/>
+    <w:lsdException w:name="List Table 2" w:uiPriority="47"/>
+    <w:lsdException w:name="List Table 3" w:uiPriority="48"/>
+    <w:lsdException w:name="List Table 4" w:uiPriority="49"/>
+    <w:lsdException w:name="List Table 5 Dark" w:uiPriority="50"/>
+    <w:lsdException w:name="List Table 6 Colorful" w:uiPriority="51"/>
+    <w:lsdException w:name="List Table 7 Colorful" w:uiPriority="52"/>
+    <w:lsdException w:name="List Table 1 Light Accent 1" w:uiPriority="46"/>
+    <w:lsdException w:name="List Table 2 Accent 1" w:uiPriority="47"/>
+    <w:lsdException w:name="List Table 3 Accent 1" w:uiPriority="48"/>
+    <w:lsdException w:name="List Table 4 Accent 1" w:uiPriority="49"/>
+    <w:lsdException w:name="List Table 5 Dark Accent 1" w:uiPriority="50"/>
+    <w:lsdException w:name="List Table 6 Colorful Accent 1" w:uiPriority="51"/>
+    <w:lsdException w:name="List Table 7 Colorful Accent 1" w:uiPriority="52"/>
+    <w:lsdException w:name="List Table 1 Light Accent 2" w:uiPriority="46"/>
+    <w:lsdException w:name="List Table 2 Accent 2" w:uiPriority="47"/>
+    <w:lsdException w:name="List Table 3 Accent 2" w:uiPriority="48"/>
+    <w:lsdException w:name="List Table 4 Accent 2" w:uiPriority="49"/>
+    <w:lsdException w:name="List Table 5 Dark Accent 2" w:uiPriority="50"/>
+    <w:lsdException w:name="List Table 6 Colorful Accent 2" w:uiPriority="51"/>
+    <w:lsdException w:name="List Table 7 Colorful Accent 2" w:uiPriority="52"/>
+    <w:lsdException w:name="List Table 1 Light Accent 3" w:uiPriority="46"/>
+    <w:lsdException w:name="List Table 2 Accent 3" w:uiPriority="47"/>
+    <w:lsdException w:name="List Table 3 Accent 3" w:uiPriority="48"/>
+    <w:lsdException w:name="List Table 4 Accent 3" w:uiPriority="49"/>
+    <w:lsdException w:name="List Table 5 Dark Accent 3" w:uiPriority="50"/>
+    <w:lsdException w:name="List Table 6 Colorful Accent 3" w:uiPriority="51"/>
+    <w:lsdException w:name="List Table 7 Colorful Accent 3" w:uiPriority="52"/>
+    <w:lsdException w:name="List Table 1 Light Accent 4" w:uiPriority="46"/>
+    <w:lsdException w:name="List Table 2 Accent 4" w:uiPriority="47"/>
+    <w:lsdException w:name="List Table 3 Accent 4" w:uiPriority="48"/>
+    <w:lsdException w:name="List Table 4 Accent 4" w:uiPriority="49"/>
+    <w:lsdException w:name="List Table 5 Dark Accent 4" w:uiPriority="50"/>
+    <w:lsdException w:name="List Table 6 Colorful Accent 4" w:uiPriority="51"/>
+    <w:lsdException w:name="List Table 7 Colorful Accent 4" w:uiPriority="52"/>
+    <w:lsdException w:name="List Table 1 Light Accent 5" w:uiPriority="46"/>
+    <w:lsdException w:name="List Table 2 Accent 5" w:uiPriority="47"/>
+    <w:lsdException w:name="List Table 3 Accent 5" w:uiPriority="48"/>
+    <w:lsdException w:name="List Table 4 Accent 5" w:uiPriority="49"/>
+    <w:lsdException w:name="List Table 5 Dark Accent 5" w:uiPriority="50"/>
+    <w:lsdException w:name="List Table 6 Colorful Accent 5" w:uiPriority="51"/>
+    <w:lsdException w:name="List Table 7 Colorful Accent 5" w:uiPriority="52"/>
+    <w:lsdException w:name="List Table 1 Light Accent 6" w:uiPriority="46"/>
+    <w:lsdException w:name="List Table 2 Accent 6" w:uiPriority="47"/>
+    <w:lsdException w:name="List Table 3 Accent 6" w:uiPriority="48"/>
+    <w:lsdException w:name="List Table 4 Accent 6" w:uiPriority="49"/>
+    <w:lsdException w:name="List Table 5 Dark Accent 6" w:uiPriority="50"/>
+    <w:lsdException w:name="List Table 6 Colorful Accent 6" w:uiPriority="51"/>
+    <w:lsdException w:name="List Table 7 Colorful Accent 6" w:uiPriority="52"/>
+    <w:lsdException w:name="Mention" w:semiHidden="1" w:unhideWhenUsed="1"/>
+    <w:lsdException w:name="Smart Hyperlink" w:semiHidden="1" w:unhideWhenUsed="1"/>
+    <w:lsdException w:name="Hashtag" w:semiHidden="1" w:unhideWhenUsed="1"/>
+    <w:lsdException w:name="Unresolved Mention" w:semiHidden="1" w:unhideWhenUsed="1"/>
+    <w:lsdException w:name="Smart Link" w:semiHidden="1" w:unhideWhenUsed="1"/>
   </w:latentStyles>
   <w:style w:type="paragraph" w:default="1" w:styleId="Normalny">
     <w:name w:val="Normal"/>
@@ -2342,7 +2884,6 @@
     <w:uiPriority w:val="99"/>
     <w:semiHidden/>
     <w:unhideWhenUsed/>
-    <w:qFormat/>
     <w:tblPr>
       <w:tblInd w:w="0" w:type="dxa"/>
       <w:tblCellMar>
@@ -3181,10 +3722,10 @@
       <w:sz w:val="16"/>
     </w:rPr>
   </w:style>
-  <w:style w:type="paragraph" w:styleId="Plandokumentu">
+  <w:style w:type="paragraph" w:styleId="Mapadokumentu">
     <w:name w:val="Document Map"/>
     <w:basedOn w:val="Normalny"/>
-    <w:link w:val="PlandokumentuZnak1"/>
+    <w:link w:val="MapadokumentuZnak"/>
     <w:uiPriority w:val="99"/>
     <w:semiHidden/>
     <w:unhideWhenUsed/>
@@ -3195,9 +3736,9 @@
       <w:szCs w:val="16"/>
     </w:rPr>
   </w:style>
-  <w:style w:type="character" w:customStyle="1" w:styleId="PlandokumentuZnak1">
-    <w:name w:val="Plan dokumentu Znak1"/>
-    <w:link w:val="Plandokumentu"/>
+  <w:style w:type="character" w:customStyle="1" w:styleId="MapadokumentuZnak">
+    <w:name w:val="Mapa dokumentu Znak"/>
+    <w:link w:val="Mapadokumentu"/>
     <w:uiPriority w:val="99"/>
     <w:semiHidden/>
     <w:rsid w:val="0028056C"/>
@@ -3555,7 +4096,7 @@
   <a:extraClrSchemeLst/>
   <a:extLst>
     <a:ext uri="{05A4C25C-085E-4340-85A3-A5531E510DB2}">
-      <thm15:themeFamily xmlns:thm15="http://schemas.microsoft.com/office/thememl/2012/main" xmlns="" name="Office Theme" id="{62F939B6-93AF-4DB8-9C6B-D6C7DFDC589F}" vid="{4A3C46E8-61CC-4603-A589-7422A47A8E4A}"/>
+      <thm15:themeFamily xmlns:thm15="http://schemas.microsoft.com/office/thememl/2012/main" name="Office Theme" id="{62F939B6-93AF-4DB8-9C6B-D6C7DFDC589F}" vid="{4A3C46E8-61CC-4603-A589-7422A47A8E4A}"/>
     </a:ext>
   </a:extLst>
 </a:theme>

</xml_diff>

<commit_message>
modified dzw with edited 1st and 2nd chapter
</commit_message>
<xml_diff>
--- a/docs/dzw.docx
+++ b/docs/dzw.docx
@@ -808,6 +808,101 @@
           </w:p>
         </w:tc>
       </w:tr>
+      <w:tr>
+        <w:tc>
+          <w:tcPr>
+            <w:tcW w:w="932" w:type="dxa"/>
+            <w:tcBorders>
+              <w:top w:val="single" w:sz="4" w:space="0" w:color="000000"/>
+              <w:left w:val="single" w:sz="4" w:space="0" w:color="000000"/>
+              <w:bottom w:val="single" w:sz="4" w:space="0" w:color="000000"/>
+            </w:tcBorders>
+          </w:tcPr>
+          <w:p>
+            <w:pPr>
+              <w:pStyle w:val="komentarz"/>
+            </w:pPr>
+            <w:r>
+              <w:t>04</w:t>
+            </w:r>
+          </w:p>
+        </w:tc>
+        <w:tc>
+          <w:tcPr>
+            <w:tcW w:w="3321" w:type="dxa"/>
+            <w:tcBorders>
+              <w:top w:val="single" w:sz="4" w:space="0" w:color="000000"/>
+              <w:left w:val="single" w:sz="4" w:space="0" w:color="000000"/>
+              <w:bottom w:val="single" w:sz="4" w:space="0" w:color="000000"/>
+            </w:tcBorders>
+          </w:tcPr>
+          <w:p>
+            <w:pPr>
+              <w:pStyle w:val="komentarz"/>
+            </w:pPr>
+            <w:r>
+              <w:t>Redagowanie drugiego rozdziału</w:t>
+            </w:r>
+          </w:p>
+        </w:tc>
+        <w:tc>
+          <w:tcPr>
+            <w:tcW w:w="1836" w:type="dxa"/>
+            <w:tcBorders>
+              <w:top w:val="single" w:sz="4" w:space="0" w:color="000000"/>
+              <w:left w:val="single" w:sz="4" w:space="0" w:color="000000"/>
+              <w:bottom w:val="single" w:sz="4" w:space="0" w:color="000000"/>
+            </w:tcBorders>
+          </w:tcPr>
+          <w:p>
+            <w:pPr>
+              <w:pStyle w:val="komentarz"/>
+            </w:pPr>
+            <w:r>
+              <w:t>2/1</w:t>
+            </w:r>
+          </w:p>
+        </w:tc>
+        <w:tc>
+          <w:tcPr>
+            <w:tcW w:w="1912" w:type="dxa"/>
+            <w:gridSpan w:val="2"/>
+            <w:tcBorders>
+              <w:top w:val="single" w:sz="4" w:space="0" w:color="000000"/>
+              <w:left w:val="single" w:sz="4" w:space="0" w:color="000000"/>
+              <w:bottom w:val="single" w:sz="4" w:space="0" w:color="000000"/>
+            </w:tcBorders>
+          </w:tcPr>
+          <w:p>
+            <w:pPr>
+              <w:pStyle w:val="komentarz"/>
+            </w:pPr>
+            <w:r>
+              <w:t>Wieloch Alicja</w:t>
+            </w:r>
+          </w:p>
+        </w:tc>
+        <w:tc>
+          <w:tcPr>
+            <w:tcW w:w="1223" w:type="dxa"/>
+            <w:gridSpan w:val="2"/>
+            <w:tcBorders>
+              <w:top w:val="single" w:sz="4" w:space="0" w:color="000000"/>
+              <w:left w:val="single" w:sz="4" w:space="0" w:color="000000"/>
+              <w:bottom w:val="single" w:sz="4" w:space="0" w:color="000000"/>
+              <w:right w:val="single" w:sz="4" w:space="0" w:color="000000"/>
+            </w:tcBorders>
+          </w:tcPr>
+          <w:p>
+            <w:pPr>
+              <w:pStyle w:val="komentarz"/>
+            </w:pPr>
+            <w:r>
+              <w:t>2023-10-14</w:t>
+            </w:r>
+          </w:p>
+        </w:tc>
+      </w:tr>
     </w:tbl>
     <w:p>
       <w:pPr>
@@ -1269,74 +1364,86 @@
       </w:r>
     </w:p>
     <w:p>
-      <w:pPr>
-        <w:pStyle w:val="Podpowiedzi"/>
-      </w:pPr>
-      <w:r>
-        <w:t>{</w:t>
-      </w:r>
-      <w:r>
-        <w:t>C</w:t>
-      </w:r>
-      <w:r>
-        <w:t xml:space="preserve">o chcemy osiągnąć dzięki realizacji projektu? </w:t>
-      </w:r>
-      <w:r>
-        <w:t>Stan po zreal</w:t>
-      </w:r>
-      <w:r>
-        <w:t xml:space="preserve">izowaniu. Spodziewane korzyści, mierzalne </w:t>
-      </w:r>
-      <w:proofErr w:type="spellStart"/>
-      <w:proofErr w:type="gramStart"/>
-      <w:r>
-        <w:t>efekty?</w:t>
-      </w:r>
-      <w:r>
-        <w:t>D</w:t>
-      </w:r>
-      <w:r>
-        <w:t>l</w:t>
+      <w:r>
+        <w:t>Głównym celem jest udostępnienie lokalizacji produktów w sklepie, co ułatwi proces zakupów.</w:t>
+      </w:r>
+      <w:r>
+        <w:t xml:space="preserve"> </w:t>
+      </w:r>
+      <w:r>
+        <w:t xml:space="preserve">System </w:t>
+      </w:r>
+      <w:r>
+        <w:t>pomoże</w:t>
+      </w:r>
+      <w:r>
+        <w:t xml:space="preserve"> zwiększ</w:t>
+      </w:r>
+      <w:r>
+        <w:t>yć</w:t>
+      </w:r>
+      <w:r>
+        <w:t xml:space="preserve"> efektywnoś</w:t>
+      </w:r>
+      <w:r>
+        <w:t>ć</w:t>
+      </w:r>
+      <w:r>
+        <w:t xml:space="preserve"> zakupów poprzez zmniejszenie czasu potrzebnego na odnalezienie poszukiwanego produktu.</w:t>
+      </w:r>
+      <w:r>
+        <w:t xml:space="preserve"> </w:t>
+      </w:r>
+      <w:r>
+        <w:t>Dostarczając wygodne narzędzie do lokalizacji produktów</w:t>
+      </w:r>
+      <w:r>
+        <w:t>,</w:t>
+      </w:r>
+      <w:r>
+        <w:t xml:space="preserve"> poszerz</w:t>
+      </w:r>
+      <w:r>
+        <w:t>ona zostanie</w:t>
+      </w:r>
+      <w:r>
+        <w:t xml:space="preserve"> lojaln</w:t>
       </w:r>
       <w:r>
         <w:t>a</w:t>
       </w:r>
-      <w:proofErr w:type="spellEnd"/>
-      <w:proofErr w:type="gramEnd"/>
-      <w:r>
-        <w:t xml:space="preserve"> kogo</w:t>
-      </w:r>
-      <w:r>
-        <w:t xml:space="preserve"> system jest </w:t>
-      </w:r>
-      <w:r>
-        <w:t>przeznaczony</w:t>
-      </w:r>
-      <w:r>
-        <w:t>?</w:t>
-      </w:r>
-      <w:r>
-        <w:t>}</w:t>
-      </w:r>
-    </w:p>
-    <w:p>
-      <w:r>
-        <w:t>-Głównym celem jest udostępnienie lokalizacji produktów w sklepie, co ułatwi proces zakupów.</w:t>
-      </w:r>
-    </w:p>
-    <w:p>
-      <w:r>
-        <w:t>-System ma na celu zwiększenie efektywności zakupów poprzez zmniejszenie czasu potrzebnego na odnalezienie poszukiwanego produktu.</w:t>
-      </w:r>
-    </w:p>
-    <w:p>
-      <w:r>
-        <w:t>-Dostarczając wygodne narzędzie do lokalizacji produktów system ma na celu poszerzenia lojalnej klienteli sklepu (klienci będą preferować sklepy wyposażone w tę funkcję).</w:t>
-      </w:r>
-    </w:p>
-    <w:p>
-      <w:r>
-        <w:t>-Dostarczenie sklepom narzędzia do łatwiejszej organizacji produktów na półkach. W postaci grupowania i wyświetlania produktów w danej alejce.</w:t>
+      <w:r>
+        <w:t xml:space="preserve"> </w:t>
+      </w:r>
+      <w:r>
+        <w:t xml:space="preserve">grupa klientów </w:t>
+      </w:r>
+      <w:r>
+        <w:t>sklepu (klienci będą preferować sklepy wyposażone w tę funkcję).</w:t>
+      </w:r>
+      <w:r>
+        <w:t xml:space="preserve"> Aplikacja dostarczona</w:t>
+      </w:r>
+      <w:r>
+        <w:t xml:space="preserve"> sklepom</w:t>
+      </w:r>
+      <w:r>
+        <w:t xml:space="preserve"> będzie</w:t>
+      </w:r>
+      <w:r>
+        <w:t xml:space="preserve"> narzędzi</w:t>
+      </w:r>
+      <w:r>
+        <w:t>em</w:t>
+      </w:r>
+      <w:r>
+        <w:t xml:space="preserve"> do łatwiejszej organizacji produktów na półkach</w:t>
+      </w:r>
+      <w:r>
+        <w:t xml:space="preserve"> w</w:t>
+      </w:r>
+      <w:r>
+        <w:t xml:space="preserve"> postaci grupowania i wyświetlania produktów w danej alejce.</w:t>
       </w:r>
     </w:p>
     <w:p>
@@ -1433,7 +1540,6 @@
         <w:rPr>
           <w:iCs/>
         </w:rPr>
-        <w:lastRenderedPageBreak/>
         <w:t>Zakres systemu (funkcjonalność)</w:t>
       </w:r>
     </w:p>
@@ -1530,6 +1636,7 @@
         <w:rPr>
           <w:iCs/>
         </w:rPr>
+        <w:lastRenderedPageBreak/>
         <w:t>Wymagania jakościowe i inne</w:t>
       </w:r>
     </w:p>

</xml_diff>

<commit_message>
final version of dzw
</commit_message>
<xml_diff>
--- a/docs/dzw.docx
+++ b/docs/dzw.docx
@@ -145,7 +145,7 @@
                   <v:path o:extrusionok="f" gradientshapeok="t" o:connecttype="rect"/>
                   <o:lock v:ext="edit" aspectratio="t"/>
                 </v:shapetype>
-                <v:shape id="_x0000_i1025" type="#_x0000_t75" alt="" style="width:85.2pt;height:85.2pt;mso-width-percent:0;mso-height-percent:0;mso-width-percent:0;mso-height-percent:0">
+                <v:shape id="_x0000_i1025" type="#_x0000_t75" alt="" style="width:84.95pt;height:84.95pt;mso-width-percent:0;mso-height-percent:0;mso-width-percent:0;mso-height-percent:0">
                   <v:imagedata r:id="rId7" o:title="48C530CD"/>
                 </v:shape>
               </w:pict>
@@ -903,6 +903,89 @@
           </w:p>
         </w:tc>
       </w:tr>
+      <w:tr>
+        <w:tc>
+          <w:tcPr>
+            <w:tcW w:w="932" w:type="dxa"/>
+            <w:tcBorders>
+              <w:top w:val="single" w:sz="4" w:space="0" w:color="000000"/>
+              <w:left w:val="single" w:sz="4" w:space="0" w:color="000000"/>
+              <w:bottom w:val="single" w:sz="4" w:space="0" w:color="000000"/>
+            </w:tcBorders>
+          </w:tcPr>
+          <w:p>
+            <w:pPr>
+              <w:pStyle w:val="komentarz"/>
+            </w:pPr>
+            <w:r>
+              <w:t>05</w:t>
+            </w:r>
+          </w:p>
+        </w:tc>
+        <w:tc>
+          <w:tcPr>
+            <w:tcW w:w="3321" w:type="dxa"/>
+            <w:tcBorders>
+              <w:top w:val="single" w:sz="4" w:space="0" w:color="000000"/>
+              <w:left w:val="single" w:sz="4" w:space="0" w:color="000000"/>
+              <w:bottom w:val="single" w:sz="4" w:space="0" w:color="000000"/>
+            </w:tcBorders>
+          </w:tcPr>
+          <w:p>
+            <w:pPr>
+              <w:pStyle w:val="komentarz"/>
+            </w:pPr>
+          </w:p>
+        </w:tc>
+        <w:tc>
+          <w:tcPr>
+            <w:tcW w:w="1836" w:type="dxa"/>
+            <w:tcBorders>
+              <w:top w:val="single" w:sz="4" w:space="0" w:color="000000"/>
+              <w:left w:val="single" w:sz="4" w:space="0" w:color="000000"/>
+              <w:bottom w:val="single" w:sz="4" w:space="0" w:color="000000"/>
+            </w:tcBorders>
+          </w:tcPr>
+          <w:p>
+            <w:pPr>
+              <w:pStyle w:val="komentarz"/>
+            </w:pPr>
+          </w:p>
+        </w:tc>
+        <w:tc>
+          <w:tcPr>
+            <w:tcW w:w="1912" w:type="dxa"/>
+            <w:gridSpan w:val="2"/>
+            <w:tcBorders>
+              <w:top w:val="single" w:sz="4" w:space="0" w:color="000000"/>
+              <w:left w:val="single" w:sz="4" w:space="0" w:color="000000"/>
+              <w:bottom w:val="single" w:sz="4" w:space="0" w:color="000000"/>
+            </w:tcBorders>
+          </w:tcPr>
+          <w:p>
+            <w:pPr>
+              <w:pStyle w:val="komentarz"/>
+            </w:pPr>
+          </w:p>
+        </w:tc>
+        <w:tc>
+          <w:tcPr>
+            <w:tcW w:w="1223" w:type="dxa"/>
+            <w:gridSpan w:val="2"/>
+            <w:tcBorders>
+              <w:top w:val="single" w:sz="4" w:space="0" w:color="000000"/>
+              <w:left w:val="single" w:sz="4" w:space="0" w:color="000000"/>
+              <w:bottom w:val="single" w:sz="4" w:space="0" w:color="000000"/>
+              <w:right w:val="single" w:sz="4" w:space="0" w:color="000000"/>
+            </w:tcBorders>
+          </w:tcPr>
+          <w:p>
+            <w:pPr>
+              <w:pStyle w:val="komentarz"/>
+            </w:pPr>
+          </w:p>
+        </w:tc>
+      </w:tr>
     </w:tbl>
     <w:p>
       <w:pPr>
@@ -1469,56 +1552,40 @@
       </w:r>
     </w:p>
     <w:p>
-      <w:pPr>
-        <w:pStyle w:val="Podpowiedzi"/>
-      </w:pPr>
-      <w:r>
-        <w:t>{</w:t>
-      </w:r>
-      <w:r>
-        <w:t>O</w:t>
-      </w:r>
-      <w:r>
-        <w:t>pis systemu docelowego w jego środowisku zastosowania, integracja z innymi systemami</w:t>
-      </w:r>
-      <w:r>
-        <w:t xml:space="preserve"> (interfejsy), </w:t>
-      </w:r>
-      <w:r>
-        <w:t xml:space="preserve">współdzielone bazy danych, konieczność wykorzystania </w:t>
-      </w:r>
-      <w:r>
-        <w:t xml:space="preserve">szablonów, wzorców, standardów </w:t>
-      </w:r>
-      <w:r>
-        <w:t xml:space="preserve">wewnątrzorganizacyjnych; użytkownicy, ich kategorie, </w:t>
-      </w:r>
-      <w:r>
-        <w:t xml:space="preserve">specyfika, także ich </w:t>
-      </w:r>
-      <w:r>
-        <w:t>uprawni</w:t>
-      </w:r>
-      <w:r>
-        <w:t xml:space="preserve">enia dostępu do poszczególnych </w:t>
-      </w:r>
-      <w:r>
-        <w:t>danych</w:t>
-      </w:r>
-      <w:r>
-        <w:t xml:space="preserve"> / modułów</w:t>
-      </w:r>
-      <w:r>
-        <w:t xml:space="preserve"> w poszczególnych trybach pracy systemu; zakładana liczebność użytkowni</w:t>
-      </w:r>
-      <w:r>
-        <w:t>ków poszczególnych kategorii</w:t>
-      </w:r>
-      <w:r>
-        <w:t>; rozwiązania konkurencyjne – ich plusy i minusy.</w:t>
-      </w:r>
-      <w:r>
-        <w:t>}</w:t>
+      <w:r>
+        <w:t xml:space="preserve">Aplikacja </w:t>
+      </w:r>
+      <w:proofErr w:type="spellStart"/>
+      <w:r>
+        <w:t>Półkarzyk</w:t>
+      </w:r>
+      <w:proofErr w:type="spellEnd"/>
+      <w:r>
+        <w:t xml:space="preserve"> umożliwi użytkownikom na wybranie konkretnego sklepu i wpisania szukanego produktu lub kategorii produktów. Po wypełnieniu tych danych aplikacja pokaże prostą wizualizację półek i alejek sklepu w postaci prymitywnych kształtów oraz położenie dokładne lub przybliżone szukanego produktu. </w:t>
+      </w:r>
+    </w:p>
+    <w:p/>
+    <w:p>
+      <w:r>
+        <w:lastRenderedPageBreak/>
+        <w:t>Takowi użytkownicy to będą osoby, których dotyczy w/w problem z rozdziału o opisie problemu.</w:t>
+      </w:r>
+    </w:p>
+    <w:p>
+      <w:r>
+        <w:t>Dodatkowo, aplikacja będzie posiadać bazę danych klientów, którzy po zalogowaniu będą w stanie, w specjalnie dedykowanym panelu zarządzania, wybrać interesującą ich lokalizację sklepu, który oni lub ich przełożeni są właścicielami i mieć możliwość uzupełnienia danych o lokalizacji produktów i kategorii w ich sklepie przy pomocy łatwego w obsłudze interf</w:t>
+      </w:r>
+      <w:r>
+        <w:t>ejs</w:t>
+      </w:r>
+      <w:r>
+        <w:t xml:space="preserve">u, gdzie graficznie, przeciągając będzie można rozmieścić dane. </w:t>
+      </w:r>
+    </w:p>
+    <w:p/>
+    <w:p>
+      <w:r>
+        <w:t>Klienci to będą sklepy i franczyzy, które będą zainteresowane współpracą z nami. Konta, na które tacy klienci będą mogli się zalogować, aby dostać się do panelu zarządzania, będą tworzone przez nas i dane dostępu będą im udostępnione. W tej chwili sklep będzie odpowiedzialny za wydelegowanie osoby do zarządzania tym panelem.</w:t>
       </w:r>
     </w:p>
     <w:p>
@@ -1543,78 +1610,209 @@
         <w:t>Zakres systemu (funkcjonalność)</w:t>
       </w:r>
     </w:p>
-    <w:p>
-      <w:pPr>
-        <w:pStyle w:val="Podpowiedzi"/>
-      </w:pPr>
-      <w:r>
-        <w:t>{</w:t>
-      </w:r>
-      <w:r>
-        <w:t>O</w:t>
-      </w:r>
-      <w:r>
-        <w:t xml:space="preserve">gólna </w:t>
-      </w:r>
-      <w:r>
-        <w:t>charakterystyka funkcjonalności – skrótowe</w:t>
-      </w:r>
-      <w:r>
-        <w:t xml:space="preserve"> n</w:t>
-      </w:r>
-      <w:r>
-        <w:t xml:space="preserve">azwanie </w:t>
-      </w:r>
-      <w:proofErr w:type="spellStart"/>
-      <w:r>
-        <w:t>głownych</w:t>
-      </w:r>
-      <w:proofErr w:type="spellEnd"/>
-      <w:r>
-        <w:t xml:space="preserve"> funkcjonalności </w:t>
-      </w:r>
-      <w:r>
-        <w:t>(co system powinie</w:t>
-      </w:r>
-      <w:r>
-        <w:t xml:space="preserve">n </w:t>
-      </w:r>
-      <w:proofErr w:type="spellStart"/>
+    <w:p/>
+    <w:p>
+      <w:pPr>
+        <w:rPr>
+          <w:b/>
+          <w:bCs/>
+          <w:i/>
+          <w:iCs/>
+        </w:rPr>
+      </w:pPr>
+      <w:r>
+        <w:rPr>
+          <w:b/>
+          <w:bCs/>
+          <w:i/>
+          <w:iCs/>
+        </w:rPr>
+        <w:t>4.1 Funkcjonalność</w:t>
+      </w:r>
+    </w:p>
+    <w:p>
+      <w:r>
+        <w:rPr>
+          <w:b/>
+          <w:bCs/>
+        </w:rPr>
+        <w:t>Mapa sklepu</w:t>
+      </w:r>
+      <w:r>
+        <w:t>: interaktywna mapa sklepu, obejmująca lokalizacje kategorii produktów</w:t>
+      </w:r>
+      <w:r>
+        <w:t>.</w:t>
+      </w:r>
+    </w:p>
+    <w:p>
+      <w:r>
+        <w:rPr>
+          <w:b/>
+          <w:bCs/>
+        </w:rPr>
+        <w:t>Wyszukiwanie produktów</w:t>
+      </w:r>
+      <w:r>
+        <w:t>:</w:t>
+      </w:r>
+    </w:p>
+    <w:p>
+      <w:r>
+        <w:t>skuteczne wyszukiwanie produktów na podstawie nazwy</w:t>
+      </w:r>
+      <w:r>
+        <w:t>.</w:t>
+      </w:r>
+    </w:p>
+    <w:p>
+      <w:r>
+        <w:rPr>
+          <w:b/>
+          <w:bCs/>
+        </w:rPr>
+        <w:t>Obsługa języków</w:t>
+      </w:r>
+      <w:r>
+        <w:t>: wsparcie dla różnych języków</w:t>
+      </w:r>
+      <w:r>
+        <w:t>.</w:t>
+      </w:r>
+    </w:p>
+    <w:p>
+      <w:r>
+        <w:rPr>
+          <w:b/>
+          <w:bCs/>
+        </w:rPr>
+        <w:t>Interaktywny kreator mapy</w:t>
+      </w:r>
+      <w:r>
+        <w:t>:</w:t>
+      </w:r>
+    </w:p>
+    <w:p>
+      <w:pPr>
+        <w:ind w:left="357" w:firstLine="0"/>
+      </w:pPr>
+      <w:r>
+        <w:t>narzędzie umożliwiające w prosty sposób stworzenie mapy sklepu i lokalizację produktów</w:t>
+      </w:r>
+      <w:r>
+        <w:t>.</w:t>
+      </w:r>
+    </w:p>
+    <w:p/>
+    <w:p>
+      <w:pPr>
+        <w:rPr>
+          <w:i/>
+          <w:iCs/>
+        </w:rPr>
+      </w:pPr>
+      <w:r>
+        <w:rPr>
+          <w:b/>
+          <w:bCs/>
+          <w:i/>
+          <w:iCs/>
+        </w:rPr>
+        <w:t xml:space="preserve">4.2 </w:t>
+      </w:r>
+      <w:r>
+        <w:rPr>
+          <w:b/>
+          <w:bCs/>
+          <w:i/>
+          <w:iCs/>
+        </w:rPr>
+        <w:t>Zastrzeżenia</w:t>
+      </w:r>
+    </w:p>
+    <w:p>
+      <w:pPr>
+        <w:ind w:left="357" w:firstLine="0"/>
+      </w:pPr>
+      <w:r>
+        <w:rPr>
+          <w:b/>
+          <w:bCs/>
+        </w:rPr>
+        <w:t>Nawigacja po sklepie</w:t>
+      </w:r>
+      <w:r>
+        <w:t>: system nie ma wyświetlać lokalizacji użytkownika w czasie rzeczywistym</w:t>
+      </w:r>
+    </w:p>
+    <w:p>
+      <w:pPr>
+        <w:ind w:left="357" w:firstLine="0"/>
+      </w:pPr>
+      <w:r>
+        <w:rPr>
+          <w:b/>
+          <w:bCs/>
+        </w:rPr>
+        <w:t>Konfiguracja oprogramowania</w:t>
+      </w:r>
+      <w:r>
+        <w:t xml:space="preserve">: system nie będzie wymagał konfiguracji oprogramowania. </w:t>
+      </w:r>
+    </w:p>
+    <w:p>
+      <w:r>
+        <w:rPr>
+          <w:b/>
+          <w:bCs/>
+        </w:rPr>
+        <w:t>Obsługa transakcji finansowych</w:t>
+      </w:r>
+      <w:r>
+        <w:t>: system nie będzie obsługiwał transakcji finansowych.</w:t>
+      </w:r>
+    </w:p>
+    <w:p>
+      <w:pPr>
+        <w:ind w:left="357" w:firstLine="0"/>
+      </w:pPr>
+      <w:r>
+        <w:t xml:space="preserve">Przechowywanie danych osobowych: system nie będzie przechowywał danych osobowych klientów przez długi </w:t>
+      </w:r>
       <w:proofErr w:type="gramStart"/>
       <w:r>
-        <w:t>robić?</w:t>
-      </w:r>
-      <w:r>
-        <w:t>r</w:t>
-      </w:r>
-      <w:r>
-        <w:t>odzaj</w:t>
-      </w:r>
-      <w:proofErr w:type="spellEnd"/>
+        <w:t>okres czasu</w:t>
+      </w:r>
       <w:proofErr w:type="gramEnd"/>
       <w:r>
-        <w:t xml:space="preserve"> i przeznaczenie produktu? </w:t>
-      </w:r>
-      <w:r>
-        <w:t>jakie usługi ma udostępniać?</w:t>
-      </w:r>
-      <w:r>
-        <w:t xml:space="preserve">) i cech systemu; także </w:t>
-      </w:r>
-      <w:r>
-        <w:t>zastrzeżenia, czego system z założenia ma nie robić; nie należy opis</w:t>
-      </w:r>
-      <w:r>
-        <w:t xml:space="preserve">ywać tu konfiguracji sprzętu i </w:t>
-      </w:r>
-      <w:r>
-        <w:t>oprogramowania systemu</w:t>
-      </w:r>
-      <w:r>
-        <w:t>; warunki odbioru</w:t>
-      </w:r>
-      <w:r>
-        <w:t>}</w:t>
+        <w:t>.</w:t>
+      </w:r>
+    </w:p>
+    <w:p>
+      <w:pPr>
+        <w:ind w:left="357" w:firstLine="0"/>
+      </w:pPr>
+      <w:r>
+        <w:rPr>
+          <w:b/>
+          <w:bCs/>
+        </w:rPr>
+        <w:t>Warunki odbioru</w:t>
+      </w:r>
+      <w:r>
+        <w:t xml:space="preserve">: system uznany zostanie za </w:t>
+      </w:r>
+      <w:r>
+        <w:t>zadowalaj</w:t>
+      </w:r>
+      <w:r>
+        <w:t>ą</w:t>
+      </w:r>
+      <w:r>
+        <w:t>cy,</w:t>
+      </w:r>
+      <w:r>
+        <w:t xml:space="preserve"> gdy zapewni intuicyjny interfejs oraz poprawi efektywność i satysfakcję zakupów. Odbiór systemu będzie oparty o testy stabilności systemu.</w:t>
       </w:r>
     </w:p>
     <w:p>
@@ -1636,16 +1834,75 @@
         <w:rPr>
           <w:iCs/>
         </w:rPr>
+        <w:t>Wymagania jakościowe i inne</w:t>
+      </w:r>
+    </w:p>
+    <w:p>
+      <w:r>
+        <w:t xml:space="preserve">- </w:t>
+      </w:r>
+      <w:r>
+        <w:t>Aplikacja musi być łatwa w obsłudze i intuicyjna dla użytkowników.</w:t>
+      </w:r>
+    </w:p>
+    <w:p>
+      <w:r>
+        <w:t xml:space="preserve">- </w:t>
+      </w:r>
+      <w:r>
+        <w:t>Oprogramowanie musi być odporne na błędy i stabilne.</w:t>
+      </w:r>
+    </w:p>
+    <w:p>
+      <w:r>
+        <w:t xml:space="preserve">- </w:t>
+      </w:r>
+      <w:r>
+        <w:t>Aplikacja powinna działać na różnych przeglądarkach internetowych lub systemach operacyjnych (np. Windows, iOS, Android) zgodnie z określonymi standardami.</w:t>
+      </w:r>
+    </w:p>
+    <w:p>
+      <w:r>
+        <w:t xml:space="preserve">- </w:t>
+      </w:r>
+      <w:r>
+        <w:t>Aplikacja powinna być dostępna dla osób z różnymi rodzajami urządzeń, w tym smartfonów, tabletów i ekranów dotykowych.</w:t>
+      </w:r>
+    </w:p>
+    <w:p>
+      <w:r>
+        <w:t xml:space="preserve">- </w:t>
+      </w:r>
+      <w:r>
+        <w:t>Aplikacja powinna być przetestowana pod kątem różnych rozdzielczości ekranu, aby zapewnić, że treści są czytelne i estetyczne na różnych urządzeniach.</w:t>
+      </w:r>
+    </w:p>
+    <w:p>
+      <w:r>
         <w:lastRenderedPageBreak/>
-        <w:t>Wymagania jakościowe i inne</w:t>
-      </w:r>
-    </w:p>
-    <w:p>
-      <w:pPr>
-        <w:pStyle w:val="Podpowiedzi"/>
-      </w:pPr>
-      <w:r>
-        <w:t>{Najważniejsze wymagania dotyczące ochrony, bezpieczeństwa, przenośności, elastyczności, konfigurowalności, niezawodności, wydajności itp.}</w:t>
+        <w:t xml:space="preserve">- </w:t>
+      </w:r>
+      <w:r>
+        <w:t>Aplikacja powinna mieć czytelną dokumentację i dostępne wsparcie techniczne dla użytkowników</w:t>
+      </w:r>
+      <w:r>
+        <w:t xml:space="preserve"> i klientów.</w:t>
+      </w:r>
+    </w:p>
+    <w:p>
+      <w:r>
+        <w:t xml:space="preserve">- </w:t>
+      </w:r>
+      <w:r>
+        <w:t>Aplikacja musi być regularnie aktualizowana i utrzymywana, aby naprawić błędy, poprawić wydajność i dostosować się do zmieniających się wymagań rynkowych.</w:t>
+      </w:r>
+    </w:p>
+    <w:p>
+      <w:r>
+        <w:t xml:space="preserve">- </w:t>
+      </w:r>
+      <w:r>
+        <w:t>Interfejs użytkownika aplikacji powinien być intuicyjny i łatwy w obsłudze.</w:t>
       </w:r>
     </w:p>
     <w:p>
@@ -1671,17 +1928,80 @@
       </w:r>
     </w:p>
     <w:p>
-      <w:pPr>
-        <w:pStyle w:val="Podpowiedzi"/>
-      </w:pPr>
-      <w:r>
-        <w:t>{</w:t>
-      </w:r>
-      <w:r>
-        <w:t>Założenia architektoniczne i technologiczne</w:t>
-      </w:r>
-      <w:r>
-        <w:t>.}</w:t>
+      <w:r>
+        <w:t xml:space="preserve">Aplikacja zostanie zrobiona korzystając z technologii webowych. Część wizualna zostanie stworzona przy pomocy </w:t>
+      </w:r>
+      <w:proofErr w:type="spellStart"/>
+      <w:r>
+        <w:t>ReactJS</w:t>
+      </w:r>
+      <w:proofErr w:type="spellEnd"/>
+      <w:r>
+        <w:t xml:space="preserve">, a strona serwerowa - z </w:t>
+      </w:r>
+      <w:proofErr w:type="spellStart"/>
+      <w:r>
+        <w:t>NodeJS</w:t>
+      </w:r>
+      <w:proofErr w:type="spellEnd"/>
+      <w:r>
+        <w:t xml:space="preserve">. Jako bazę danych skorzystamy z </w:t>
+      </w:r>
+      <w:proofErr w:type="spellStart"/>
+      <w:r>
+        <w:t>MongoDB</w:t>
+      </w:r>
+      <w:proofErr w:type="spellEnd"/>
+      <w:r>
+        <w:t xml:space="preserve">, ale w przypadku wymogu bazy relacyjnej </w:t>
+      </w:r>
+      <w:proofErr w:type="spellStart"/>
+      <w:r>
+        <w:t>PostgreSQL</w:t>
+      </w:r>
+      <w:proofErr w:type="spellEnd"/>
+      <w:r>
+        <w:t xml:space="preserve">. Nie </w:t>
+      </w:r>
+      <w:r>
+        <w:t>odrzucamy możliwości</w:t>
+      </w:r>
+      <w:r>
+        <w:t xml:space="preserve"> użycia </w:t>
+      </w:r>
+      <w:r>
+        <w:t xml:space="preserve">mniej złożonych </w:t>
+      </w:r>
+      <w:r>
+        <w:t>bibliotek do skorzystania z pewnych gotowych rozwiązań w przypadku, gdy uznamy, że czas na stworzenie własnej technologii będzie zbyt wysoki.</w:t>
+      </w:r>
+      <w:r>
+        <w:t xml:space="preserve"> </w:t>
+      </w:r>
+      <w:r>
+        <w:t xml:space="preserve">Do przeniesienia aplikacji na systemy mobilne jako natywna aplikacja będziemy rozważać użycie jednej z dwóch technologii: </w:t>
+      </w:r>
+      <w:proofErr w:type="spellStart"/>
+      <w:r>
+        <w:t>React</w:t>
+      </w:r>
+      <w:proofErr w:type="spellEnd"/>
+      <w:r>
+        <w:t xml:space="preserve"> Native lub Proton. W przypadku potrzeby przeniesienia aplikacji na systemy komputerów osobistych, co na ten moment nie jest w planach, będziemy </w:t>
+      </w:r>
+      <w:r>
+        <w:t>brać pod uwagę</w:t>
+      </w:r>
+      <w:r>
+        <w:t xml:space="preserve"> użycie technologii </w:t>
+      </w:r>
+      <w:proofErr w:type="spellStart"/>
+      <w:r>
+        <w:t>Electron</w:t>
+      </w:r>
+      <w:proofErr w:type="spellEnd"/>
+      <w:r>
+        <w:t>.</w:t>
       </w:r>
     </w:p>
     <w:p>
@@ -1710,32 +2030,359 @@
       <w:pPr>
         <w:pStyle w:val="Podpowiedzi"/>
       </w:pPr>
-      <w:r>
-        <w:t>{Ograniczenia, które mają wpływ na kształt sys</w:t>
-      </w:r>
-      <w:r>
-        <w:t xml:space="preserve">temu </w:t>
-      </w:r>
-      <w:r>
-        <w:t>dotyczące produktu: interfejsów, działan</w:t>
-      </w:r>
-      <w:r>
-        <w:t xml:space="preserve">ia specyficznych warunkach; </w:t>
-      </w:r>
-      <w:r>
-        <w:t>projektowych: czasowe, lud</w:t>
-      </w:r>
-      <w:r>
-        <w:t xml:space="preserve">zkie, sprzętowe, oprogramowanie; </w:t>
-      </w:r>
-      <w:r>
-        <w:t xml:space="preserve">finansowania </w:t>
-      </w:r>
-      <w:r>
-        <w:t>prac projektowych/finansowanie przedsięwzięcia</w:t>
-      </w:r>
-      <w:r>
-        <w:t>}</w:t>
+    </w:p>
+    <w:p>
+      <w:pPr>
+        <w:rPr>
+          <w:b/>
+          <w:bCs/>
+          <w:i/>
+          <w:iCs/>
+        </w:rPr>
+      </w:pPr>
+      <w:r>
+        <w:rPr>
+          <w:b/>
+          <w:bCs/>
+          <w:i/>
+          <w:iCs/>
+        </w:rPr>
+        <w:t>Ograniczenia produktu</w:t>
+      </w:r>
+    </w:p>
+    <w:p>
+      <w:pPr>
+        <w:ind w:left="357" w:firstLine="0"/>
+      </w:pPr>
+      <w:r>
+        <w:t xml:space="preserve">Dostępność Internetu: system będzie wymagał połączenia z </w:t>
+      </w:r>
+      <w:r>
+        <w:t>Internetem,</w:t>
+      </w:r>
+      <w:r>
+        <w:t xml:space="preserve"> aby aktualizować dane o lokaliza</w:t>
+      </w:r>
+      <w:r>
+        <w:t>cj</w:t>
+      </w:r>
+      <w:r>
+        <w:t>i produktów i pobrać najnowsze informacje z serwera.</w:t>
+      </w:r>
+    </w:p>
+    <w:p>
+      <w:pPr>
+        <w:ind w:left="357" w:firstLine="0"/>
+      </w:pPr>
+    </w:p>
+    <w:p>
+      <w:pPr>
+        <w:ind w:left="357" w:firstLine="0"/>
+      </w:pPr>
+      <w:r>
+        <w:t>Ograniczenia szybkości aktualizacji: aktualizacje lokalizacji produktów na mapie skle</w:t>
+      </w:r>
+      <w:r>
+        <w:t>p</w:t>
+      </w:r>
+      <w:r>
+        <w:t>u mogą być opóźnione w zależności od natężenia ruchu lub obciążenia sieci.</w:t>
+      </w:r>
+    </w:p>
+    <w:p>
+      <w:pPr>
+        <w:ind w:firstLine="0"/>
+      </w:pPr>
+    </w:p>
+    <w:p>
+      <w:pPr>
+        <w:rPr>
+          <w:b/>
+          <w:bCs/>
+          <w:i/>
+          <w:iCs/>
+        </w:rPr>
+      </w:pPr>
+      <w:r>
+        <w:rPr>
+          <w:b/>
+          <w:bCs/>
+          <w:i/>
+          <w:iCs/>
+        </w:rPr>
+        <w:t xml:space="preserve">Ograniczenia projektowe </w:t>
+      </w:r>
+    </w:p>
+    <w:p>
+      <w:pPr>
+        <w:ind w:left="357" w:firstLine="0"/>
+      </w:pPr>
+      <w:r>
+        <w:t xml:space="preserve">Ograniczenia czasowe: projekt będzie podlegał ograniczeniom czasowym ze względu na czas trwania semestru lub dedykowany </w:t>
+      </w:r>
+      <w:proofErr w:type="gramStart"/>
+      <w:r>
+        <w:t>okres czasu</w:t>
+      </w:r>
+      <w:proofErr w:type="gramEnd"/>
+      <w:r>
+        <w:t xml:space="preserve"> na realizację projektu</w:t>
+      </w:r>
+      <w:r>
+        <w:t>.</w:t>
+      </w:r>
+    </w:p>
+    <w:p>
+      <w:pPr>
+        <w:ind w:left="357" w:firstLine="0"/>
+      </w:pPr>
+    </w:p>
+    <w:p>
+      <w:r>
+        <w:t>Ograniczenia zasobów ludzkich:</w:t>
+      </w:r>
+    </w:p>
+    <w:p>
+      <w:pPr>
+        <w:ind w:left="357" w:firstLine="0"/>
+      </w:pPr>
+      <w:r>
+        <w:t>zespół składa się z 4 studentów</w:t>
+      </w:r>
+      <w:r>
+        <w:t>,</w:t>
+      </w:r>
+      <w:r>
+        <w:t xml:space="preserve"> co może wpłynąć na dostępność zasobów ludzkich wymaganych do realizacji bardziej złożonych funkcji</w:t>
+      </w:r>
+      <w:r>
+        <w:t>.</w:t>
+      </w:r>
+    </w:p>
+    <w:p>
+      <w:pPr>
+        <w:ind w:left="357" w:firstLine="0"/>
+      </w:pPr>
+    </w:p>
+    <w:p>
+      <w:r>
+        <w:t>Ograniczenia wiedzy technicznej:</w:t>
+      </w:r>
+    </w:p>
+    <w:p>
+      <w:pPr>
+        <w:ind w:left="357" w:firstLine="0"/>
+      </w:pPr>
+      <w:r>
+        <w:t xml:space="preserve">ograniczenia wiedzy technicznej mogą wpłynąć na złożoność funkcji </w:t>
+      </w:r>
+      <w:r>
+        <w:t xml:space="preserve">systemu, zwłaszcza </w:t>
+      </w:r>
+      <w:r>
+        <w:t>gdy będzie to wymagało zaawansowanych umiejętności programistycznych</w:t>
+      </w:r>
+      <w:r>
+        <w:t>.</w:t>
+      </w:r>
+    </w:p>
+    <w:p>
+      <w:pPr>
+        <w:ind w:left="357" w:firstLine="0"/>
+      </w:pPr>
+    </w:p>
+    <w:p>
+      <w:pPr>
+        <w:ind w:left="357" w:firstLine="0"/>
+      </w:pPr>
+      <w:r>
+        <w:t>Ograniczenia sprzętowe: różnice w sprzęcie komputerowym mog</w:t>
+      </w:r>
+      <w:r>
+        <w:t>ą</w:t>
+      </w:r>
+      <w:r>
+        <w:t xml:space="preserve"> wpłynąć na jednolitość środowiska </w:t>
+      </w:r>
+      <w:r>
+        <w:t>deweloperskiego</w:t>
+      </w:r>
+      <w:r>
+        <w:t>.</w:t>
+      </w:r>
+    </w:p>
+    <w:p/>
+    <w:p>
+      <w:pPr>
+        <w:rPr>
+          <w:b/>
+          <w:bCs/>
+          <w:i/>
+          <w:iCs/>
+        </w:rPr>
+      </w:pPr>
+      <w:r>
+        <w:rPr>
+          <w:b/>
+          <w:bCs/>
+          <w:i/>
+          <w:iCs/>
+        </w:rPr>
+        <w:t>Ograniczenia finansowe</w:t>
+      </w:r>
+    </w:p>
+    <w:p>
+      <w:r>
+        <w:t>B</w:t>
+      </w:r>
+      <w:r>
+        <w:t>udżet na narzędzia i rozwiązania chmurowe:</w:t>
+      </w:r>
+    </w:p>
+    <w:p>
+      <w:pPr>
+        <w:ind w:left="357" w:firstLine="0"/>
+      </w:pPr>
+      <w:r>
+        <w:t>dostępność środków finansowych będzie wpływała na zakup niezbędnych narzędzi takich jak serwery czy bazy danych.</w:t>
+      </w:r>
+    </w:p>
+    <w:p/>
+    <w:p>
+      <w:r>
+        <w:lastRenderedPageBreak/>
+        <w:t>Ograniczenia bud</w:t>
+      </w:r>
+      <w:r>
+        <w:t>że</w:t>
+      </w:r>
+      <w:r>
+        <w:t>tu na marketing:</w:t>
+      </w:r>
+    </w:p>
+    <w:p>
+      <w:r>
+        <w:t>promocje aplikacji mogą być ograniczone ze względu na ograniczone środki finansowe</w:t>
+      </w:r>
+      <w:r>
+        <w:t>.</w:t>
+      </w:r>
+    </w:p>
+    <w:p/>
+    <w:p>
+      <w:pPr>
+        <w:rPr>
+          <w:b/>
+          <w:bCs/>
+          <w:i/>
+          <w:iCs/>
+        </w:rPr>
+      </w:pPr>
+      <w:r>
+        <w:rPr>
+          <w:b/>
+          <w:bCs/>
+          <w:i/>
+          <w:iCs/>
+        </w:rPr>
+        <w:t>Ograniczenia finansowe</w:t>
+      </w:r>
+    </w:p>
+    <w:p>
+      <w:pPr>
+        <w:ind w:left="357" w:firstLine="0"/>
+      </w:pPr>
+      <w:r>
+        <w:t>Brak długotrwałego finansowania: projekt nie zakłada długoterminowego finansowania co może wpłynąć na utrzymanie i rozwój systemu</w:t>
+      </w:r>
+      <w:r>
+        <w:t>.</w:t>
+      </w:r>
+    </w:p>
+    <w:p>
+      <w:pPr>
+        <w:ind w:firstLine="0"/>
+      </w:pPr>
+    </w:p>
+    <w:p>
+      <w:pPr>
+        <w:rPr>
+          <w:b/>
+          <w:bCs/>
+          <w:i/>
+          <w:iCs/>
+        </w:rPr>
+      </w:pPr>
+      <w:r>
+        <w:rPr>
+          <w:b/>
+          <w:bCs/>
+          <w:i/>
+          <w:iCs/>
+        </w:rPr>
+        <w:t>Ograniczenia środowiskowe</w:t>
+      </w:r>
+    </w:p>
+    <w:p>
+      <w:pPr>
+        <w:ind w:left="357" w:firstLine="0"/>
+      </w:pPr>
+      <w:r>
+        <w:t>Z</w:t>
+      </w:r>
+      <w:r>
+        <w:t>ależność od sklepów partnerskich: efektywność systemu może zależeć od współpracy i dostarczonych danych od strony sklepów partnerskich</w:t>
+      </w:r>
+      <w:r>
+        <w:t>.</w:t>
+      </w:r>
+    </w:p>
+    <w:p>
+      <w:pPr>
+        <w:ind w:left="357" w:firstLine="0"/>
+      </w:pPr>
+    </w:p>
+    <w:p>
+      <w:pPr>
+        <w:ind w:left="357" w:firstLine="0"/>
+        <w:rPr>
+          <w:b/>
+          <w:bCs/>
+          <w:i/>
+          <w:iCs/>
+        </w:rPr>
+      </w:pPr>
+      <w:r>
+        <w:rPr>
+          <w:b/>
+          <w:bCs/>
+          <w:i/>
+          <w:iCs/>
+        </w:rPr>
+        <w:t>Ograniczenia prawne i prywatności</w:t>
+      </w:r>
+      <w:r>
+        <w:rPr>
+          <w:b/>
+          <w:bCs/>
+          <w:i/>
+          <w:iCs/>
+        </w:rPr>
+        <w:t>:</w:t>
+      </w:r>
+    </w:p>
+    <w:p>
+      <w:pPr>
+        <w:ind w:left="357" w:firstLine="0"/>
+      </w:pPr>
+      <w:r>
+        <w:t>P</w:t>
+      </w:r>
+      <w:r>
+        <w:t>rojekt będzie ograniczany przez prawa prywatności klientów</w:t>
+      </w:r>
+      <w:r>
+        <w:t>.</w:t>
       </w:r>
     </w:p>
     <w:p>
@@ -1768,6 +2415,42 @@
     <w:p>
       <w:r>
         <w:t>Klient – sklep, przedsiębiorca, który jest zainteresowany naszym produktem.</w:t>
+      </w:r>
+    </w:p>
+    <w:p>
+      <w:proofErr w:type="spellStart"/>
+      <w:r>
+        <w:t>Półkarzyk</w:t>
+      </w:r>
+      <w:proofErr w:type="spellEnd"/>
+      <w:r>
+        <w:t xml:space="preserve"> – nazwa </w:t>
+      </w:r>
+      <w:r>
+        <w:t>ostatecznego</w:t>
+      </w:r>
+      <w:r>
+        <w:t xml:space="preserve"> produktu</w:t>
+      </w:r>
+      <w:r>
+        <w:t xml:space="preserve"> – aplikacji.</w:t>
+      </w:r>
+    </w:p>
+    <w:p>
+      <w:pPr>
+        <w:ind w:left="357" w:firstLine="0"/>
+      </w:pPr>
+      <w:r>
+        <w:t xml:space="preserve">Panel zarządzania </w:t>
+      </w:r>
+      <w:r>
+        <w:t>–</w:t>
+      </w:r>
+      <w:r>
+        <w:t xml:space="preserve"> widok aplikacji, w którym klienci są w stanie modyfikować rozłożenie półek, kategorii i produktów konkretnych sklepów</w:t>
+      </w:r>
+      <w:r>
+        <w:t>.</w:t>
       </w:r>
     </w:p>
     <w:sectPr>

</xml_diff>

<commit_message>
changed list formatting for dzw
</commit_message>
<xml_diff>
--- a/docs/dzw.docx
+++ b/docs/dzw.docx
@@ -1,6 +1,6 @@
 
 <file path=word/document.xml><?xml version="1.0" encoding="utf-8"?>
-<w:document xmlns:wpc="http://schemas.microsoft.com/office/word/2010/wordprocessingCanvas" xmlns:cx="http://schemas.microsoft.com/office/drawing/2014/chartex" xmlns:cx1="http://schemas.microsoft.com/office/drawing/2015/9/8/chartex" xmlns:cx2="http://schemas.microsoft.com/office/drawing/2015/10/21/chartex" xmlns:cx3="http://schemas.microsoft.com/office/drawing/2016/5/9/chartex" xmlns:cx4="http://schemas.microsoft.com/office/drawing/2016/5/10/chartex" xmlns:cx5="http://schemas.microsoft.com/office/drawing/2016/5/11/chartex" xmlns:cx6="http://schemas.microsoft.com/office/drawing/2016/5/12/chartex" xmlns:cx7="http://schemas.microsoft.com/office/drawing/2016/5/13/chartex" xmlns:cx8="http://schemas.microsoft.com/office/drawing/2016/5/14/chartex" xmlns:mc="http://schemas.openxmlformats.org/markup-compatibility/2006" xmlns:aink="http://schemas.microsoft.com/office/drawing/2016/ink" xmlns:am3d="http://schemas.microsoft.com/office/drawing/2017/model3d" xmlns:o="urn:schemas-microsoft-com:office:office" xmlns:oel="http://schemas.microsoft.com/office/2019/extlst" xmlns:r="http://schemas.openxmlformats.org/officeDocument/2006/relationships" xmlns:m="http://schemas.openxmlformats.org/officeDocument/2006/math" xmlns:v="urn:schemas-microsoft-com:vml" xmlns:wp14="http://schemas.microsoft.com/office/word/2010/wordprocessingDrawing" xmlns:wp="http://schemas.openxmlformats.org/drawingml/2006/wordprocessingDrawing" xmlns:w10="urn:schemas-microsoft-com:office:word" xmlns:w="http://schemas.openxmlformats.org/wordprocessingml/2006/main" xmlns:w14="http://schemas.microsoft.com/office/word/2010/wordml" xmlns:w15="http://schemas.microsoft.com/office/word/2012/wordml" xmlns:w16cex="http://schemas.microsoft.com/office/word/2018/wordml/cex" xmlns:w16cid="http://schemas.microsoft.com/office/word/2016/wordml/cid" xmlns:w16="http://schemas.microsoft.com/office/word/2018/wordml" xmlns:w16sdtdh="http://schemas.microsoft.com/office/word/2020/wordml/sdtdatahash" xmlns:w16se="http://schemas.microsoft.com/office/word/2015/wordml/symex" xmlns:wpg="http://schemas.microsoft.com/office/word/2010/wordprocessingGroup" xmlns:wpi="http://schemas.microsoft.com/office/word/2010/wordprocessingInk" xmlns:wne="http://schemas.microsoft.com/office/word/2006/wordml" xmlns:wps="http://schemas.microsoft.com/office/word/2010/wordprocessingShape" mc:Ignorable="w14 w15 w16se w16cid w16 w16cex w16sdtdh wp14">
+<w:document xmlns:ve="http://schemas.openxmlformats.org/markup-compatibility/2006" xmlns:o="urn:schemas-microsoft-com:office:office" xmlns:r="http://schemas.openxmlformats.org/officeDocument/2006/relationships" xmlns:m="http://schemas.openxmlformats.org/officeDocument/2006/math" xmlns:v="urn:schemas-microsoft-com:vml" xmlns:wp="http://schemas.openxmlformats.org/drawingml/2006/wordprocessingDrawing" xmlns:w10="urn:schemas-microsoft-com:office:word" xmlns:w="http://schemas.openxmlformats.org/wordprocessingml/2006/main" xmlns:wne="http://schemas.microsoft.com/office/word/2006/wordml">
   <w:background w:color="FFFFFF"/>
   <w:body>
     <w:tbl>
@@ -12,7 +12,7 @@
           <w:left w:w="70" w:type="dxa"/>
           <w:right w:w="70" w:type="dxa"/>
         </w:tblCellMar>
-        <w:tblLook w:val="0000" w:firstRow="0" w:lastRow="0" w:firstColumn="0" w:lastColumn="0" w:noHBand="0" w:noVBand="0"/>
+        <w:tblLook w:val="0000"/>
       </w:tblPr>
       <w:tblGrid>
         <w:gridCol w:w="932"/>
@@ -51,19 +51,9 @@
             <w:pPr>
               <w:pStyle w:val="komentarz"/>
             </w:pPr>
-            <w:proofErr w:type="spellStart"/>
-            <w:r>
-              <w:t>Półkarzyk</w:t>
-            </w:r>
-            <w:proofErr w:type="spellEnd"/>
-            <w:r>
-              <w:t xml:space="preserve"> </w:t>
-            </w:r>
-            <w:proofErr w:type="spellStart"/>
-            <w:r>
-              <w:t>Pk</w:t>
-            </w:r>
-            <w:proofErr w:type="spellEnd"/>
+            <w:r>
+              <w:t>PółkarzykPk</w:t>
+            </w:r>
           </w:p>
         </w:tc>
         <w:tc>
@@ -145,7 +135,7 @@
                   <v:path o:extrusionok="f" gradientshapeok="t" o:connecttype="rect"/>
                   <o:lock v:ext="edit" aspectratio="t"/>
                 </v:shapetype>
-                <v:shape id="_x0000_i1025" type="#_x0000_t75" alt="" style="width:84.95pt;height:84.95pt;mso-width-percent:0;mso-height-percent:0;mso-width-percent:0;mso-height-percent:0">
+                <v:shape id="_x0000_i1025" type="#_x0000_t75" alt="" style="width:84.7pt;height:84.7pt;mso-width-percent:0;mso-height-percent:0;mso-width-percent:0;mso-height-percent:0">
                   <v:imagedata r:id="rId7" o:title="48C530CD"/>
                 </v:shape>
               </w:pict>
@@ -190,13 +180,8 @@
               <w:pStyle w:val="komentarz"/>
             </w:pPr>
             <w:r>
-              <w:t xml:space="preserve">Cezary </w:t>
-            </w:r>
-            <w:proofErr w:type="spellStart"/>
-            <w:r>
-              <w:t>Ciślak</w:t>
-            </w:r>
-            <w:proofErr w:type="spellEnd"/>
+              <w:t>Cezary Ciślak</w:t>
+            </w:r>
           </w:p>
           <w:p>
             <w:pPr>
@@ -238,13 +223,8 @@
             <w:pPr>
               <w:pStyle w:val="komentarz"/>
             </w:pPr>
-            <w:proofErr w:type="spellStart"/>
-            <w:r>
-              <w:t>Ciślak</w:t>
-            </w:r>
-            <w:proofErr w:type="spellEnd"/>
-            <w:r>
-              <w:t xml:space="preserve"> Cezary</w:t>
+            <w:r>
+              <w:t>Ciślak Cezary</w:t>
             </w:r>
           </w:p>
         </w:tc>
@@ -398,6 +378,18 @@
               <w:pStyle w:val="wpiswtabelicentr"/>
               <w:snapToGrid w:val="0"/>
             </w:pPr>
+          </w:p>
+          <w:p>
+            <w:pPr>
+              <w:pStyle w:val="wpiswtabelicentr"/>
+              <w:snapToGrid w:val="0"/>
+            </w:pPr>
+          </w:p>
+          <w:p>
+            <w:pPr>
+              <w:pStyle w:val="wpiswtabelicentr"/>
+              <w:snapToGrid w:val="0"/>
+            </w:pPr>
             <w:r>
               <w:t>Historia dokumentu</w:t>
             </w:r>
@@ -560,7 +552,10 @@
               <w:pStyle w:val="komentarz"/>
             </w:pPr>
             <w:r>
-              <w:t>dane</w:t>
+              <w:t>D</w:t>
+            </w:r>
+            <w:r>
+              <w:t>ane</w:t>
             </w:r>
           </w:p>
         </w:tc>
@@ -578,13 +573,8 @@
             <w:pPr>
               <w:pStyle w:val="komentarz"/>
             </w:pPr>
-            <w:proofErr w:type="spellStart"/>
-            <w:r>
-              <w:t>Ciślak</w:t>
-            </w:r>
-            <w:proofErr w:type="spellEnd"/>
-            <w:r>
-              <w:t xml:space="preserve"> Cezary</w:t>
+            <w:r>
+              <w:t>Ciślak Cezary</w:t>
             </w:r>
           </w:p>
         </w:tc>
@@ -660,10 +650,25 @@
               <w:pStyle w:val="komentarz"/>
             </w:pPr>
             <w:r>
-              <w:t>1, 2</w:t>
-            </w:r>
-            <w:r>
-              <w:t>/1</w:t>
+              <w:t>1</w:t>
+            </w:r>
+            <w:r>
+              <w:t xml:space="preserve"> / 1</w:t>
+            </w:r>
+            <w:r>
+              <w:t>, 2</w:t>
+            </w:r>
+            <w:r>
+              <w:t xml:space="preserve"> </w:t>
+            </w:r>
+            <w:r>
+              <w:t>/</w:t>
+            </w:r>
+            <w:r>
+              <w:t xml:space="preserve"> </w:t>
+            </w:r>
+            <w:r>
+              <w:t>1</w:t>
             </w:r>
           </w:p>
         </w:tc>
@@ -764,7 +769,16 @@
               <w:t>1</w:t>
             </w:r>
             <w:r>
-              <w:t>/1</w:t>
+              <w:t xml:space="preserve"> </w:t>
+            </w:r>
+            <w:r>
+              <w:t>/</w:t>
+            </w:r>
+            <w:r>
+              <w:t xml:space="preserve"> </w:t>
+            </w:r>
+            <w:r>
+              <w:t>1</w:t>
             </w:r>
           </w:p>
         </w:tc>
@@ -859,7 +873,19 @@
               <w:pStyle w:val="komentarz"/>
             </w:pPr>
             <w:r>
-              <w:t>2/1</w:t>
+              <w:t>2</w:t>
+            </w:r>
+            <w:r>
+              <w:t xml:space="preserve"> </w:t>
+            </w:r>
+            <w:r>
+              <w:t>/</w:t>
+            </w:r>
+            <w:r>
+              <w:t xml:space="preserve"> </w:t>
+            </w:r>
+            <w:r>
+              <w:t>1</w:t>
             </w:r>
           </w:p>
         </w:tc>
@@ -935,6 +961,9 @@
             <w:pPr>
               <w:pStyle w:val="komentarz"/>
             </w:pPr>
+            <w:r>
+              <w:t>Kontekst i wizja</w:t>
+            </w:r>
           </w:p>
         </w:tc>
         <w:tc>
@@ -950,6 +979,9 @@
             <w:pPr>
               <w:pStyle w:val="komentarz"/>
             </w:pPr>
+            <w:r>
+              <w:t>3 / 1, 6 / 3</w:t>
+            </w:r>
           </w:p>
         </w:tc>
         <w:tc>
@@ -966,6 +998,9 @@
             <w:pPr>
               <w:pStyle w:val="komentarz"/>
             </w:pPr>
+            <w:r>
+              <w:t>Ciślak Cezary</w:t>
+            </w:r>
           </w:p>
         </w:tc>
         <w:tc>
@@ -983,6 +1018,294 @@
             <w:pPr>
               <w:pStyle w:val="komentarz"/>
             </w:pPr>
+            <w:r>
+              <w:t>2023-10-14</w:t>
+            </w:r>
+          </w:p>
+        </w:tc>
+      </w:tr>
+      <w:tr>
+        <w:tc>
+          <w:tcPr>
+            <w:tcW w:w="932" w:type="dxa"/>
+            <w:tcBorders>
+              <w:top w:val="single" w:sz="4" w:space="0" w:color="000000"/>
+              <w:left w:val="single" w:sz="4" w:space="0" w:color="000000"/>
+              <w:bottom w:val="single" w:sz="4" w:space="0" w:color="000000"/>
+            </w:tcBorders>
+          </w:tcPr>
+          <w:p>
+            <w:pPr>
+              <w:pStyle w:val="komentarz"/>
+            </w:pPr>
+            <w:r>
+              <w:t>06</w:t>
+            </w:r>
+          </w:p>
+        </w:tc>
+        <w:tc>
+          <w:tcPr>
+            <w:tcW w:w="3321" w:type="dxa"/>
+            <w:tcBorders>
+              <w:top w:val="single" w:sz="4" w:space="0" w:color="000000"/>
+              <w:left w:val="single" w:sz="4" w:space="0" w:color="000000"/>
+              <w:bottom w:val="single" w:sz="4" w:space="0" w:color="000000"/>
+            </w:tcBorders>
+          </w:tcPr>
+          <w:p>
+            <w:pPr>
+              <w:pStyle w:val="komentarz"/>
+            </w:pPr>
+            <w:r>
+              <w:t>Zakres i ograniczenia</w:t>
+            </w:r>
+          </w:p>
+        </w:tc>
+        <w:tc>
+          <w:tcPr>
+            <w:tcW w:w="1836" w:type="dxa"/>
+            <w:tcBorders>
+              <w:top w:val="single" w:sz="4" w:space="0" w:color="000000"/>
+              <w:left w:val="single" w:sz="4" w:space="0" w:color="000000"/>
+              <w:bottom w:val="single" w:sz="4" w:space="0" w:color="000000"/>
+            </w:tcBorders>
+          </w:tcPr>
+          <w:p>
+            <w:pPr>
+              <w:pStyle w:val="komentarz"/>
+            </w:pPr>
+            <w:r>
+              <w:t>4 / 2, 7, 3</w:t>
+            </w:r>
+          </w:p>
+        </w:tc>
+        <w:tc>
+          <w:tcPr>
+            <w:tcW w:w="1912" w:type="dxa"/>
+            <w:gridSpan w:val="2"/>
+            <w:tcBorders>
+              <w:top w:val="single" w:sz="4" w:space="0" w:color="000000"/>
+              <w:left w:val="single" w:sz="4" w:space="0" w:color="000000"/>
+              <w:bottom w:val="single" w:sz="4" w:space="0" w:color="000000"/>
+            </w:tcBorders>
+          </w:tcPr>
+          <w:p>
+            <w:pPr>
+              <w:pStyle w:val="komentarz"/>
+            </w:pPr>
+            <w:r>
+              <w:t>Grzanka Bartosz</w:t>
+            </w:r>
+          </w:p>
+        </w:tc>
+        <w:tc>
+          <w:tcPr>
+            <w:tcW w:w="1223" w:type="dxa"/>
+            <w:gridSpan w:val="2"/>
+            <w:tcBorders>
+              <w:top w:val="single" w:sz="4" w:space="0" w:color="000000"/>
+              <w:left w:val="single" w:sz="4" w:space="0" w:color="000000"/>
+              <w:bottom w:val="single" w:sz="4" w:space="0" w:color="000000"/>
+              <w:right w:val="single" w:sz="4" w:space="0" w:color="000000"/>
+            </w:tcBorders>
+          </w:tcPr>
+          <w:p>
+            <w:pPr>
+              <w:pStyle w:val="komentarz"/>
+            </w:pPr>
+            <w:r>
+              <w:t>2023-10-14</w:t>
+            </w:r>
+          </w:p>
+        </w:tc>
+      </w:tr>
+      <w:tr>
+        <w:tc>
+          <w:tcPr>
+            <w:tcW w:w="932" w:type="dxa"/>
+            <w:tcBorders>
+              <w:top w:val="single" w:sz="4" w:space="0" w:color="000000"/>
+              <w:left w:val="single" w:sz="4" w:space="0" w:color="000000"/>
+              <w:bottom w:val="single" w:sz="4" w:space="0" w:color="000000"/>
+            </w:tcBorders>
+          </w:tcPr>
+          <w:p>
+            <w:pPr>
+              <w:pStyle w:val="komentarz"/>
+            </w:pPr>
+            <w:r>
+              <w:t>07</w:t>
+            </w:r>
+          </w:p>
+        </w:tc>
+        <w:tc>
+          <w:tcPr>
+            <w:tcW w:w="3321" w:type="dxa"/>
+            <w:tcBorders>
+              <w:top w:val="single" w:sz="4" w:space="0" w:color="000000"/>
+              <w:left w:val="single" w:sz="4" w:space="0" w:color="000000"/>
+              <w:bottom w:val="single" w:sz="4" w:space="0" w:color="000000"/>
+            </w:tcBorders>
+          </w:tcPr>
+          <w:p>
+            <w:pPr>
+              <w:pStyle w:val="komentarz"/>
+            </w:pPr>
+            <w:r>
+              <w:t>Wymagania jakościowe i słownik pojęć</w:t>
+            </w:r>
+          </w:p>
+        </w:tc>
+        <w:tc>
+          <w:tcPr>
+            <w:tcW w:w="1836" w:type="dxa"/>
+            <w:tcBorders>
+              <w:top w:val="single" w:sz="4" w:space="0" w:color="000000"/>
+              <w:left w:val="single" w:sz="4" w:space="0" w:color="000000"/>
+              <w:bottom w:val="single" w:sz="4" w:space="0" w:color="000000"/>
+            </w:tcBorders>
+          </w:tcPr>
+          <w:p>
+            <w:pPr>
+              <w:pStyle w:val="komentarz"/>
+            </w:pPr>
+            <w:r>
+              <w:t>5 / 2, 8 / 4</w:t>
+            </w:r>
+          </w:p>
+        </w:tc>
+        <w:tc>
+          <w:tcPr>
+            <w:tcW w:w="1912" w:type="dxa"/>
+            <w:gridSpan w:val="2"/>
+            <w:tcBorders>
+              <w:top w:val="single" w:sz="4" w:space="0" w:color="000000"/>
+              <w:left w:val="single" w:sz="4" w:space="0" w:color="000000"/>
+              <w:bottom w:val="single" w:sz="4" w:space="0" w:color="000000"/>
+            </w:tcBorders>
+          </w:tcPr>
+          <w:p>
+            <w:pPr>
+              <w:pStyle w:val="komentarz"/>
+            </w:pPr>
+            <w:r>
+              <w:t>Wieloch Alicja</w:t>
+            </w:r>
+          </w:p>
+        </w:tc>
+        <w:tc>
+          <w:tcPr>
+            <w:tcW w:w="1223" w:type="dxa"/>
+            <w:gridSpan w:val="2"/>
+            <w:tcBorders>
+              <w:top w:val="single" w:sz="4" w:space="0" w:color="000000"/>
+              <w:left w:val="single" w:sz="4" w:space="0" w:color="000000"/>
+              <w:bottom w:val="single" w:sz="4" w:space="0" w:color="000000"/>
+              <w:right w:val="single" w:sz="4" w:space="0" w:color="000000"/>
+            </w:tcBorders>
+          </w:tcPr>
+          <w:p>
+            <w:pPr>
+              <w:pStyle w:val="komentarz"/>
+            </w:pPr>
+            <w:r>
+              <w:t>2023-10-14</w:t>
+            </w:r>
+          </w:p>
+        </w:tc>
+      </w:tr>
+      <w:tr>
+        <w:tc>
+          <w:tcPr>
+            <w:tcW w:w="932" w:type="dxa"/>
+            <w:tcBorders>
+              <w:top w:val="single" w:sz="4" w:space="0" w:color="000000"/>
+              <w:left w:val="single" w:sz="4" w:space="0" w:color="000000"/>
+              <w:bottom w:val="single" w:sz="4" w:space="0" w:color="000000"/>
+            </w:tcBorders>
+          </w:tcPr>
+          <w:p>
+            <w:pPr>
+              <w:pStyle w:val="komentarz"/>
+            </w:pPr>
+            <w:r>
+              <w:t>08</w:t>
+            </w:r>
+          </w:p>
+        </w:tc>
+        <w:tc>
+          <w:tcPr>
+            <w:tcW w:w="3321" w:type="dxa"/>
+            <w:tcBorders>
+              <w:top w:val="single" w:sz="4" w:space="0" w:color="000000"/>
+              <w:left w:val="single" w:sz="4" w:space="0" w:color="000000"/>
+              <w:bottom w:val="single" w:sz="4" w:space="0" w:color="000000"/>
+            </w:tcBorders>
+          </w:tcPr>
+          <w:p>
+            <w:pPr>
+              <w:pStyle w:val="komentarz"/>
+            </w:pPr>
+            <w:r>
+              <w:t>Poprawienie formatowania dokumentu</w:t>
+            </w:r>
+          </w:p>
+        </w:tc>
+        <w:tc>
+          <w:tcPr>
+            <w:tcW w:w="1836" w:type="dxa"/>
+            <w:tcBorders>
+              <w:top w:val="single" w:sz="4" w:space="0" w:color="000000"/>
+              <w:left w:val="single" w:sz="4" w:space="0" w:color="000000"/>
+              <w:bottom w:val="single" w:sz="4" w:space="0" w:color="000000"/>
+            </w:tcBorders>
+          </w:tcPr>
+          <w:p>
+            <w:pPr>
+              <w:pStyle w:val="komentarz"/>
+            </w:pPr>
+            <w:r>
+              <w:t>Cały dokument</w:t>
+            </w:r>
+          </w:p>
+        </w:tc>
+        <w:tc>
+          <w:tcPr>
+            <w:tcW w:w="1912" w:type="dxa"/>
+            <w:gridSpan w:val="2"/>
+            <w:tcBorders>
+              <w:top w:val="single" w:sz="4" w:space="0" w:color="000000"/>
+              <w:left w:val="single" w:sz="4" w:space="0" w:color="000000"/>
+              <w:bottom w:val="single" w:sz="4" w:space="0" w:color="000000"/>
+            </w:tcBorders>
+          </w:tcPr>
+          <w:p>
+            <w:pPr>
+              <w:pStyle w:val="komentarz"/>
+            </w:pPr>
+            <w:r>
+              <w:t>Ciślak Cezary</w:t>
+            </w:r>
+          </w:p>
+        </w:tc>
+        <w:tc>
+          <w:tcPr>
+            <w:tcW w:w="1223" w:type="dxa"/>
+            <w:gridSpan w:val="2"/>
+            <w:tcBorders>
+              <w:top w:val="single" w:sz="4" w:space="0" w:color="000000"/>
+              <w:left w:val="single" w:sz="4" w:space="0" w:color="000000"/>
+              <w:bottom w:val="single" w:sz="4" w:space="0" w:color="000000"/>
+              <w:right w:val="single" w:sz="4" w:space="0" w:color="000000"/>
+            </w:tcBorders>
+          </w:tcPr>
+          <w:p>
+            <w:pPr>
+              <w:pStyle w:val="komentarz"/>
+            </w:pPr>
+            <w:r>
+              <w:t>2023-10-14</w:t>
+            </w:r>
           </w:p>
         </w:tc>
       </w:tr>
@@ -994,385 +1317,15 @@
           <w:ilvl w:val="0"/>
           <w:numId w:val="0"/>
         </w:numPr>
+        <w:tabs>
+          <w:tab w:val="left" w:pos="360"/>
+        </w:tabs>
         <w:spacing w:before="240"/>
-        <w:ind w:left="227" w:right="227"/>
-        <w:rPr>
-          <w:iCs/>
-          <w:color w:val="404040"/>
-          <w:sz w:val="20"/>
-          <w:szCs w:val="20"/>
-        </w:rPr>
-      </w:pPr>
-      <w:r>
-        <w:rPr>
-          <w:iCs/>
-          <w:color w:val="404040"/>
-          <w:sz w:val="20"/>
-          <w:szCs w:val="20"/>
-        </w:rPr>
-        <w:t>Opis etapu:</w:t>
-      </w:r>
-      <w:r>
-        <w:rPr>
-          <w:iCs/>
-          <w:color w:val="404040"/>
-          <w:sz w:val="20"/>
-          <w:szCs w:val="20"/>
-        </w:rPr>
-        <w:t xml:space="preserve"> </w:t>
-      </w:r>
-      <w:r>
-        <w:rPr>
-          <w:b w:val="0"/>
-          <w:color w:val="404040"/>
-          <w:sz w:val="20"/>
-          <w:szCs w:val="20"/>
-        </w:rPr>
-        <w:t>Celem etapu jest udokumentowanie decyzji związanych z zainicjowaniem projektu (cele, kontekst, zakres systemu, wizja konstrukcyjna etc</w:t>
-      </w:r>
-      <w:r>
-        <w:rPr>
-          <w:b w:val="0"/>
-          <w:color w:val="404040"/>
-          <w:sz w:val="20"/>
-          <w:szCs w:val="20"/>
-        </w:rPr>
-        <w:t>.)</w:t>
-      </w:r>
-      <w:r>
-        <w:rPr>
-          <w:b w:val="0"/>
-          <w:color w:val="404040"/>
-          <w:sz w:val="20"/>
-          <w:szCs w:val="20"/>
-        </w:rPr>
-        <w:t>.</w:t>
-      </w:r>
-    </w:p>
-    <w:p>
-      <w:pPr>
-        <w:pStyle w:val="Nagwek1"/>
-        <w:numPr>
-          <w:ilvl w:val="0"/>
-          <w:numId w:val="0"/>
-        </w:numPr>
-        <w:spacing w:before="240"/>
-        <w:ind w:left="227" w:right="227"/>
-        <w:rPr>
-          <w:b w:val="0"/>
-          <w:iCs/>
-          <w:color w:val="404040"/>
-          <w:sz w:val="20"/>
-          <w:szCs w:val="20"/>
-        </w:rPr>
-      </w:pPr>
-      <w:r>
-        <w:rPr>
-          <w:iCs/>
-          <w:color w:val="404040"/>
-          <w:sz w:val="20"/>
-          <w:szCs w:val="20"/>
-        </w:rPr>
-        <w:t>Oczekiwane produkty:</w:t>
-      </w:r>
-      <w:r>
-        <w:rPr>
-          <w:b w:val="0"/>
-          <w:iCs/>
-          <w:color w:val="404040"/>
-          <w:sz w:val="20"/>
-          <w:szCs w:val="20"/>
-        </w:rPr>
-        <w:t xml:space="preserve"> Dokument Założeń W</w:t>
-      </w:r>
-      <w:r>
-        <w:rPr>
-          <w:b w:val="0"/>
-          <w:iCs/>
-          <w:color w:val="404040"/>
-          <w:sz w:val="20"/>
-          <w:szCs w:val="20"/>
-        </w:rPr>
-        <w:t xml:space="preserve">stępnych w postaci dokumentu </w:t>
-      </w:r>
-      <w:r>
-        <w:rPr>
-          <w:b w:val="0"/>
-          <w:iCs/>
-          <w:color w:val="404040"/>
-          <w:sz w:val="20"/>
-          <w:szCs w:val="20"/>
-        </w:rPr>
-        <w:t xml:space="preserve">o strukturze według poniższego szablonu </w:t>
-      </w:r>
-      <w:proofErr w:type="spellStart"/>
-      <w:r>
-        <w:rPr>
-          <w:b w:val="0"/>
-          <w:iCs/>
-          <w:color w:val="404040"/>
-          <w:sz w:val="20"/>
-          <w:szCs w:val="20"/>
-        </w:rPr>
-        <w:t>i</w:t>
-      </w:r>
-      <w:r>
-        <w:rPr>
-          <w:b w:val="0"/>
-          <w:iCs/>
-          <w:color w:val="404040"/>
-          <w:sz w:val="20"/>
-          <w:szCs w:val="20"/>
-        </w:rPr>
-        <w:t>nazewnictwie</w:t>
-      </w:r>
-      <w:proofErr w:type="spellEnd"/>
-      <w:r>
-        <w:rPr>
-          <w:b w:val="0"/>
-          <w:iCs/>
-          <w:color w:val="404040"/>
-          <w:sz w:val="20"/>
-          <w:szCs w:val="20"/>
-        </w:rPr>
-        <w:t xml:space="preserve"> zgodnym ze składnią </w:t>
-      </w:r>
-      <w:r>
-        <w:rPr>
-          <w:iCs/>
-          <w:color w:val="404040"/>
-          <w:sz w:val="20"/>
-          <w:szCs w:val="20"/>
-        </w:rPr>
-        <w:t>DZW-</w:t>
-      </w:r>
-      <w:proofErr w:type="spellStart"/>
-      <w:proofErr w:type="gramStart"/>
-      <w:r>
-        <w:rPr>
-          <w:iCs/>
-          <w:color w:val="404040"/>
-          <w:sz w:val="20"/>
-          <w:szCs w:val="20"/>
-        </w:rPr>
-        <w:t>Gr</w:t>
-      </w:r>
-      <w:r>
-        <w:rPr>
-          <w:i/>
-          <w:iCs/>
-          <w:color w:val="404040"/>
-          <w:sz w:val="20"/>
-          <w:szCs w:val="20"/>
-        </w:rPr>
-        <w:t>A</w:t>
-      </w:r>
-      <w:proofErr w:type="spellEnd"/>
-      <w:r>
-        <w:rPr>
-          <w:iCs/>
-          <w:color w:val="404040"/>
-          <w:sz w:val="20"/>
-          <w:szCs w:val="20"/>
-        </w:rPr>
-        <w:t>(</w:t>
-      </w:r>
-      <w:proofErr w:type="gramEnd"/>
-      <w:r>
-        <w:rPr>
-          <w:i/>
-          <w:iCs/>
-          <w:color w:val="404040"/>
-          <w:sz w:val="20"/>
-          <w:szCs w:val="20"/>
-        </w:rPr>
-        <w:t>XYZ</w:t>
-      </w:r>
-      <w:r>
-        <w:rPr>
-          <w:iCs/>
-          <w:color w:val="404040"/>
-          <w:sz w:val="20"/>
-          <w:szCs w:val="20"/>
-        </w:rPr>
-        <w:t>)</w:t>
-      </w:r>
-      <w:r>
-        <w:rPr>
-          <w:iCs/>
-          <w:color w:val="404040"/>
-          <w:sz w:val="20"/>
-          <w:szCs w:val="20"/>
-        </w:rPr>
-        <w:t>_v</w:t>
-      </w:r>
-      <w:r>
-        <w:rPr>
-          <w:i/>
-          <w:iCs/>
-          <w:color w:val="404040"/>
-          <w:sz w:val="20"/>
-          <w:szCs w:val="20"/>
-        </w:rPr>
-        <w:t>0</w:t>
-      </w:r>
-      <w:r>
-        <w:rPr>
-          <w:b w:val="0"/>
-          <w:iCs/>
-          <w:color w:val="404040"/>
-          <w:sz w:val="20"/>
-          <w:szCs w:val="20"/>
-        </w:rPr>
-        <w:t xml:space="preserve"> – </w:t>
-      </w:r>
-      <w:r>
-        <w:rPr>
-          <w:b w:val="0"/>
-          <w:iCs/>
-          <w:color w:val="404040"/>
-          <w:sz w:val="20"/>
-          <w:szCs w:val="20"/>
-        </w:rPr>
-        <w:t xml:space="preserve">gdzie </w:t>
-      </w:r>
-      <w:r>
-        <w:rPr>
-          <w:b w:val="0"/>
-          <w:i/>
-          <w:iCs/>
-          <w:color w:val="404040"/>
-          <w:sz w:val="20"/>
-          <w:szCs w:val="20"/>
-        </w:rPr>
-        <w:t>A</w:t>
-      </w:r>
-      <w:r>
-        <w:rPr>
-          <w:b w:val="0"/>
-          <w:iCs/>
-          <w:color w:val="404040"/>
-          <w:sz w:val="20"/>
-          <w:szCs w:val="20"/>
-        </w:rPr>
-        <w:t xml:space="preserve"> to numer porządkowy </w:t>
-      </w:r>
-      <w:proofErr w:type="spellStart"/>
-      <w:r>
-        <w:rPr>
-          <w:b w:val="0"/>
-          <w:iCs/>
-          <w:color w:val="404040"/>
-          <w:sz w:val="20"/>
-          <w:szCs w:val="20"/>
-        </w:rPr>
-        <w:t>grypy</w:t>
-      </w:r>
-      <w:r>
-        <w:rPr>
-          <w:b w:val="0"/>
-          <w:iCs/>
-          <w:color w:val="404040"/>
-          <w:sz w:val="20"/>
-          <w:szCs w:val="20"/>
-        </w:rPr>
-        <w:t>;</w:t>
-      </w:r>
-      <w:r>
-        <w:rPr>
-          <w:b w:val="0"/>
-          <w:i/>
-          <w:iCs/>
-          <w:color w:val="404040"/>
-          <w:sz w:val="20"/>
-          <w:szCs w:val="20"/>
-        </w:rPr>
-        <w:t>X</w:t>
-      </w:r>
-      <w:proofErr w:type="spellEnd"/>
-      <w:r>
-        <w:rPr>
-          <w:b w:val="0"/>
-          <w:iCs/>
-          <w:color w:val="404040"/>
-          <w:sz w:val="20"/>
-          <w:szCs w:val="20"/>
-        </w:rPr>
-        <w:t xml:space="preserve">, </w:t>
-      </w:r>
-      <w:r>
-        <w:rPr>
-          <w:b w:val="0"/>
-          <w:i/>
-          <w:iCs/>
-          <w:color w:val="404040"/>
-          <w:sz w:val="20"/>
-          <w:szCs w:val="20"/>
-        </w:rPr>
-        <w:t>Y</w:t>
-      </w:r>
-      <w:r>
-        <w:rPr>
-          <w:b w:val="0"/>
-          <w:iCs/>
-          <w:color w:val="404040"/>
-          <w:sz w:val="20"/>
-          <w:szCs w:val="20"/>
-        </w:rPr>
-        <w:t xml:space="preserve">, </w:t>
-      </w:r>
-      <w:r>
-        <w:rPr>
-          <w:b w:val="0"/>
-          <w:i/>
-          <w:iCs/>
-          <w:color w:val="404040"/>
-          <w:sz w:val="20"/>
-          <w:szCs w:val="20"/>
-        </w:rPr>
-        <w:t>Z</w:t>
-      </w:r>
-      <w:r>
-        <w:rPr>
-          <w:b w:val="0"/>
-          <w:iCs/>
-          <w:color w:val="404040"/>
-          <w:sz w:val="20"/>
-          <w:szCs w:val="20"/>
-        </w:rPr>
-        <w:t xml:space="preserve"> to nazwiska poszczególnych członków, a </w:t>
-      </w:r>
-      <w:r>
-        <w:rPr>
-          <w:b w:val="0"/>
-          <w:i/>
-          <w:iCs/>
-          <w:color w:val="404040"/>
-          <w:sz w:val="20"/>
-          <w:szCs w:val="20"/>
-        </w:rPr>
-        <w:t>0</w:t>
-      </w:r>
-      <w:r>
-        <w:rPr>
-          <w:b w:val="0"/>
-          <w:iCs/>
-          <w:color w:val="404040"/>
-          <w:sz w:val="20"/>
-          <w:szCs w:val="20"/>
-        </w:rPr>
-        <w:t xml:space="preserve"> to numer wersji</w:t>
-      </w:r>
-      <w:r>
-        <w:rPr>
-          <w:b w:val="0"/>
-          <w:iCs/>
-          <w:color w:val="404040"/>
-          <w:sz w:val="20"/>
-          <w:szCs w:val="20"/>
-        </w:rPr>
-        <w:t>.</w:t>
-      </w:r>
+        <w:ind w:left="360"/>
+        <w:rPr>
+          <w:iCs/>
+        </w:rPr>
+      </w:pPr>
     </w:p>
     <w:p>
       <w:pPr>
@@ -1413,17 +1366,10 @@
         <w:t xml:space="preserve"> konkretnego produktu. Klienci sklepów często </w:t>
       </w:r>
       <w:r>
-        <w:t xml:space="preserve">tracą cenny czas poszukując odpowiednich regałów. Problem jest szczególnie zauważalny w wielkich dyskontach i marketach, gdzie asortyment jest bardzo zróżnicowany. W każdym z supermarketów produkty są różnie rozłożone i mogą zmieniać swoje położenie w zależności od, np. pory roku. Wzmaga to popularność zakupów przez Internet, co zmniejsza </w:t>
-      </w:r>
-      <w:proofErr w:type="spellStart"/>
-      <w:r>
-        <w:t>monetyzację</w:t>
-      </w:r>
-      <w:proofErr w:type="spellEnd"/>
-      <w:r>
-        <w:t xml:space="preserve"> w fizycznych placówkach. Brak znajomości lokalizacji produktu może wiązać się z frustracją i zniechęceniem do kontynuowania zakupów. Tradycyjne metody, takie jak proszenie o pomoc obsługi, może być uciążliwe dla pracownika jak i pozostałych klientów.</w:t>
-      </w:r>
-    </w:p>
+        <w:t>tracą cenny czas poszukując odpowiednich regałów. Problem jest szczególnie zauważalny w wielkich dyskontach i marketach, gdzie asortyment jest bardzo zróżnicowany. W każdym z supermarketów produkty są różnie rozłożone i mogą zmieniać swoje położenie w zależności od, np. pory roku. Wzmaga to popularność zakupów przez Internet, co zmniejsza monetyzację w fizycznych placówkach. Brak znajomości lokalizacji produktu może wiązać się z frustracją i zniechęceniem do kontynuowania zakupów. Tradycyjne metody, takie jak proszenie o pomoc obsługi, może być uciążliwe dla pracownika jak i pozostałych klientów.</w:t>
+      </w:r>
+    </w:p>
+    <w:p/>
     <w:p>
       <w:pPr>
         <w:pStyle w:val="Nagwek1"/>
@@ -1448,13 +1394,7 @@
     </w:p>
     <w:p>
       <w:r>
-        <w:t>Głównym celem jest udostępnienie lokalizacji produktów w sklepie, co ułatwi proces zakupów.</w:t>
-      </w:r>
-      <w:r>
-        <w:t xml:space="preserve"> </w:t>
-      </w:r>
-      <w:r>
-        <w:t xml:space="preserve">System </w:t>
+        <w:t xml:space="preserve">Głównym celem jest udostępnienie lokalizacji produktów w sklepie, co ułatwi proces zakupów.System </w:t>
       </w:r>
       <w:r>
         <w:t>pomoże</w:t>
@@ -1472,13 +1412,7 @@
         <w:t>ć</w:t>
       </w:r>
       <w:r>
-        <w:t xml:space="preserve"> zakupów poprzez zmniejszenie czasu potrzebnego na odnalezienie poszukiwanego produktu.</w:t>
-      </w:r>
-      <w:r>
-        <w:t xml:space="preserve"> </w:t>
-      </w:r>
-      <w:r>
-        <w:t>Dostarczając wygodne narzędzie do lokalizacji produktów</w:t>
+        <w:t xml:space="preserve"> zakupów poprzez zmniejszenie czasu potrzebnego na odnalezienie poszukiwanego produktu.Dostarczając wygodne narzędzie do lokalizacji produktów</w:t>
       </w:r>
       <w:r>
         <w:t>,</w:t>
@@ -1493,13 +1427,7 @@
         <w:t xml:space="preserve"> lojaln</w:t>
       </w:r>
       <w:r>
-        <w:t>a</w:t>
-      </w:r>
-      <w:r>
-        <w:t xml:space="preserve"> </w:t>
-      </w:r>
-      <w:r>
-        <w:t xml:space="preserve">grupa klientów </w:t>
+        <w:t xml:space="preserve">agrupa klientów </w:t>
       </w:r>
       <w:r>
         <w:t>sklepu (klienci będą preferować sklepy wyposażone w tę funkcję).</w:t>
@@ -1529,6 +1457,7 @@
         <w:t xml:space="preserve"> postaci grupowania i wyświetlania produktów w danej alejce.</w:t>
       </w:r>
     </w:p>
+    <w:p/>
     <w:p>
       <w:pPr>
         <w:pStyle w:val="Nagwek1"/>
@@ -1553,15 +1482,7 @@
     </w:p>
     <w:p>
       <w:r>
-        <w:t xml:space="preserve">Aplikacja </w:t>
-      </w:r>
-      <w:proofErr w:type="spellStart"/>
-      <w:r>
-        <w:t>Półkarzyk</w:t>
-      </w:r>
-      <w:proofErr w:type="spellEnd"/>
-      <w:r>
-        <w:t xml:space="preserve"> umożliwi użytkownikom na wybranie konkretnego sklepu i wpisania szukanego produktu lub kategorii produktów. Po wypełnieniu tych danych aplikacja pokaże prostą wizualizację półek i alejek sklepu w postaci prymitywnych kształtów oraz położenie dokładne lub przybliżone szukanego produktu. </w:t>
+        <w:t xml:space="preserve">Aplikacja Półkarzyk umożliwi użytkownikom na wybranie konkretnego sklepu i wpisania szukanego produktu lub kategorii produktów. Po wypełnieniu tych danych aplikacja pokaże prostą wizualizację półek i alejek sklepu w postaci prymitywnych kształtów oraz położenie dokładne lub przybliżone szukanego produktu. </w:t>
       </w:r>
     </w:p>
     <w:p/>
@@ -1571,6 +1492,7 @@
         <w:t>Takowi użytkownicy to będą osoby, których dotyczy w/w problem z rozdziału o opisie problemu.</w:t>
       </w:r>
     </w:p>
+    <w:p/>
     <w:p>
       <w:r>
         <w:t>Dodatkowo, aplikacja będzie posiadać bazę danych klientów, którzy po zalogowaniu będą w stanie, w specjalnie dedykowanym panelu zarządzania, wybrać interesującą ich lokalizację sklepu, który oni lub ich przełożeni są właścicielami i mieć możliwość uzupełnienia danych o lokalizacji produktów i kategorii w ich sklepie przy pomocy łatwego w obsłudze interf</w:t>
@@ -1588,6 +1510,7 @@
         <w:t>Klienci to będą sklepy i franczyzy, które będą zainteresowane współpracą z nami. Konta, na które tacy klienci będą mogli się zalogować, aby dostać się do panelu zarządzania, będą tworzone przez nas i dane dostępu będą im udostępnione. W tej chwili sklep będzie odpowiedzialny za wydelegowanie osoby do zarządzania tym panelem.</w:t>
       </w:r>
     </w:p>
+    <w:p/>
     <w:p>
       <w:pPr>
         <w:pStyle w:val="Nagwek1"/>
@@ -1610,211 +1533,346 @@
         <w:t>Zakres systemu (funkcjonalność)</w:t>
       </w:r>
     </w:p>
+    <w:p>
+      <w:pPr>
+        <w:pStyle w:val="Nagwek1"/>
+        <w:numPr>
+          <w:ilvl w:val="1"/>
+          <w:numId w:val="2"/>
+        </w:numPr>
+        <w:tabs>
+          <w:tab w:val="left" w:pos="360"/>
+        </w:tabs>
+        <w:spacing w:before="240"/>
+        <w:rPr>
+          <w:iCs/>
+        </w:rPr>
+      </w:pPr>
+      <w:r>
+        <w:rPr>
+          <w:i/>
+          <w:iCs/>
+        </w:rPr>
+        <w:t xml:space="preserve"> </w:t>
+      </w:r>
+      <w:r>
+        <w:rPr>
+          <w:i/>
+          <w:iCs/>
+        </w:rPr>
+        <w:t>Funkcjonalność</w:t>
+      </w:r>
+    </w:p>
+    <w:p>
+      <w:pPr>
+        <w:pStyle w:val="Nagwek1"/>
+        <w:numPr>
+          <w:ilvl w:val="2"/>
+          <w:numId w:val="2"/>
+        </w:numPr>
+        <w:tabs>
+          <w:tab w:val="left" w:pos="360"/>
+        </w:tabs>
+        <w:spacing w:before="240"/>
+        <w:rPr>
+          <w:iCs/>
+        </w:rPr>
+      </w:pPr>
+      <w:r>
+        <w:t>Mapa sklepu</w:t>
+      </w:r>
+      <w:r>
+        <w:t xml:space="preserve">: </w:t>
+      </w:r>
+      <w:r>
+        <w:rPr>
+          <w:b w:val="0"/>
+        </w:rPr>
+        <w:t>interaktywna mapa sklepu, obejmująca lokalizacje kategorii produktów.</w:t>
+      </w:r>
+    </w:p>
+    <w:p>
+      <w:pPr>
+        <w:pStyle w:val="Nagwek1"/>
+        <w:numPr>
+          <w:ilvl w:val="2"/>
+          <w:numId w:val="2"/>
+        </w:numPr>
+        <w:tabs>
+          <w:tab w:val="left" w:pos="360"/>
+        </w:tabs>
+        <w:spacing w:before="240"/>
+        <w:rPr>
+          <w:iCs/>
+        </w:rPr>
+      </w:pPr>
+      <w:r>
+        <w:t>Wyszukiwanie produktów</w:t>
+      </w:r>
+      <w:r>
+        <w:t>:</w:t>
+      </w:r>
+      <w:r>
+        <w:t xml:space="preserve"> </w:t>
+      </w:r>
+      <w:r>
+        <w:rPr>
+          <w:b w:val="0"/>
+        </w:rPr>
+        <w:t>skuteczne wyszukiwanie produktów na podstawie nazwy.</w:t>
+      </w:r>
+    </w:p>
+    <w:p>
+      <w:pPr>
+        <w:pStyle w:val="Nagwek1"/>
+        <w:numPr>
+          <w:ilvl w:val="2"/>
+          <w:numId w:val="2"/>
+        </w:numPr>
+        <w:tabs>
+          <w:tab w:val="left" w:pos="360"/>
+        </w:tabs>
+        <w:spacing w:before="240"/>
+        <w:rPr>
+          <w:iCs/>
+        </w:rPr>
+      </w:pPr>
+      <w:r>
+        <w:t>Obsługa języków</w:t>
+      </w:r>
+      <w:r>
+        <w:t xml:space="preserve">: </w:t>
+      </w:r>
+      <w:r>
+        <w:rPr>
+          <w:b w:val="0"/>
+        </w:rPr>
+        <w:t>wsparcie dla różnych języków.</w:t>
+      </w:r>
+    </w:p>
+    <w:p>
+      <w:pPr>
+        <w:pStyle w:val="Nagwek1"/>
+        <w:numPr>
+          <w:ilvl w:val="2"/>
+          <w:numId w:val="2"/>
+        </w:numPr>
+        <w:tabs>
+          <w:tab w:val="left" w:pos="360"/>
+        </w:tabs>
+        <w:spacing w:before="240"/>
+        <w:rPr>
+          <w:iCs/>
+        </w:rPr>
+      </w:pPr>
+      <w:r>
+        <w:t>Interaktywny kreator mapy</w:t>
+      </w:r>
+      <w:r>
+        <w:t>:</w:t>
+      </w:r>
+      <w:r>
+        <w:t xml:space="preserve"> </w:t>
+      </w:r>
+      <w:r>
+        <w:rPr>
+          <w:b w:val="0"/>
+        </w:rPr>
+        <w:t>narzędzie umożliwiające w prosty sposób stworzenie mapy sklepu i lokalizację produktów.</w:t>
+      </w:r>
+    </w:p>
+    <w:p>
+      <w:pPr>
+        <w:pStyle w:val="Nagwek1"/>
+        <w:numPr>
+          <w:ilvl w:val="1"/>
+          <w:numId w:val="2"/>
+        </w:numPr>
+        <w:tabs>
+          <w:tab w:val="left" w:pos="360"/>
+        </w:tabs>
+        <w:spacing w:before="240"/>
+        <w:rPr>
+          <w:iCs/>
+        </w:rPr>
+      </w:pPr>
+      <w:r>
+        <w:t xml:space="preserve"> </w:t>
+      </w:r>
+      <w:r>
+        <w:rPr>
+          <w:i/>
+          <w:iCs/>
+        </w:rPr>
+        <w:t>Zastrzeżenia</w:t>
+      </w:r>
+    </w:p>
+    <w:p>
+      <w:pPr>
+        <w:pStyle w:val="Nagwek1"/>
+        <w:numPr>
+          <w:ilvl w:val="2"/>
+          <w:numId w:val="2"/>
+        </w:numPr>
+        <w:tabs>
+          <w:tab w:val="left" w:pos="360"/>
+        </w:tabs>
+        <w:spacing w:before="240"/>
+        <w:rPr>
+          <w:b w:val="0"/>
+          <w:iCs/>
+        </w:rPr>
+      </w:pPr>
+      <w:r>
+        <w:t>Nawigacja po sklepie</w:t>
+      </w:r>
+      <w:r>
+        <w:t xml:space="preserve">: </w:t>
+      </w:r>
+      <w:r>
+        <w:rPr>
+          <w:b w:val="0"/>
+        </w:rPr>
+        <w:t>system nie ma wyświetlać lokalizacji użytkownika w czasie rzeczywistym</w:t>
+      </w:r>
+    </w:p>
+    <w:p>
+      <w:pPr>
+        <w:pStyle w:val="Nagwek1"/>
+        <w:numPr>
+          <w:ilvl w:val="2"/>
+          <w:numId w:val="2"/>
+        </w:numPr>
+        <w:tabs>
+          <w:tab w:val="left" w:pos="360"/>
+        </w:tabs>
+        <w:spacing w:before="240"/>
+        <w:rPr>
+          <w:b w:val="0"/>
+          <w:iCs/>
+        </w:rPr>
+      </w:pPr>
+      <w:r>
+        <w:t>Konfiguracja oprogramowania</w:t>
+      </w:r>
+      <w:r>
+        <w:t xml:space="preserve">: </w:t>
+      </w:r>
+      <w:r>
+        <w:rPr>
+          <w:b w:val="0"/>
+        </w:rPr>
+        <w:t>system nie będzie wymagał konfiguracji oprogramowania.</w:t>
+      </w:r>
+      <w:r>
+        <w:t xml:space="preserve"> </w:t>
+      </w:r>
+    </w:p>
+    <w:p>
+      <w:pPr>
+        <w:pStyle w:val="Nagwek1"/>
+        <w:numPr>
+          <w:ilvl w:val="2"/>
+          <w:numId w:val="2"/>
+        </w:numPr>
+        <w:tabs>
+          <w:tab w:val="left" w:pos="360"/>
+        </w:tabs>
+        <w:spacing w:before="240"/>
+        <w:rPr>
+          <w:b w:val="0"/>
+          <w:iCs/>
+        </w:rPr>
+      </w:pPr>
+      <w:r>
+        <w:t>Obsługa transakcji finansowych</w:t>
+      </w:r>
+      <w:r>
+        <w:t xml:space="preserve">: </w:t>
+      </w:r>
+      <w:r>
+        <w:rPr>
+          <w:b w:val="0"/>
+        </w:rPr>
+        <w:t>system nie będzie obsługiwał transakcji finansowych.</w:t>
+      </w:r>
+    </w:p>
+    <w:p>
+      <w:pPr>
+        <w:pStyle w:val="Nagwek1"/>
+        <w:numPr>
+          <w:ilvl w:val="2"/>
+          <w:numId w:val="2"/>
+        </w:numPr>
+        <w:tabs>
+          <w:tab w:val="left" w:pos="360"/>
+        </w:tabs>
+        <w:spacing w:before="240"/>
+        <w:rPr>
+          <w:b w:val="0"/>
+          <w:iCs/>
+        </w:rPr>
+      </w:pPr>
+      <w:r>
+        <w:t xml:space="preserve">Przechowywanie danych osobowych: </w:t>
+      </w:r>
+      <w:r>
+        <w:rPr>
+          <w:b w:val="0"/>
+        </w:rPr>
+        <w:t xml:space="preserve">system nie będzie przechowywał danych osobowych klientów przez długi </w:t>
+      </w:r>
+      <w:r>
+        <w:rPr>
+          <w:b w:val="0"/>
+        </w:rPr>
+        <w:t>okres czasu.</w:t>
+      </w:r>
+    </w:p>
+    <w:p>
+      <w:pPr>
+        <w:pStyle w:val="Nagwek1"/>
+        <w:numPr>
+          <w:ilvl w:val="1"/>
+          <w:numId w:val="2"/>
+        </w:numPr>
+        <w:tabs>
+          <w:tab w:val="left" w:pos="360"/>
+        </w:tabs>
+        <w:spacing w:before="240"/>
+        <w:rPr>
+          <w:b w:val="0"/>
+        </w:rPr>
+      </w:pPr>
+      <w:r>
+        <w:t xml:space="preserve"> </w:t>
+      </w:r>
+      <w:r>
+        <w:t>Warunki odbioru</w:t>
+      </w:r>
+      <w:r>
+        <w:t xml:space="preserve">: </w:t>
+      </w:r>
+      <w:r>
+        <w:rPr>
+          <w:b w:val="0"/>
+        </w:rPr>
+        <w:t xml:space="preserve">system uznany zostanie za </w:t>
+      </w:r>
+      <w:r>
+        <w:rPr>
+          <w:b w:val="0"/>
+        </w:rPr>
+        <w:t>zadowalający,</w:t>
+      </w:r>
+      <w:r>
+        <w:rPr>
+          <w:b w:val="0"/>
+        </w:rPr>
+        <w:t xml:space="preserve"> gdy zapewni intuicyjny interfejs oraz poprawi efektywność i satysfakcję zakupów. Odbiór systemu będzie oparty o testy stabilności systemu.</w:t>
+      </w:r>
+    </w:p>
     <w:p/>
-    <w:p>
-      <w:pPr>
-        <w:rPr>
-          <w:b/>
-          <w:bCs/>
-          <w:i/>
-          <w:iCs/>
-        </w:rPr>
-      </w:pPr>
-      <w:r>
-        <w:rPr>
-          <w:b/>
-          <w:bCs/>
-          <w:i/>
-          <w:iCs/>
-        </w:rPr>
-        <w:t>4.1 Funkcjonalność</w:t>
-      </w:r>
-    </w:p>
-    <w:p>
-      <w:r>
-        <w:rPr>
-          <w:b/>
-          <w:bCs/>
-        </w:rPr>
-        <w:t>Mapa sklepu</w:t>
-      </w:r>
-      <w:r>
-        <w:t>: interaktywna mapa sklepu, obejmująca lokalizacje kategorii produktów</w:t>
-      </w:r>
-      <w:r>
-        <w:t>.</w:t>
-      </w:r>
-    </w:p>
-    <w:p>
-      <w:r>
-        <w:rPr>
-          <w:b/>
-          <w:bCs/>
-        </w:rPr>
-        <w:t>Wyszukiwanie produktów</w:t>
-      </w:r>
-      <w:r>
-        <w:t>:</w:t>
-      </w:r>
-    </w:p>
-    <w:p>
-      <w:r>
-        <w:t>skuteczne wyszukiwanie produktów na podstawie nazwy</w:t>
-      </w:r>
-      <w:r>
-        <w:t>.</w:t>
-      </w:r>
-    </w:p>
-    <w:p>
-      <w:r>
-        <w:rPr>
-          <w:b/>
-          <w:bCs/>
-        </w:rPr>
-        <w:t>Obsługa języków</w:t>
-      </w:r>
-      <w:r>
-        <w:t>: wsparcie dla różnych języków</w:t>
-      </w:r>
-      <w:r>
-        <w:t>.</w:t>
-      </w:r>
-    </w:p>
-    <w:p>
-      <w:r>
-        <w:rPr>
-          <w:b/>
-          <w:bCs/>
-        </w:rPr>
-        <w:t>Interaktywny kreator mapy</w:t>
-      </w:r>
-      <w:r>
-        <w:t>:</w:t>
-      </w:r>
-    </w:p>
-    <w:p>
-      <w:pPr>
-        <w:ind w:left="357" w:firstLine="0"/>
-      </w:pPr>
-      <w:r>
-        <w:t>narzędzie umożliwiające w prosty sposób stworzenie mapy sklepu i lokalizację produktów</w:t>
-      </w:r>
-      <w:r>
-        <w:t>.</w:t>
-      </w:r>
-    </w:p>
-    <w:p/>
-    <w:p>
-      <w:pPr>
-        <w:rPr>
-          <w:i/>
-          <w:iCs/>
-        </w:rPr>
-      </w:pPr>
-      <w:r>
-        <w:rPr>
-          <w:b/>
-          <w:bCs/>
-          <w:i/>
-          <w:iCs/>
-        </w:rPr>
-        <w:t xml:space="preserve">4.2 </w:t>
-      </w:r>
-      <w:r>
-        <w:rPr>
-          <w:b/>
-          <w:bCs/>
-          <w:i/>
-          <w:iCs/>
-        </w:rPr>
-        <w:t>Zastrzeżenia</w:t>
-      </w:r>
-    </w:p>
-    <w:p>
-      <w:pPr>
-        <w:ind w:left="357" w:firstLine="0"/>
-      </w:pPr>
-      <w:r>
-        <w:rPr>
-          <w:b/>
-          <w:bCs/>
-        </w:rPr>
-        <w:t>Nawigacja po sklepie</w:t>
-      </w:r>
-      <w:r>
-        <w:t>: system nie ma wyświetlać lokalizacji użytkownika w czasie rzeczywistym</w:t>
-      </w:r>
-    </w:p>
-    <w:p>
-      <w:pPr>
-        <w:ind w:left="357" w:firstLine="0"/>
-      </w:pPr>
-      <w:r>
-        <w:rPr>
-          <w:b/>
-          <w:bCs/>
-        </w:rPr>
-        <w:t>Konfiguracja oprogramowania</w:t>
-      </w:r>
-      <w:r>
-        <w:t xml:space="preserve">: system nie będzie wymagał konfiguracji oprogramowania. </w:t>
-      </w:r>
-    </w:p>
-    <w:p>
-      <w:r>
-        <w:rPr>
-          <w:b/>
-          <w:bCs/>
-        </w:rPr>
-        <w:t>Obsługa transakcji finansowych</w:t>
-      </w:r>
-      <w:r>
-        <w:t>: system nie będzie obsługiwał transakcji finansowych.</w:t>
-      </w:r>
-    </w:p>
-    <w:p>
-      <w:pPr>
-        <w:ind w:left="357" w:firstLine="0"/>
-      </w:pPr>
-      <w:r>
-        <w:t xml:space="preserve">Przechowywanie danych osobowych: system nie będzie przechowywał danych osobowych klientów przez długi </w:t>
-      </w:r>
-      <w:proofErr w:type="gramStart"/>
-      <w:r>
-        <w:t>okres czasu</w:t>
-      </w:r>
-      <w:proofErr w:type="gramEnd"/>
-      <w:r>
-        <w:t>.</w:t>
-      </w:r>
-    </w:p>
-    <w:p>
-      <w:pPr>
-        <w:ind w:left="357" w:firstLine="0"/>
-      </w:pPr>
-      <w:r>
-        <w:rPr>
-          <w:b/>
-          <w:bCs/>
-        </w:rPr>
-        <w:t>Warunki odbioru</w:t>
-      </w:r>
-      <w:r>
-        <w:t xml:space="preserve">: system uznany zostanie za </w:t>
-      </w:r>
-      <w:r>
-        <w:t>zadowalaj</w:t>
-      </w:r>
-      <w:r>
-        <w:t>ą</w:t>
-      </w:r>
-      <w:r>
-        <w:t>cy,</w:t>
-      </w:r>
-      <w:r>
-        <w:t xml:space="preserve"> gdy zapewni intuicyjny interfejs oraz poprawi efektywność i satysfakcję zakupów. Odbiór systemu będzie oparty o testy stabilności systemu.</w:t>
-      </w:r>
-    </w:p>
     <w:p>
       <w:pPr>
         <w:pStyle w:val="Nagwek1"/>
@@ -1834,77 +1892,194 @@
         <w:rPr>
           <w:iCs/>
         </w:rPr>
+        <w:lastRenderedPageBreak/>
         <w:t>Wymagania jakościowe i inne</w:t>
       </w:r>
     </w:p>
     <w:p>
-      <w:r>
-        <w:t xml:space="preserve">- </w:t>
-      </w:r>
-      <w:r>
+      <w:pPr>
+        <w:pStyle w:val="Nagwek1"/>
+        <w:numPr>
+          <w:ilvl w:val="1"/>
+          <w:numId w:val="4"/>
+        </w:numPr>
+        <w:tabs>
+          <w:tab w:val="left" w:pos="360"/>
+        </w:tabs>
+        <w:spacing w:before="240"/>
+        <w:rPr>
+          <w:b w:val="0"/>
+          <w:iCs/>
+        </w:rPr>
+      </w:pPr>
+      <w:r>
+        <w:rPr>
+          <w:b w:val="0"/>
+        </w:rPr>
         <w:t>Aplikacja musi być łatwa w obsłudze i intuicyjna dla użytkowników.</w:t>
       </w:r>
     </w:p>
     <w:p>
-      <w:r>
-        <w:t xml:space="preserve">- </w:t>
-      </w:r>
-      <w:r>
+      <w:pPr>
+        <w:pStyle w:val="Nagwek1"/>
+        <w:numPr>
+          <w:ilvl w:val="1"/>
+          <w:numId w:val="4"/>
+        </w:numPr>
+        <w:tabs>
+          <w:tab w:val="left" w:pos="360"/>
+        </w:tabs>
+        <w:spacing w:before="240"/>
+        <w:rPr>
+          <w:b w:val="0"/>
+          <w:iCs/>
+        </w:rPr>
+      </w:pPr>
+      <w:r>
+        <w:rPr>
+          <w:b w:val="0"/>
+        </w:rPr>
         <w:t>Oprogramowanie musi być odporne na błędy i stabilne.</w:t>
       </w:r>
     </w:p>
     <w:p>
-      <w:r>
-        <w:t xml:space="preserve">- </w:t>
-      </w:r>
-      <w:r>
+      <w:pPr>
+        <w:pStyle w:val="Nagwek1"/>
+        <w:numPr>
+          <w:ilvl w:val="1"/>
+          <w:numId w:val="4"/>
+        </w:numPr>
+        <w:tabs>
+          <w:tab w:val="left" w:pos="360"/>
+        </w:tabs>
+        <w:spacing w:before="240"/>
+        <w:rPr>
+          <w:b w:val="0"/>
+          <w:iCs/>
+        </w:rPr>
+      </w:pPr>
+      <w:r>
+        <w:rPr>
+          <w:b w:val="0"/>
+        </w:rPr>
         <w:t>Aplikacja powinna działać na różnych przeglądarkach internetowych lub systemach operacyjnych (np. Windows, iOS, Android) zgodnie z określonymi standardami.</w:t>
       </w:r>
     </w:p>
     <w:p>
-      <w:r>
-        <w:t xml:space="preserve">- </w:t>
-      </w:r>
-      <w:r>
+      <w:pPr>
+        <w:pStyle w:val="Nagwek1"/>
+        <w:numPr>
+          <w:ilvl w:val="1"/>
+          <w:numId w:val="4"/>
+        </w:numPr>
+        <w:tabs>
+          <w:tab w:val="left" w:pos="360"/>
+        </w:tabs>
+        <w:spacing w:before="240"/>
+        <w:rPr>
+          <w:b w:val="0"/>
+          <w:iCs/>
+        </w:rPr>
+      </w:pPr>
+      <w:r>
+        <w:rPr>
+          <w:b w:val="0"/>
+        </w:rPr>
         <w:t>Aplikacja powinna być dostępna dla osób z różnymi rodzajami urządzeń, w tym smartfonów, tabletów i ekranów dotykowych.</w:t>
       </w:r>
     </w:p>
     <w:p>
-      <w:r>
-        <w:t xml:space="preserve">- </w:t>
-      </w:r>
-      <w:r>
+      <w:pPr>
+        <w:pStyle w:val="Nagwek1"/>
+        <w:numPr>
+          <w:ilvl w:val="1"/>
+          <w:numId w:val="4"/>
+        </w:numPr>
+        <w:tabs>
+          <w:tab w:val="left" w:pos="360"/>
+        </w:tabs>
+        <w:spacing w:before="240"/>
+        <w:rPr>
+          <w:b w:val="0"/>
+          <w:iCs/>
+        </w:rPr>
+      </w:pPr>
+      <w:r>
+        <w:rPr>
+          <w:b w:val="0"/>
+        </w:rPr>
         <w:t>Aplikacja powinna być przetestowana pod kątem różnych rozdzielczości ekranu, aby zapewnić, że treści są czytelne i estetyczne na różnych urządzeniach.</w:t>
       </w:r>
     </w:p>
     <w:p>
-      <w:r>
-        <w:lastRenderedPageBreak/>
-        <w:t xml:space="preserve">- </w:t>
-      </w:r>
-      <w:r>
-        <w:t>Aplikacja powinna mieć czytelną dokumentację i dostępne wsparcie techniczne dla użytkowników</w:t>
-      </w:r>
-      <w:r>
-        <w:t xml:space="preserve"> i klientów.</w:t>
-      </w:r>
-    </w:p>
-    <w:p>
-      <w:r>
-        <w:t xml:space="preserve">- </w:t>
-      </w:r>
-      <w:r>
+      <w:pPr>
+        <w:pStyle w:val="Nagwek1"/>
+        <w:numPr>
+          <w:ilvl w:val="1"/>
+          <w:numId w:val="4"/>
+        </w:numPr>
+        <w:tabs>
+          <w:tab w:val="left" w:pos="360"/>
+        </w:tabs>
+        <w:spacing w:before="240"/>
+        <w:rPr>
+          <w:b w:val="0"/>
+          <w:iCs/>
+        </w:rPr>
+      </w:pPr>
+      <w:r>
+        <w:rPr>
+          <w:b w:val="0"/>
+        </w:rPr>
+        <w:t>Aplikacja powinna mieć czytelną dokumentację i dostępne wsparcie techniczne dla użytkowników i klientów.</w:t>
+      </w:r>
+    </w:p>
+    <w:p>
+      <w:pPr>
+        <w:pStyle w:val="Nagwek1"/>
+        <w:numPr>
+          <w:ilvl w:val="1"/>
+          <w:numId w:val="4"/>
+        </w:numPr>
+        <w:tabs>
+          <w:tab w:val="left" w:pos="360"/>
+        </w:tabs>
+        <w:spacing w:before="240"/>
+        <w:rPr>
+          <w:b w:val="0"/>
+          <w:iCs/>
+        </w:rPr>
+      </w:pPr>
+      <w:r>
+        <w:rPr>
+          <w:b w:val="0"/>
+        </w:rPr>
         <w:t>Aplikacja musi być regularnie aktualizowana i utrzymywana, aby naprawić błędy, poprawić wydajność i dostosować się do zmieniających się wymagań rynkowych.</w:t>
       </w:r>
     </w:p>
     <w:p>
-      <w:r>
-        <w:t xml:space="preserve">- </w:t>
-      </w:r>
-      <w:r>
+      <w:pPr>
+        <w:pStyle w:val="Nagwek1"/>
+        <w:numPr>
+          <w:ilvl w:val="1"/>
+          <w:numId w:val="4"/>
+        </w:numPr>
+        <w:tabs>
+          <w:tab w:val="left" w:pos="360"/>
+        </w:tabs>
+        <w:spacing w:before="240"/>
+        <w:rPr>
+          <w:b w:val="0"/>
+        </w:rPr>
+      </w:pPr>
+      <w:r>
+        <w:rPr>
+          <w:b w:val="0"/>
+        </w:rPr>
         <w:t>Interfejs użytkownika aplikacji powinien być intuicyjny i łatwy w obsłudze.</w:t>
       </w:r>
     </w:p>
+    <w:p/>
     <w:p>
       <w:pPr>
         <w:pStyle w:val="Nagwek1"/>
@@ -1929,39 +2104,7 @@
     </w:p>
     <w:p>
       <w:r>
-        <w:t xml:space="preserve">Aplikacja zostanie zrobiona korzystając z technologii webowych. Część wizualna zostanie stworzona przy pomocy </w:t>
-      </w:r>
-      <w:proofErr w:type="spellStart"/>
-      <w:r>
-        <w:t>ReactJS</w:t>
-      </w:r>
-      <w:proofErr w:type="spellEnd"/>
-      <w:r>
-        <w:t xml:space="preserve">, a strona serwerowa - z </w:t>
-      </w:r>
-      <w:proofErr w:type="spellStart"/>
-      <w:r>
-        <w:t>NodeJS</w:t>
-      </w:r>
-      <w:proofErr w:type="spellEnd"/>
-      <w:r>
-        <w:t xml:space="preserve">. Jako bazę danych skorzystamy z </w:t>
-      </w:r>
-      <w:proofErr w:type="spellStart"/>
-      <w:r>
-        <w:t>MongoDB</w:t>
-      </w:r>
-      <w:proofErr w:type="spellEnd"/>
-      <w:r>
-        <w:t xml:space="preserve">, ale w przypadku wymogu bazy relacyjnej </w:t>
-      </w:r>
-      <w:proofErr w:type="spellStart"/>
-      <w:r>
-        <w:t>PostgreSQL</w:t>
-      </w:r>
-      <w:proofErr w:type="spellEnd"/>
-      <w:r>
-        <w:t xml:space="preserve">. Nie </w:t>
+        <w:t xml:space="preserve">Aplikacja zostanie zrobiona korzystając z technologii webowych. Część wizualna zostanie stworzona przy pomocy ReactJS, a strona serwerowa - z NodeJS. Jako bazę danych skorzystamy z MongoDB, ale w przypadku wymogu bazy relacyjnej PostgreSQL. Nie </w:t>
       </w:r>
       <w:r>
         <w:t>odrzucamy możliwości</w:t>
@@ -1979,31 +2122,16 @@
         <w:t xml:space="preserve"> </w:t>
       </w:r>
       <w:r>
-        <w:t xml:space="preserve">Do przeniesienia aplikacji na systemy mobilne jako natywna aplikacja będziemy rozważać użycie jednej z dwóch technologii: </w:t>
-      </w:r>
-      <w:proofErr w:type="spellStart"/>
-      <w:r>
-        <w:t>React</w:t>
-      </w:r>
-      <w:proofErr w:type="spellEnd"/>
-      <w:r>
-        <w:t xml:space="preserve"> Native lub Proton. W przypadku potrzeby przeniesienia aplikacji na systemy komputerów osobistych, co na ten moment nie jest w planach, będziemy </w:t>
+        <w:t xml:space="preserve">Do przeniesienia aplikacji na systemy mobilne jako natywna aplikacja będziemy rozważać użycie jednej z dwóch technologii: React Native lub Proton. W przypadku potrzeby przeniesienia aplikacji na systemy komputerów osobistych, co na ten moment nie jest w planach, będziemy </w:t>
       </w:r>
       <w:r>
         <w:t>brać pod uwagę</w:t>
       </w:r>
       <w:r>
-        <w:t xml:space="preserve"> użycie technologii </w:t>
-      </w:r>
-      <w:proofErr w:type="spellStart"/>
-      <w:r>
-        <w:t>Electron</w:t>
-      </w:r>
-      <w:proofErr w:type="spellEnd"/>
-      <w:r>
-        <w:t>.</w:t>
-      </w:r>
-    </w:p>
+        <w:t xml:space="preserve"> użycie technologii Electron.</w:t>
+      </w:r>
+    </w:p>
+    <w:p/>
     <w:p>
       <w:pPr>
         <w:pStyle w:val="Nagwek1"/>
@@ -2023,27 +2151,34 @@
         <w:rPr>
           <w:iCs/>
         </w:rPr>
+        <w:lastRenderedPageBreak/>
         <w:t>Ograniczenia</w:t>
       </w:r>
     </w:p>
     <w:p>
       <w:pPr>
-        <w:pStyle w:val="Podpowiedzi"/>
-      </w:pPr>
-    </w:p>
-    <w:p>
-      <w:pPr>
-        <w:rPr>
-          <w:b/>
-          <w:bCs/>
+        <w:pStyle w:val="Nagwek1"/>
+        <w:numPr>
+          <w:ilvl w:val="1"/>
+          <w:numId w:val="2"/>
+        </w:numPr>
+        <w:tabs>
+          <w:tab w:val="left" w:pos="360"/>
+        </w:tabs>
+        <w:spacing w:before="240"/>
+        <w:rPr>
+          <w:iCs/>
+        </w:rPr>
+      </w:pPr>
+      <w:r>
+        <w:rPr>
           <w:i/>
           <w:iCs/>
         </w:rPr>
-      </w:pPr>
-      <w:r>
-        <w:rPr>
-          <w:b/>
-          <w:bCs/>
+        <w:t xml:space="preserve"> </w:t>
+      </w:r>
+      <w:r>
+        <w:rPr>
           <w:i/>
           <w:iCs/>
         </w:rPr>
@@ -2052,61 +2187,92 @@
     </w:p>
     <w:p>
       <w:pPr>
-        <w:ind w:left="357" w:firstLine="0"/>
-      </w:pPr>
-      <w:r>
-        <w:t xml:space="preserve">Dostępność Internetu: system będzie wymagał połączenia z </w:t>
-      </w:r>
-      <w:r>
+        <w:pStyle w:val="Nagwek1"/>
+        <w:numPr>
+          <w:ilvl w:val="2"/>
+          <w:numId w:val="2"/>
+        </w:numPr>
+        <w:tabs>
+          <w:tab w:val="left" w:pos="360"/>
+        </w:tabs>
+        <w:spacing w:before="240"/>
+        <w:rPr>
+          <w:b w:val="0"/>
+          <w:iCs/>
+        </w:rPr>
+      </w:pPr>
+      <w:r>
+        <w:t>Dostępność Internetu:</w:t>
+      </w:r>
+      <w:r>
+        <w:rPr>
+          <w:b w:val="0"/>
+        </w:rPr>
+        <w:t xml:space="preserve"> system będzie wymagał połączenia z </w:t>
+      </w:r>
+      <w:r>
+        <w:rPr>
+          <w:b w:val="0"/>
+        </w:rPr>
         <w:t>Internetem,</w:t>
       </w:r>
       <w:r>
-        <w:t xml:space="preserve"> aby aktualizować dane o lokaliza</w:t>
-      </w:r>
-      <w:r>
-        <w:t>cj</w:t>
-      </w:r>
-      <w:r>
-        <w:t>i produktów i pobrać najnowsze informacje z serwera.</w:t>
-      </w:r>
-    </w:p>
-    <w:p>
-      <w:pPr>
-        <w:ind w:left="357" w:firstLine="0"/>
-      </w:pPr>
-    </w:p>
-    <w:p>
-      <w:pPr>
-        <w:ind w:left="357" w:firstLine="0"/>
-      </w:pPr>
-      <w:r>
-        <w:t>Ograniczenia szybkości aktualizacji: aktualizacje lokalizacji produktów na mapie skle</w:t>
-      </w:r>
-      <w:r>
-        <w:t>p</w:t>
-      </w:r>
-      <w:r>
-        <w:t>u mogą być opóźnione w zależności od natężenia ruchu lub obciążenia sieci.</w:t>
-      </w:r>
-    </w:p>
-    <w:p>
-      <w:pPr>
-        <w:ind w:firstLine="0"/>
-      </w:pPr>
-    </w:p>
-    <w:p>
-      <w:pPr>
-        <w:rPr>
-          <w:b/>
-          <w:bCs/>
+        <w:rPr>
+          <w:b w:val="0"/>
+        </w:rPr>
+        <w:t xml:space="preserve"> aby aktualizować dane o lokalizacji produktów i pobrać najnowsze informacje z serwera.</w:t>
+      </w:r>
+    </w:p>
+    <w:p>
+      <w:pPr>
+        <w:pStyle w:val="Nagwek1"/>
+        <w:numPr>
+          <w:ilvl w:val="2"/>
+          <w:numId w:val="2"/>
+        </w:numPr>
+        <w:tabs>
+          <w:tab w:val="left" w:pos="360"/>
+        </w:tabs>
+        <w:spacing w:before="240"/>
+        <w:rPr>
+          <w:b w:val="0"/>
+          <w:iCs/>
+        </w:rPr>
+      </w:pPr>
+      <w:r>
+        <w:t>Ograniczenia szybkości aktualizacji:</w:t>
+      </w:r>
+      <w:r>
+        <w:rPr>
+          <w:b w:val="0"/>
+        </w:rPr>
+        <w:t xml:space="preserve"> aktualizacje lokalizacji produktów na mapie sklepu mogą być opóźnione w zależności od natężenia ruchu lub obciążenia sieci.</w:t>
+      </w:r>
+    </w:p>
+    <w:p>
+      <w:pPr>
+        <w:pStyle w:val="Nagwek1"/>
+        <w:numPr>
+          <w:ilvl w:val="1"/>
+          <w:numId w:val="2"/>
+        </w:numPr>
+        <w:tabs>
+          <w:tab w:val="left" w:pos="360"/>
+        </w:tabs>
+        <w:spacing w:before="240"/>
+        <w:rPr>
+          <w:iCs/>
+        </w:rPr>
+      </w:pPr>
+      <w:r>
+        <w:rPr>
           <w:i/>
           <w:iCs/>
         </w:rPr>
-      </w:pPr>
-      <w:r>
-        <w:rPr>
-          <w:b/>
-          <w:bCs/>
+        <w:t xml:space="preserve"> </w:t>
+      </w:r>
+      <w:r>
+        <w:rPr>
           <w:i/>
           <w:iCs/>
         </w:rPr>
@@ -2115,276 +2281,399 @@
     </w:p>
     <w:p>
       <w:pPr>
-        <w:ind w:left="357" w:firstLine="0"/>
-      </w:pPr>
-      <w:r>
-        <w:t xml:space="preserve">Ograniczenia czasowe: projekt będzie podlegał ograniczeniom czasowym ze względu na czas trwania semestru lub dedykowany </w:t>
-      </w:r>
-      <w:proofErr w:type="gramStart"/>
-      <w:r>
-        <w:t>okres czasu</w:t>
-      </w:r>
-      <w:proofErr w:type="gramEnd"/>
-      <w:r>
-        <w:t xml:space="preserve"> na realizację projektu</w:t>
-      </w:r>
-      <w:r>
+        <w:pStyle w:val="Nagwek1"/>
+        <w:numPr>
+          <w:ilvl w:val="2"/>
+          <w:numId w:val="2"/>
+        </w:numPr>
+        <w:tabs>
+          <w:tab w:val="left" w:pos="360"/>
+        </w:tabs>
+        <w:spacing w:before="240"/>
+        <w:rPr>
+          <w:b w:val="0"/>
+          <w:iCs/>
+        </w:rPr>
+      </w:pPr>
+      <w:r>
+        <w:t>Ograniczenia czasowe:</w:t>
+      </w:r>
+      <w:r>
+        <w:rPr>
+          <w:b w:val="0"/>
+        </w:rPr>
+        <w:t xml:space="preserve"> projekt będzie podlegał ograniczeniom czasowym ze względu na czas trwania semestru lub dedykowany okres czasu na realizację projektu.</w:t>
+      </w:r>
+    </w:p>
+    <w:p>
+      <w:pPr>
+        <w:pStyle w:val="Nagwek1"/>
+        <w:numPr>
+          <w:ilvl w:val="2"/>
+          <w:numId w:val="2"/>
+        </w:numPr>
+        <w:tabs>
+          <w:tab w:val="left" w:pos="360"/>
+        </w:tabs>
+        <w:spacing w:before="240"/>
+        <w:rPr>
+          <w:b w:val="0"/>
+          <w:iCs/>
+        </w:rPr>
+      </w:pPr>
+      <w:r>
+        <w:t>Ograniczenia zasobów ludzkich:</w:t>
+      </w:r>
+      <w:r>
+        <w:rPr>
+          <w:b w:val="0"/>
+        </w:rPr>
+        <w:t xml:space="preserve"> </w:t>
+      </w:r>
+      <w:r>
+        <w:rPr>
+          <w:b w:val="0"/>
+        </w:rPr>
+        <w:t>zespół składa się z 4 studentów</w:t>
+      </w:r>
+      <w:r>
+        <w:rPr>
+          <w:b w:val="0"/>
+        </w:rPr>
+        <w:t>,</w:t>
+      </w:r>
+      <w:r>
+        <w:rPr>
+          <w:b w:val="0"/>
+        </w:rPr>
+        <w:t xml:space="preserve"> co może wpłynąć na dostępność zasobów ludzkich wymaganych do realizacji bardziej złożonych funkcji.</w:t>
+      </w:r>
+    </w:p>
+    <w:p>
+      <w:pPr>
+        <w:pStyle w:val="Nagwek1"/>
+        <w:numPr>
+          <w:ilvl w:val="2"/>
+          <w:numId w:val="2"/>
+        </w:numPr>
+        <w:tabs>
+          <w:tab w:val="left" w:pos="360"/>
+        </w:tabs>
+        <w:spacing w:before="240"/>
+        <w:rPr>
+          <w:b w:val="0"/>
+          <w:iCs/>
+        </w:rPr>
+      </w:pPr>
+      <w:r>
+        <w:t>Ograniczenia wiedzy technicznej:</w:t>
+      </w:r>
+      <w:r>
+        <w:rPr>
+          <w:b w:val="0"/>
+        </w:rPr>
+        <w:t xml:space="preserve"> </w:t>
+      </w:r>
+      <w:r>
+        <w:rPr>
+          <w:b w:val="0"/>
+        </w:rPr>
+        <w:t>ograniczenia wiedzy technicznej mogą wpłynąć na złożoność funkcji systemu, zwłaszcza gdy będzie to wymagało zaawansowanych umiejętności programistycznych</w:t>
+      </w:r>
+      <w:r>
+        <w:rPr>
+          <w:b w:val="0"/>
+        </w:rPr>
         <w:t>.</w:t>
       </w:r>
     </w:p>
     <w:p>
       <w:pPr>
-        <w:ind w:left="357" w:firstLine="0"/>
-      </w:pPr>
-    </w:p>
-    <w:p>
-      <w:r>
-        <w:t>Ograniczenia zasobów ludzkich:</w:t>
-      </w:r>
-    </w:p>
-    <w:p>
-      <w:pPr>
-        <w:ind w:left="357" w:firstLine="0"/>
-      </w:pPr>
-      <w:r>
-        <w:t>zespół składa się z 4 studentów</w:t>
-      </w:r>
-      <w:r>
-        <w:t>,</w:t>
-      </w:r>
-      <w:r>
-        <w:t xml:space="preserve"> co może wpłynąć na dostępność zasobów ludzkich wymaganych do realizacji bardziej złożonych funkcji</w:t>
-      </w:r>
-      <w:r>
+        <w:pStyle w:val="Nagwek1"/>
+        <w:numPr>
+          <w:ilvl w:val="2"/>
+          <w:numId w:val="2"/>
+        </w:numPr>
+        <w:tabs>
+          <w:tab w:val="left" w:pos="360"/>
+        </w:tabs>
+        <w:spacing w:before="240"/>
+        <w:rPr>
+          <w:b w:val="0"/>
+          <w:iCs/>
+        </w:rPr>
+      </w:pPr>
+      <w:r>
+        <w:t>Ograniczenia sprzętowe:</w:t>
+      </w:r>
+      <w:r>
+        <w:rPr>
+          <w:b w:val="0"/>
+        </w:rPr>
+        <w:t xml:space="preserve"> różnice w sprzęcie komputerowym mogą wpłynąć na jednolitość środowiska deweloperskiego</w:t>
+      </w:r>
+      <w:r>
+        <w:rPr>
+          <w:b w:val="0"/>
+        </w:rPr>
         <w:t>.</w:t>
       </w:r>
     </w:p>
     <w:p>
       <w:pPr>
-        <w:ind w:left="357" w:firstLine="0"/>
-      </w:pPr>
-    </w:p>
-    <w:p>
-      <w:r>
-        <w:t>Ograniczenia wiedzy technicznej:</w:t>
-      </w:r>
-    </w:p>
-    <w:p>
-      <w:pPr>
-        <w:ind w:left="357" w:firstLine="0"/>
-      </w:pPr>
-      <w:r>
-        <w:t xml:space="preserve">ograniczenia wiedzy technicznej mogą wpłynąć na złożoność funkcji </w:t>
-      </w:r>
-      <w:r>
-        <w:t xml:space="preserve">systemu, zwłaszcza </w:t>
-      </w:r>
-      <w:r>
-        <w:t>gdy będzie to wymagało zaawansowanych umiejętności programistycznych</w:t>
-      </w:r>
-      <w:r>
+        <w:pStyle w:val="Nagwek1"/>
+        <w:numPr>
+          <w:ilvl w:val="1"/>
+          <w:numId w:val="2"/>
+        </w:numPr>
+        <w:tabs>
+          <w:tab w:val="left" w:pos="360"/>
+        </w:tabs>
+        <w:spacing w:before="240"/>
+        <w:rPr>
+          <w:iCs/>
+        </w:rPr>
+      </w:pPr>
+      <w:r>
+        <w:rPr>
+          <w:i/>
+          <w:iCs/>
+        </w:rPr>
+        <w:t xml:space="preserve"> </w:t>
+      </w:r>
+      <w:r>
+        <w:rPr>
+          <w:i/>
+          <w:iCs/>
+        </w:rPr>
+        <w:t>Ograniczenia finansowe</w:t>
+      </w:r>
+    </w:p>
+    <w:p>
+      <w:pPr>
+        <w:pStyle w:val="Nagwek1"/>
+        <w:numPr>
+          <w:ilvl w:val="2"/>
+          <w:numId w:val="2"/>
+        </w:numPr>
+        <w:tabs>
+          <w:tab w:val="left" w:pos="360"/>
+        </w:tabs>
+        <w:spacing w:before="240"/>
+        <w:rPr>
+          <w:b w:val="0"/>
+          <w:iCs/>
+        </w:rPr>
+      </w:pPr>
+      <w:r>
+        <w:t>B</w:t>
+      </w:r>
+      <w:r>
+        <w:t>udżet na narzędzia i rozwiązania chmurowe:</w:t>
+      </w:r>
+      <w:r>
+        <w:rPr>
+          <w:b w:val="0"/>
+        </w:rPr>
+        <w:t xml:space="preserve"> </w:t>
+      </w:r>
+      <w:r>
+        <w:rPr>
+          <w:b w:val="0"/>
+        </w:rPr>
+        <w:t>dostępność środków finansowych będzie wpływała na zakup niezbędnych narzędzi takich jak serwery czy bazy danych.</w:t>
+      </w:r>
+    </w:p>
+    <w:p>
+      <w:pPr>
+        <w:pStyle w:val="Nagwek1"/>
+        <w:numPr>
+          <w:ilvl w:val="2"/>
+          <w:numId w:val="2"/>
+        </w:numPr>
+        <w:tabs>
+          <w:tab w:val="left" w:pos="360"/>
+        </w:tabs>
+        <w:spacing w:before="240"/>
+        <w:rPr>
+          <w:b w:val="0"/>
+          <w:iCs/>
+        </w:rPr>
+      </w:pPr>
+      <w:r>
+        <w:t>Ograniczenia budżetu na marketing:</w:t>
+      </w:r>
+      <w:r>
+        <w:rPr>
+          <w:b w:val="0"/>
+        </w:rPr>
+        <w:t xml:space="preserve"> </w:t>
+      </w:r>
+      <w:r>
+        <w:rPr>
+          <w:b w:val="0"/>
+        </w:rPr>
+        <w:t>promocje aplikacji mogą być ograniczone ze względu na ograniczone środki finansowe</w:t>
+      </w:r>
+      <w:r>
+        <w:rPr>
+          <w:b w:val="0"/>
+        </w:rPr>
         <w:t>.</w:t>
       </w:r>
     </w:p>
     <w:p>
       <w:pPr>
-        <w:ind w:left="357" w:firstLine="0"/>
-      </w:pPr>
-    </w:p>
-    <w:p>
-      <w:pPr>
-        <w:ind w:left="357" w:firstLine="0"/>
-      </w:pPr>
-      <w:r>
-        <w:t>Ograniczenia sprzętowe: różnice w sprzęcie komputerowym mog</w:t>
-      </w:r>
-      <w:r>
-        <w:t>ą</w:t>
-      </w:r>
-      <w:r>
-        <w:t xml:space="preserve"> wpłynąć na jednolitość środowiska </w:t>
-      </w:r>
-      <w:r>
-        <w:t>deweloperskiego</w:t>
-      </w:r>
-      <w:r>
+        <w:pStyle w:val="Nagwek1"/>
+        <w:numPr>
+          <w:ilvl w:val="2"/>
+          <w:numId w:val="2"/>
+        </w:numPr>
+        <w:tabs>
+          <w:tab w:val="left" w:pos="360"/>
+        </w:tabs>
+        <w:spacing w:before="240"/>
+        <w:rPr>
+          <w:b w:val="0"/>
+          <w:iCs/>
+        </w:rPr>
+      </w:pPr>
+      <w:r>
+        <w:t>Brak długotrwałego finansowania:</w:t>
+      </w:r>
+      <w:r>
+        <w:rPr>
+          <w:b w:val="0"/>
+        </w:rPr>
+        <w:t xml:space="preserve"> projekt nie zakłada długoterminowego finansowania co może wpłynąć na utrzymanie i rozwój systemu</w:t>
+      </w:r>
+      <w:r>
+        <w:rPr>
+          <w:b w:val="0"/>
+        </w:rPr>
         <w:t>.</w:t>
       </w:r>
     </w:p>
+    <w:p>
+      <w:pPr>
+        <w:pStyle w:val="Nagwek1"/>
+        <w:numPr>
+          <w:ilvl w:val="1"/>
+          <w:numId w:val="2"/>
+        </w:numPr>
+        <w:tabs>
+          <w:tab w:val="left" w:pos="360"/>
+        </w:tabs>
+        <w:spacing w:before="240"/>
+        <w:rPr>
+          <w:iCs/>
+        </w:rPr>
+      </w:pPr>
+      <w:r>
+        <w:rPr>
+          <w:i/>
+          <w:iCs/>
+        </w:rPr>
+        <w:t xml:space="preserve"> </w:t>
+      </w:r>
+      <w:r>
+        <w:rPr>
+          <w:i/>
+          <w:iCs/>
+        </w:rPr>
+        <w:t>Ograniczenia środowiskowe</w:t>
+      </w:r>
+    </w:p>
+    <w:p>
+      <w:pPr>
+        <w:pStyle w:val="Nagwek1"/>
+        <w:numPr>
+          <w:ilvl w:val="2"/>
+          <w:numId w:val="2"/>
+        </w:numPr>
+        <w:tabs>
+          <w:tab w:val="left" w:pos="360"/>
+        </w:tabs>
+        <w:spacing w:before="240"/>
+        <w:rPr>
+          <w:b w:val="0"/>
+          <w:iCs/>
+        </w:rPr>
+      </w:pPr>
+      <w:r>
+        <w:t>Z</w:t>
+      </w:r>
+      <w:r>
+        <w:t>ależność od sklepów partnerskich:</w:t>
+      </w:r>
+      <w:r>
+        <w:rPr>
+          <w:b w:val="0"/>
+        </w:rPr>
+        <w:t xml:space="preserve"> efektywność systemu może zależeć od współpracy i dostarczonych danych od strony sklepów partnerskich</w:t>
+      </w:r>
+      <w:r>
+        <w:rPr>
+          <w:b w:val="0"/>
+        </w:rPr>
+        <w:t>.</w:t>
+      </w:r>
+    </w:p>
+    <w:p>
+      <w:pPr>
+        <w:pStyle w:val="Nagwek1"/>
+        <w:numPr>
+          <w:ilvl w:val="2"/>
+          <w:numId w:val="2"/>
+        </w:numPr>
+        <w:tabs>
+          <w:tab w:val="left" w:pos="360"/>
+        </w:tabs>
+        <w:spacing w:before="240"/>
+        <w:rPr>
+          <w:b w:val="0"/>
+        </w:rPr>
+      </w:pPr>
+      <w:r>
+        <w:rPr>
+          <w:iCs/>
+        </w:rPr>
+        <w:t>Ograniczenia prawne i prywatności</w:t>
+      </w:r>
+      <w:r>
+        <w:rPr>
+          <w:iCs/>
+        </w:rPr>
+        <w:t>:</w:t>
+      </w:r>
+      <w:r>
+        <w:rPr>
+          <w:b w:val="0"/>
+          <w:i/>
+          <w:iCs/>
+        </w:rPr>
+        <w:t xml:space="preserve"> </w:t>
+      </w:r>
+      <w:r>
+        <w:rPr>
+          <w:b w:val="0"/>
+        </w:rPr>
+        <w:t>P</w:t>
+      </w:r>
+      <w:r>
+        <w:rPr>
+          <w:b w:val="0"/>
+        </w:rPr>
+        <w:t>rojekt będzie ograniczany przez prawa prywatności klientów</w:t>
+      </w:r>
+      <w:r>
+        <w:rPr>
+          <w:b w:val="0"/>
+        </w:rPr>
+        <w:t>.</w:t>
+      </w:r>
+    </w:p>
     <w:p/>
-    <w:p>
-      <w:pPr>
-        <w:rPr>
-          <w:b/>
-          <w:bCs/>
-          <w:i/>
-          <w:iCs/>
-        </w:rPr>
-      </w:pPr>
-      <w:r>
-        <w:rPr>
-          <w:b/>
-          <w:bCs/>
-          <w:i/>
-          <w:iCs/>
-        </w:rPr>
-        <w:t>Ograniczenia finansowe</w:t>
-      </w:r>
-    </w:p>
-    <w:p>
-      <w:r>
-        <w:t>B</w:t>
-      </w:r>
-      <w:r>
-        <w:t>udżet na narzędzia i rozwiązania chmurowe:</w:t>
-      </w:r>
-    </w:p>
-    <w:p>
-      <w:pPr>
-        <w:ind w:left="357" w:firstLine="0"/>
-      </w:pPr>
-      <w:r>
-        <w:t>dostępność środków finansowych będzie wpływała na zakup niezbędnych narzędzi takich jak serwery czy bazy danych.</w:t>
-      </w:r>
-    </w:p>
-    <w:p/>
-    <w:p>
-      <w:r>
-        <w:lastRenderedPageBreak/>
-        <w:t>Ograniczenia bud</w:t>
-      </w:r>
-      <w:r>
-        <w:t>że</w:t>
-      </w:r>
-      <w:r>
-        <w:t>tu na marketing:</w:t>
-      </w:r>
-    </w:p>
-    <w:p>
-      <w:r>
-        <w:t>promocje aplikacji mogą być ograniczone ze względu na ograniczone środki finansowe</w:t>
-      </w:r>
-      <w:r>
-        <w:t>.</w:t>
-      </w:r>
-    </w:p>
-    <w:p/>
-    <w:p>
-      <w:pPr>
-        <w:rPr>
-          <w:b/>
-          <w:bCs/>
-          <w:i/>
-          <w:iCs/>
-        </w:rPr>
-      </w:pPr>
-      <w:r>
-        <w:rPr>
-          <w:b/>
-          <w:bCs/>
-          <w:i/>
-          <w:iCs/>
-        </w:rPr>
-        <w:t>Ograniczenia finansowe</w:t>
-      </w:r>
-    </w:p>
-    <w:p>
-      <w:pPr>
-        <w:ind w:left="357" w:firstLine="0"/>
-      </w:pPr>
-      <w:r>
-        <w:t>Brak długotrwałego finansowania: projekt nie zakłada długoterminowego finansowania co może wpłynąć na utrzymanie i rozwój systemu</w:t>
-      </w:r>
-      <w:r>
-        <w:t>.</w:t>
-      </w:r>
-    </w:p>
-    <w:p>
-      <w:pPr>
-        <w:ind w:firstLine="0"/>
-      </w:pPr>
-    </w:p>
-    <w:p>
-      <w:pPr>
-        <w:rPr>
-          <w:b/>
-          <w:bCs/>
-          <w:i/>
-          <w:iCs/>
-        </w:rPr>
-      </w:pPr>
-      <w:r>
-        <w:rPr>
-          <w:b/>
-          <w:bCs/>
-          <w:i/>
-          <w:iCs/>
-        </w:rPr>
-        <w:t>Ograniczenia środowiskowe</w:t>
-      </w:r>
-    </w:p>
-    <w:p>
-      <w:pPr>
-        <w:ind w:left="357" w:firstLine="0"/>
-      </w:pPr>
-      <w:r>
-        <w:t>Z</w:t>
-      </w:r>
-      <w:r>
-        <w:t>ależność od sklepów partnerskich: efektywność systemu może zależeć od współpracy i dostarczonych danych od strony sklepów partnerskich</w:t>
-      </w:r>
-      <w:r>
-        <w:t>.</w:t>
-      </w:r>
-    </w:p>
-    <w:p>
-      <w:pPr>
-        <w:ind w:left="357" w:firstLine="0"/>
-      </w:pPr>
-    </w:p>
-    <w:p>
-      <w:pPr>
-        <w:ind w:left="357" w:firstLine="0"/>
-        <w:rPr>
-          <w:b/>
-          <w:bCs/>
-          <w:i/>
-          <w:iCs/>
-        </w:rPr>
-      </w:pPr>
-      <w:r>
-        <w:rPr>
-          <w:b/>
-          <w:bCs/>
-          <w:i/>
-          <w:iCs/>
-        </w:rPr>
-        <w:t>Ograniczenia prawne i prywatności</w:t>
-      </w:r>
-      <w:r>
-        <w:rPr>
-          <w:b/>
-          <w:bCs/>
-          <w:i/>
-          <w:iCs/>
-        </w:rPr>
-        <w:t>:</w:t>
-      </w:r>
-    </w:p>
-    <w:p>
-      <w:pPr>
-        <w:ind w:left="357" w:firstLine="0"/>
-      </w:pPr>
-      <w:r>
-        <w:t>P</w:t>
-      </w:r>
-      <w:r>
-        <w:t>rojekt będzie ograniczany przez prawa prywatności klientów</w:t>
-      </w:r>
-      <w:r>
-        <w:t>.</w:t>
-      </w:r>
-    </w:p>
     <w:p>
       <w:pPr>
         <w:pStyle w:val="Nagwek1"/>
@@ -2408,38 +2697,129 @@
       </w:r>
     </w:p>
     <w:p>
-      <w:r>
-        <w:t>Użytkownik – klient sklepu, który używa aplikacji do nawigacji po sklepie.</w:t>
-      </w:r>
-    </w:p>
-    <w:p>
-      <w:r>
-        <w:t>Klient – sklep, przedsiębiorca, który jest zainteresowany naszym produktem.</w:t>
-      </w:r>
-    </w:p>
-    <w:p>
-      <w:proofErr w:type="spellStart"/>
-      <w:r>
-        <w:t>Półkarzyk</w:t>
-      </w:r>
-      <w:proofErr w:type="spellEnd"/>
-      <w:r>
-        <w:t xml:space="preserve"> – nazwa </w:t>
-      </w:r>
-      <w:r>
+      <w:pPr>
+        <w:pStyle w:val="Nagwek1"/>
+        <w:numPr>
+          <w:ilvl w:val="1"/>
+          <w:numId w:val="5"/>
+        </w:numPr>
+        <w:tabs>
+          <w:tab w:val="left" w:pos="360"/>
+        </w:tabs>
+        <w:spacing w:before="240"/>
+        <w:rPr>
+          <w:b w:val="0"/>
+          <w:iCs/>
+        </w:rPr>
+      </w:pPr>
+      <w:r>
+        <w:t xml:space="preserve"> </w:t>
+      </w:r>
+      <w:r>
+        <w:t xml:space="preserve">Użytkownik – </w:t>
+      </w:r>
+      <w:r>
+        <w:rPr>
+          <w:b w:val="0"/>
+        </w:rPr>
+        <w:t>klient sklepu, który używa aplikacji do nawigacji po sklepie.</w:t>
+      </w:r>
+    </w:p>
+    <w:p>
+      <w:pPr>
+        <w:pStyle w:val="Nagwek1"/>
+        <w:numPr>
+          <w:ilvl w:val="1"/>
+          <w:numId w:val="5"/>
+        </w:numPr>
+        <w:tabs>
+          <w:tab w:val="left" w:pos="360"/>
+        </w:tabs>
+        <w:spacing w:before="240"/>
+        <w:rPr>
+          <w:b w:val="0"/>
+          <w:iCs/>
+        </w:rPr>
+      </w:pPr>
+      <w:r>
+        <w:t xml:space="preserve"> </w:t>
+      </w:r>
+      <w:r>
+        <w:t xml:space="preserve">Klient – </w:t>
+      </w:r>
+      <w:r>
+        <w:rPr>
+          <w:b w:val="0"/>
+        </w:rPr>
+        <w:t>sklep, przedsiębiorca, który jest zainteresowany naszym produktem.</w:t>
+      </w:r>
+    </w:p>
+    <w:p>
+      <w:pPr>
+        <w:pStyle w:val="Nagwek1"/>
+        <w:numPr>
+          <w:ilvl w:val="1"/>
+          <w:numId w:val="5"/>
+        </w:numPr>
+        <w:tabs>
+          <w:tab w:val="left" w:pos="360"/>
+        </w:tabs>
+        <w:spacing w:before="240"/>
+        <w:rPr>
+          <w:b w:val="0"/>
+          <w:iCs/>
+        </w:rPr>
+      </w:pPr>
+      <w:r>
+        <w:t xml:space="preserve"> </w:t>
+      </w:r>
+      <w:r>
+        <w:t xml:space="preserve">Półkarzyk – </w:t>
+      </w:r>
+      <w:r>
+        <w:rPr>
+          <w:b w:val="0"/>
+        </w:rPr>
+        <w:t xml:space="preserve">nazwa </w:t>
+      </w:r>
+      <w:r>
+        <w:rPr>
+          <w:b w:val="0"/>
+        </w:rPr>
         <w:t>ostatecznego</w:t>
       </w:r>
       <w:r>
+        <w:rPr>
+          <w:b w:val="0"/>
+        </w:rPr>
         <w:t xml:space="preserve"> produktu</w:t>
       </w:r>
       <w:r>
+        <w:rPr>
+          <w:b w:val="0"/>
+        </w:rPr>
         <w:t xml:space="preserve"> – aplikacji.</w:t>
       </w:r>
     </w:p>
     <w:p>
       <w:pPr>
-        <w:ind w:left="357" w:firstLine="0"/>
-      </w:pPr>
+        <w:pStyle w:val="Nagwek1"/>
+        <w:numPr>
+          <w:ilvl w:val="1"/>
+          <w:numId w:val="5"/>
+        </w:numPr>
+        <w:tabs>
+          <w:tab w:val="left" w:pos="360"/>
+        </w:tabs>
+        <w:spacing w:before="240"/>
+        <w:rPr>
+          <w:b w:val="0"/>
+          <w:iCs/>
+        </w:rPr>
+      </w:pPr>
+      <w:r>
+        <w:t xml:space="preserve"> </w:t>
+      </w:r>
       <w:r>
         <w:t xml:space="preserve">Panel zarządzania </w:t>
       </w:r>
@@ -2447,9 +2827,18 @@
         <w:t>–</w:t>
       </w:r>
       <w:r>
-        <w:t xml:space="preserve"> widok aplikacji, w którym klienci są w stanie modyfikować rozłożenie półek, kategorii i produktów konkretnych sklepów</w:t>
-      </w:r>
-      <w:r>
+        <w:t xml:space="preserve"> </w:t>
+      </w:r>
+      <w:r>
+        <w:rPr>
+          <w:b w:val="0"/>
+        </w:rPr>
+        <w:t>widok aplikacji, w którym klienci są w stanie modyfikować rozłożenie półek, kategorii i produktów konkretnych sklepów</w:t>
+      </w:r>
+      <w:r>
+        <w:rPr>
+          <w:b w:val="0"/>
+        </w:rPr>
         <w:t>.</w:t>
       </w:r>
     </w:p>
@@ -2473,15 +2862,15 @@
 </file>
 
 <file path=word/endnotes.xml><?xml version="1.0" encoding="utf-8"?>
-<w:endnotes xmlns:wpc="http://schemas.microsoft.com/office/word/2010/wordprocessingCanvas" xmlns:cx="http://schemas.microsoft.com/office/drawing/2014/chartex" xmlns:cx1="http://schemas.microsoft.com/office/drawing/2015/9/8/chartex" xmlns:cx2="http://schemas.microsoft.com/office/drawing/2015/10/21/chartex" xmlns:cx3="http://schemas.microsoft.com/office/drawing/2016/5/9/chartex" xmlns:cx4="http://schemas.microsoft.com/office/drawing/2016/5/10/chartex" xmlns:cx5="http://schemas.microsoft.com/office/drawing/2016/5/11/chartex" xmlns:cx6="http://schemas.microsoft.com/office/drawing/2016/5/12/chartex" xmlns:cx7="http://schemas.microsoft.com/office/drawing/2016/5/13/chartex" xmlns:cx8="http://schemas.microsoft.com/office/drawing/2016/5/14/chartex" xmlns:mc="http://schemas.openxmlformats.org/markup-compatibility/2006" xmlns:aink="http://schemas.microsoft.com/office/drawing/2016/ink" xmlns:am3d="http://schemas.microsoft.com/office/drawing/2017/model3d" xmlns:o="urn:schemas-microsoft-com:office:office" xmlns:oel="http://schemas.microsoft.com/office/2019/extlst" xmlns:r="http://schemas.openxmlformats.org/officeDocument/2006/relationships" xmlns:m="http://schemas.openxmlformats.org/officeDocument/2006/math" xmlns:v="urn:schemas-microsoft-com:vml" xmlns:wp14="http://schemas.microsoft.com/office/word/2010/wordprocessingDrawing" xmlns:wp="http://schemas.openxmlformats.org/drawingml/2006/wordprocessingDrawing" xmlns:w10="urn:schemas-microsoft-com:office:word" xmlns:w="http://schemas.openxmlformats.org/wordprocessingml/2006/main" xmlns:w14="http://schemas.microsoft.com/office/word/2010/wordml" xmlns:w15="http://schemas.microsoft.com/office/word/2012/wordml" xmlns:w16cex="http://schemas.microsoft.com/office/word/2018/wordml/cex" xmlns:w16cid="http://schemas.microsoft.com/office/word/2016/wordml/cid" xmlns:w16="http://schemas.microsoft.com/office/word/2018/wordml" xmlns:w16sdtdh="http://schemas.microsoft.com/office/word/2020/wordml/sdtdatahash" xmlns:w16se="http://schemas.microsoft.com/office/word/2015/wordml/symex" xmlns:wpg="http://schemas.microsoft.com/office/word/2010/wordprocessingGroup" xmlns:wpi="http://schemas.microsoft.com/office/word/2010/wordprocessingInk" xmlns:wne="http://schemas.microsoft.com/office/word/2006/wordml" xmlns:wps="http://schemas.microsoft.com/office/word/2010/wordprocessingShape" mc:Ignorable="w14 w15 w16se w16cid w16 w16cex w16sdtdh wp14">
-  <w:endnote w:type="separator" w:id="-1">
+<w:endnotes xmlns:ve="http://schemas.openxmlformats.org/markup-compatibility/2006" xmlns:o="urn:schemas-microsoft-com:office:office" xmlns:r="http://schemas.openxmlformats.org/officeDocument/2006/relationships" xmlns:m="http://schemas.openxmlformats.org/officeDocument/2006/math" xmlns:v="urn:schemas-microsoft-com:vml" xmlns:wp="http://schemas.openxmlformats.org/drawingml/2006/wordprocessingDrawing" xmlns:w10="urn:schemas-microsoft-com:office:word" xmlns:w="http://schemas.openxmlformats.org/wordprocessingml/2006/main" xmlns:wne="http://schemas.microsoft.com/office/word/2006/wordml">
+  <w:endnote w:type="separator" w:id="0">
     <w:p>
       <w:r>
         <w:separator/>
       </w:r>
     </w:p>
   </w:endnote>
-  <w:endnote w:type="continuationSeparator" w:id="0">
+  <w:endnote w:type="continuationSeparator" w:id="1">
     <w:p>
       <w:r>
         <w:continuationSeparator/>
@@ -2492,7 +2881,7 @@
 </file>
 
 <file path=word/footer1.xml><?xml version="1.0" encoding="utf-8"?>
-<w:ftr xmlns:wpc="http://schemas.microsoft.com/office/word/2010/wordprocessingCanvas" xmlns:cx="http://schemas.microsoft.com/office/drawing/2014/chartex" xmlns:cx1="http://schemas.microsoft.com/office/drawing/2015/9/8/chartex" xmlns:cx2="http://schemas.microsoft.com/office/drawing/2015/10/21/chartex" xmlns:cx3="http://schemas.microsoft.com/office/drawing/2016/5/9/chartex" xmlns:cx4="http://schemas.microsoft.com/office/drawing/2016/5/10/chartex" xmlns:cx5="http://schemas.microsoft.com/office/drawing/2016/5/11/chartex" xmlns:cx6="http://schemas.microsoft.com/office/drawing/2016/5/12/chartex" xmlns:cx7="http://schemas.microsoft.com/office/drawing/2016/5/13/chartex" xmlns:cx8="http://schemas.microsoft.com/office/drawing/2016/5/14/chartex" xmlns:mc="http://schemas.openxmlformats.org/markup-compatibility/2006" xmlns:aink="http://schemas.microsoft.com/office/drawing/2016/ink" xmlns:am3d="http://schemas.microsoft.com/office/drawing/2017/model3d" xmlns:o="urn:schemas-microsoft-com:office:office" xmlns:oel="http://schemas.microsoft.com/office/2019/extlst" xmlns:r="http://schemas.openxmlformats.org/officeDocument/2006/relationships" xmlns:m="http://schemas.openxmlformats.org/officeDocument/2006/math" xmlns:v="urn:schemas-microsoft-com:vml" xmlns:wp14="http://schemas.microsoft.com/office/word/2010/wordprocessingDrawing" xmlns:wp="http://schemas.openxmlformats.org/drawingml/2006/wordprocessingDrawing" xmlns:w10="urn:schemas-microsoft-com:office:word" xmlns:w="http://schemas.openxmlformats.org/wordprocessingml/2006/main" xmlns:w14="http://schemas.microsoft.com/office/word/2010/wordml" xmlns:w15="http://schemas.microsoft.com/office/word/2012/wordml" xmlns:w16cex="http://schemas.microsoft.com/office/word/2018/wordml/cex" xmlns:w16cid="http://schemas.microsoft.com/office/word/2016/wordml/cid" xmlns:w16="http://schemas.microsoft.com/office/word/2018/wordml" xmlns:w16sdtdh="http://schemas.microsoft.com/office/word/2020/wordml/sdtdatahash" xmlns:w16se="http://schemas.microsoft.com/office/word/2015/wordml/symex" xmlns:wpg="http://schemas.microsoft.com/office/word/2010/wordprocessingGroup" xmlns:wpi="http://schemas.microsoft.com/office/word/2010/wordprocessingInk" xmlns:wne="http://schemas.microsoft.com/office/word/2006/wordml" xmlns:wps="http://schemas.microsoft.com/office/word/2010/wordprocessingShape" mc:Ignorable="w14 w15 w16se w16cid w16 w16cex w16sdtdh wp14">
+<w:ftr xmlns:ve="http://schemas.openxmlformats.org/markup-compatibility/2006" xmlns:o="urn:schemas-microsoft-com:office:office" xmlns:r="http://schemas.openxmlformats.org/officeDocument/2006/relationships" xmlns:m="http://schemas.openxmlformats.org/officeDocument/2006/math" xmlns:v="urn:schemas-microsoft-com:vml" xmlns:wp="http://schemas.openxmlformats.org/drawingml/2006/wordprocessingDrawing" xmlns:w10="urn:schemas-microsoft-com:office:word" xmlns:w="http://schemas.openxmlformats.org/wordprocessingml/2006/main" xmlns:wne="http://schemas.microsoft.com/office/word/2006/wordml">
   <w:p>
     <w:pPr>
       <w:pStyle w:val="Stopka"/>
@@ -2502,7 +2891,7 @@
 </file>
 
 <file path=word/footer2.xml><?xml version="1.0" encoding="utf-8"?>
-<w:ftr xmlns:wpc="http://schemas.microsoft.com/office/word/2010/wordprocessingCanvas" xmlns:cx="http://schemas.microsoft.com/office/drawing/2014/chartex" xmlns:cx1="http://schemas.microsoft.com/office/drawing/2015/9/8/chartex" xmlns:cx2="http://schemas.microsoft.com/office/drawing/2015/10/21/chartex" xmlns:cx3="http://schemas.microsoft.com/office/drawing/2016/5/9/chartex" xmlns:cx4="http://schemas.microsoft.com/office/drawing/2016/5/10/chartex" xmlns:cx5="http://schemas.microsoft.com/office/drawing/2016/5/11/chartex" xmlns:cx6="http://schemas.microsoft.com/office/drawing/2016/5/12/chartex" xmlns:cx7="http://schemas.microsoft.com/office/drawing/2016/5/13/chartex" xmlns:cx8="http://schemas.microsoft.com/office/drawing/2016/5/14/chartex" xmlns:mc="http://schemas.openxmlformats.org/markup-compatibility/2006" xmlns:aink="http://schemas.microsoft.com/office/drawing/2016/ink" xmlns:am3d="http://schemas.microsoft.com/office/drawing/2017/model3d" xmlns:o="urn:schemas-microsoft-com:office:office" xmlns:oel="http://schemas.microsoft.com/office/2019/extlst" xmlns:r="http://schemas.openxmlformats.org/officeDocument/2006/relationships" xmlns:m="http://schemas.openxmlformats.org/officeDocument/2006/math" xmlns:v="urn:schemas-microsoft-com:vml" xmlns:wp14="http://schemas.microsoft.com/office/word/2010/wordprocessingDrawing" xmlns:wp="http://schemas.openxmlformats.org/drawingml/2006/wordprocessingDrawing" xmlns:w10="urn:schemas-microsoft-com:office:word" xmlns:w="http://schemas.openxmlformats.org/wordprocessingml/2006/main" xmlns:w14="http://schemas.microsoft.com/office/word/2010/wordml" xmlns:w15="http://schemas.microsoft.com/office/word/2012/wordml" xmlns:w16cex="http://schemas.microsoft.com/office/word/2018/wordml/cex" xmlns:w16cid="http://schemas.microsoft.com/office/word/2016/wordml/cid" xmlns:w16="http://schemas.microsoft.com/office/word/2018/wordml" xmlns:w16sdtdh="http://schemas.microsoft.com/office/word/2020/wordml/sdtdatahash" xmlns:w16se="http://schemas.microsoft.com/office/word/2015/wordml/symex" xmlns:wpg="http://schemas.microsoft.com/office/word/2010/wordprocessingGroup" xmlns:wpi="http://schemas.microsoft.com/office/word/2010/wordprocessingInk" xmlns:wne="http://schemas.microsoft.com/office/word/2006/wordml" xmlns:wps="http://schemas.microsoft.com/office/word/2010/wordprocessingShape" mc:Ignorable="w14 w15 w16se w16cid w16 w16cex w16sdtdh wp14">
+<w:ftr xmlns:ve="http://schemas.openxmlformats.org/markup-compatibility/2006" xmlns:o="urn:schemas-microsoft-com:office:office" xmlns:r="http://schemas.openxmlformats.org/officeDocument/2006/relationships" xmlns:m="http://schemas.openxmlformats.org/officeDocument/2006/math" xmlns:v="urn:schemas-microsoft-com:vml" xmlns:wp="http://schemas.openxmlformats.org/drawingml/2006/wordprocessingDrawing" xmlns:w10="urn:schemas-microsoft-com:office:word" xmlns:w="http://schemas.openxmlformats.org/wordprocessingml/2006/main" xmlns:wne="http://schemas.microsoft.com/office/word/2006/wordml">
   <w:p>
     <w:pPr>
       <w:pStyle w:val="Stopka"/>
@@ -2595,7 +2984,7 @@
         <w:noProof/>
         <w:sz w:val="16"/>
       </w:rPr>
-      <w:t>1</w:t>
+      <w:t>2</w:t>
     </w:r>
     <w:r>
       <w:rPr>
@@ -2644,7 +3033,7 @@
         <w:noProof/>
         <w:sz w:val="16"/>
       </w:rPr>
-      <w:t>1</w:t>
+      <w:t>5</w:t>
     </w:r>
     <w:r>
       <w:rPr>
@@ -2716,7 +3105,7 @@
 </file>
 
 <file path=word/footer3.xml><?xml version="1.0" encoding="utf-8"?>
-<w:ftr xmlns:wpc="http://schemas.microsoft.com/office/word/2010/wordprocessingCanvas" xmlns:cx="http://schemas.microsoft.com/office/drawing/2014/chartex" xmlns:cx1="http://schemas.microsoft.com/office/drawing/2015/9/8/chartex" xmlns:cx2="http://schemas.microsoft.com/office/drawing/2015/10/21/chartex" xmlns:cx3="http://schemas.microsoft.com/office/drawing/2016/5/9/chartex" xmlns:cx4="http://schemas.microsoft.com/office/drawing/2016/5/10/chartex" xmlns:cx5="http://schemas.microsoft.com/office/drawing/2016/5/11/chartex" xmlns:cx6="http://schemas.microsoft.com/office/drawing/2016/5/12/chartex" xmlns:cx7="http://schemas.microsoft.com/office/drawing/2016/5/13/chartex" xmlns:cx8="http://schemas.microsoft.com/office/drawing/2016/5/14/chartex" xmlns:mc="http://schemas.openxmlformats.org/markup-compatibility/2006" xmlns:aink="http://schemas.microsoft.com/office/drawing/2016/ink" xmlns:am3d="http://schemas.microsoft.com/office/drawing/2017/model3d" xmlns:o="urn:schemas-microsoft-com:office:office" xmlns:oel="http://schemas.microsoft.com/office/2019/extlst" xmlns:r="http://schemas.openxmlformats.org/officeDocument/2006/relationships" xmlns:m="http://schemas.openxmlformats.org/officeDocument/2006/math" xmlns:v="urn:schemas-microsoft-com:vml" xmlns:wp14="http://schemas.microsoft.com/office/word/2010/wordprocessingDrawing" xmlns:wp="http://schemas.openxmlformats.org/drawingml/2006/wordprocessingDrawing" xmlns:w10="urn:schemas-microsoft-com:office:word" xmlns:w="http://schemas.openxmlformats.org/wordprocessingml/2006/main" xmlns:w14="http://schemas.microsoft.com/office/word/2010/wordml" xmlns:w15="http://schemas.microsoft.com/office/word/2012/wordml" xmlns:w16cex="http://schemas.microsoft.com/office/word/2018/wordml/cex" xmlns:w16cid="http://schemas.microsoft.com/office/word/2016/wordml/cid" xmlns:w16="http://schemas.microsoft.com/office/word/2018/wordml" xmlns:w16sdtdh="http://schemas.microsoft.com/office/word/2020/wordml/sdtdatahash" xmlns:w16se="http://schemas.microsoft.com/office/word/2015/wordml/symex" xmlns:wpg="http://schemas.microsoft.com/office/word/2010/wordprocessingGroup" xmlns:wpi="http://schemas.microsoft.com/office/word/2010/wordprocessingInk" xmlns:wne="http://schemas.microsoft.com/office/word/2006/wordml" xmlns:wps="http://schemas.microsoft.com/office/word/2010/wordprocessingShape" mc:Ignorable="w14 w15 w16se w16cid w16 w16cex w16sdtdh wp14">
+<w:ftr xmlns:ve="http://schemas.openxmlformats.org/markup-compatibility/2006" xmlns:o="urn:schemas-microsoft-com:office:office" xmlns:r="http://schemas.openxmlformats.org/officeDocument/2006/relationships" xmlns:m="http://schemas.openxmlformats.org/officeDocument/2006/math" xmlns:v="urn:schemas-microsoft-com:vml" xmlns:wp="http://schemas.openxmlformats.org/drawingml/2006/wordprocessingDrawing" xmlns:w10="urn:schemas-microsoft-com:office:word" xmlns:w="http://schemas.openxmlformats.org/wordprocessingml/2006/main" xmlns:wne="http://schemas.microsoft.com/office/word/2006/wordml">
   <w:p>
     <w:pPr>
       <w:pStyle w:val="Stopka"/>
@@ -2921,15 +3310,15 @@
 </file>
 
 <file path=word/footnotes.xml><?xml version="1.0" encoding="utf-8"?>
-<w:footnotes xmlns:wpc="http://schemas.microsoft.com/office/word/2010/wordprocessingCanvas" xmlns:cx="http://schemas.microsoft.com/office/drawing/2014/chartex" xmlns:cx1="http://schemas.microsoft.com/office/drawing/2015/9/8/chartex" xmlns:cx2="http://schemas.microsoft.com/office/drawing/2015/10/21/chartex" xmlns:cx3="http://schemas.microsoft.com/office/drawing/2016/5/9/chartex" xmlns:cx4="http://schemas.microsoft.com/office/drawing/2016/5/10/chartex" xmlns:cx5="http://schemas.microsoft.com/office/drawing/2016/5/11/chartex" xmlns:cx6="http://schemas.microsoft.com/office/drawing/2016/5/12/chartex" xmlns:cx7="http://schemas.microsoft.com/office/drawing/2016/5/13/chartex" xmlns:cx8="http://schemas.microsoft.com/office/drawing/2016/5/14/chartex" xmlns:mc="http://schemas.openxmlformats.org/markup-compatibility/2006" xmlns:aink="http://schemas.microsoft.com/office/drawing/2016/ink" xmlns:am3d="http://schemas.microsoft.com/office/drawing/2017/model3d" xmlns:o="urn:schemas-microsoft-com:office:office" xmlns:oel="http://schemas.microsoft.com/office/2019/extlst" xmlns:r="http://schemas.openxmlformats.org/officeDocument/2006/relationships" xmlns:m="http://schemas.openxmlformats.org/officeDocument/2006/math" xmlns:v="urn:schemas-microsoft-com:vml" xmlns:wp14="http://schemas.microsoft.com/office/word/2010/wordprocessingDrawing" xmlns:wp="http://schemas.openxmlformats.org/drawingml/2006/wordprocessingDrawing" xmlns:w10="urn:schemas-microsoft-com:office:word" xmlns:w="http://schemas.openxmlformats.org/wordprocessingml/2006/main" xmlns:w14="http://schemas.microsoft.com/office/word/2010/wordml" xmlns:w15="http://schemas.microsoft.com/office/word/2012/wordml" xmlns:w16cex="http://schemas.microsoft.com/office/word/2018/wordml/cex" xmlns:w16cid="http://schemas.microsoft.com/office/word/2016/wordml/cid" xmlns:w16="http://schemas.microsoft.com/office/word/2018/wordml" xmlns:w16sdtdh="http://schemas.microsoft.com/office/word/2020/wordml/sdtdatahash" xmlns:w16se="http://schemas.microsoft.com/office/word/2015/wordml/symex" xmlns:wpg="http://schemas.microsoft.com/office/word/2010/wordprocessingGroup" xmlns:wpi="http://schemas.microsoft.com/office/word/2010/wordprocessingInk" xmlns:wne="http://schemas.microsoft.com/office/word/2006/wordml" xmlns:wps="http://schemas.microsoft.com/office/word/2010/wordprocessingShape" mc:Ignorable="w14 w15 w16se w16cid w16 w16cex w16sdtdh wp14">
-  <w:footnote w:type="separator" w:id="-1">
+<w:footnotes xmlns:ve="http://schemas.openxmlformats.org/markup-compatibility/2006" xmlns:o="urn:schemas-microsoft-com:office:office" xmlns:r="http://schemas.openxmlformats.org/officeDocument/2006/relationships" xmlns:m="http://schemas.openxmlformats.org/officeDocument/2006/math" xmlns:v="urn:schemas-microsoft-com:vml" xmlns:wp="http://schemas.openxmlformats.org/drawingml/2006/wordprocessingDrawing" xmlns:w10="urn:schemas-microsoft-com:office:word" xmlns:w="http://schemas.openxmlformats.org/wordprocessingml/2006/main" xmlns:wne="http://schemas.microsoft.com/office/word/2006/wordml">
+  <w:footnote w:type="separator" w:id="0">
     <w:p>
       <w:r>
         <w:separator/>
       </w:r>
     </w:p>
   </w:footnote>
-  <w:footnote w:type="continuationSeparator" w:id="0">
+  <w:footnote w:type="continuationSeparator" w:id="1">
     <w:p>
       <w:r>
         <w:continuationSeparator/>
@@ -2940,7 +3329,7 @@
 </file>
 
 <file path=word/header1.xml><?xml version="1.0" encoding="utf-8"?>
-<w:hdr xmlns:wpc="http://schemas.microsoft.com/office/word/2010/wordprocessingCanvas" xmlns:cx="http://schemas.microsoft.com/office/drawing/2014/chartex" xmlns:cx1="http://schemas.microsoft.com/office/drawing/2015/9/8/chartex" xmlns:cx2="http://schemas.microsoft.com/office/drawing/2015/10/21/chartex" xmlns:cx3="http://schemas.microsoft.com/office/drawing/2016/5/9/chartex" xmlns:cx4="http://schemas.microsoft.com/office/drawing/2016/5/10/chartex" xmlns:cx5="http://schemas.microsoft.com/office/drawing/2016/5/11/chartex" xmlns:cx6="http://schemas.microsoft.com/office/drawing/2016/5/12/chartex" xmlns:cx7="http://schemas.microsoft.com/office/drawing/2016/5/13/chartex" xmlns:cx8="http://schemas.microsoft.com/office/drawing/2016/5/14/chartex" xmlns:mc="http://schemas.openxmlformats.org/markup-compatibility/2006" xmlns:aink="http://schemas.microsoft.com/office/drawing/2016/ink" xmlns:am3d="http://schemas.microsoft.com/office/drawing/2017/model3d" xmlns:o="urn:schemas-microsoft-com:office:office" xmlns:oel="http://schemas.microsoft.com/office/2019/extlst" xmlns:r="http://schemas.openxmlformats.org/officeDocument/2006/relationships" xmlns:m="http://schemas.openxmlformats.org/officeDocument/2006/math" xmlns:v="urn:schemas-microsoft-com:vml" xmlns:wp14="http://schemas.microsoft.com/office/word/2010/wordprocessingDrawing" xmlns:wp="http://schemas.openxmlformats.org/drawingml/2006/wordprocessingDrawing" xmlns:w10="urn:schemas-microsoft-com:office:word" xmlns:w="http://schemas.openxmlformats.org/wordprocessingml/2006/main" xmlns:w14="http://schemas.microsoft.com/office/word/2010/wordml" xmlns:w15="http://schemas.microsoft.com/office/word/2012/wordml" xmlns:w16cex="http://schemas.microsoft.com/office/word/2018/wordml/cex" xmlns:w16cid="http://schemas.microsoft.com/office/word/2016/wordml/cid" xmlns:w16="http://schemas.microsoft.com/office/word/2018/wordml" xmlns:w16sdtdh="http://schemas.microsoft.com/office/word/2020/wordml/sdtdatahash" xmlns:w16se="http://schemas.microsoft.com/office/word/2015/wordml/symex" xmlns:wpg="http://schemas.microsoft.com/office/word/2010/wordprocessingGroup" xmlns:wpi="http://schemas.microsoft.com/office/word/2010/wordprocessingInk" xmlns:wne="http://schemas.microsoft.com/office/word/2006/wordml" xmlns:wps="http://schemas.microsoft.com/office/word/2010/wordprocessingShape" mc:Ignorable="w14 w15 w16se w16cid w16 w16cex w16sdtdh wp14">
+<w:hdr xmlns:ve="http://schemas.openxmlformats.org/markup-compatibility/2006" xmlns:o="urn:schemas-microsoft-com:office:office" xmlns:r="http://schemas.openxmlformats.org/officeDocument/2006/relationships" xmlns:m="http://schemas.openxmlformats.org/officeDocument/2006/math" xmlns:v="urn:schemas-microsoft-com:vml" xmlns:wp="http://schemas.openxmlformats.org/drawingml/2006/wordprocessingDrawing" xmlns:w10="urn:schemas-microsoft-com:office:word" xmlns:w="http://schemas.openxmlformats.org/wordprocessingml/2006/main" xmlns:wne="http://schemas.microsoft.com/office/word/2006/wordml">
   <w:p>
     <w:pPr>
       <w:pStyle w:val="Nagwek"/>
@@ -2950,7 +3339,7 @@
 </file>
 
 <file path=word/header2.xml><?xml version="1.0" encoding="utf-8"?>
-<w:hdr xmlns:wpc="http://schemas.microsoft.com/office/word/2010/wordprocessingCanvas" xmlns:cx="http://schemas.microsoft.com/office/drawing/2014/chartex" xmlns:cx1="http://schemas.microsoft.com/office/drawing/2015/9/8/chartex" xmlns:cx2="http://schemas.microsoft.com/office/drawing/2015/10/21/chartex" xmlns:cx3="http://schemas.microsoft.com/office/drawing/2016/5/9/chartex" xmlns:cx4="http://schemas.microsoft.com/office/drawing/2016/5/10/chartex" xmlns:cx5="http://schemas.microsoft.com/office/drawing/2016/5/11/chartex" xmlns:cx6="http://schemas.microsoft.com/office/drawing/2016/5/12/chartex" xmlns:cx7="http://schemas.microsoft.com/office/drawing/2016/5/13/chartex" xmlns:cx8="http://schemas.microsoft.com/office/drawing/2016/5/14/chartex" xmlns:mc="http://schemas.openxmlformats.org/markup-compatibility/2006" xmlns:aink="http://schemas.microsoft.com/office/drawing/2016/ink" xmlns:am3d="http://schemas.microsoft.com/office/drawing/2017/model3d" xmlns:o="urn:schemas-microsoft-com:office:office" xmlns:oel="http://schemas.microsoft.com/office/2019/extlst" xmlns:r="http://schemas.openxmlformats.org/officeDocument/2006/relationships" xmlns:m="http://schemas.openxmlformats.org/officeDocument/2006/math" xmlns:v="urn:schemas-microsoft-com:vml" xmlns:wp14="http://schemas.microsoft.com/office/word/2010/wordprocessingDrawing" xmlns:wp="http://schemas.openxmlformats.org/drawingml/2006/wordprocessingDrawing" xmlns:w10="urn:schemas-microsoft-com:office:word" xmlns:w="http://schemas.openxmlformats.org/wordprocessingml/2006/main" xmlns:w14="http://schemas.microsoft.com/office/word/2010/wordml" xmlns:w15="http://schemas.microsoft.com/office/word/2012/wordml" xmlns:w16cex="http://schemas.microsoft.com/office/word/2018/wordml/cex" xmlns:w16cid="http://schemas.microsoft.com/office/word/2016/wordml/cid" xmlns:w16="http://schemas.microsoft.com/office/word/2018/wordml" xmlns:w16sdtdh="http://schemas.microsoft.com/office/word/2020/wordml/sdtdatahash" xmlns:w16se="http://schemas.microsoft.com/office/word/2015/wordml/symex" xmlns:wpg="http://schemas.microsoft.com/office/word/2010/wordprocessingGroup" xmlns:wpi="http://schemas.microsoft.com/office/word/2010/wordprocessingInk" xmlns:wne="http://schemas.microsoft.com/office/word/2006/wordml" xmlns:wps="http://schemas.microsoft.com/office/word/2010/wordprocessingShape" mc:Ignorable="w14 w15 w16se w16cid w16 w16cex w16sdtdh wp14">
+<w:hdr xmlns:ve="http://schemas.openxmlformats.org/markup-compatibility/2006" xmlns:o="urn:schemas-microsoft-com:office:office" xmlns:r="http://schemas.openxmlformats.org/officeDocument/2006/relationships" xmlns:m="http://schemas.openxmlformats.org/officeDocument/2006/math" xmlns:v="urn:schemas-microsoft-com:vml" xmlns:wp="http://schemas.openxmlformats.org/drawingml/2006/wordprocessingDrawing" xmlns:w10="urn:schemas-microsoft-com:office:word" xmlns:w="http://schemas.openxmlformats.org/wordprocessingml/2006/main" xmlns:wne="http://schemas.microsoft.com/office/word/2006/wordml">
   <w:p>
     <w:pPr>
       <w:pStyle w:val="Nagwek"/>
@@ -2960,7 +3349,7 @@
 </file>
 
 <file path=word/header3.xml><?xml version="1.0" encoding="utf-8"?>
-<w:hdr xmlns:wpc="http://schemas.microsoft.com/office/word/2010/wordprocessingCanvas" xmlns:cx="http://schemas.microsoft.com/office/drawing/2014/chartex" xmlns:cx1="http://schemas.microsoft.com/office/drawing/2015/9/8/chartex" xmlns:cx2="http://schemas.microsoft.com/office/drawing/2015/10/21/chartex" xmlns:cx3="http://schemas.microsoft.com/office/drawing/2016/5/9/chartex" xmlns:cx4="http://schemas.microsoft.com/office/drawing/2016/5/10/chartex" xmlns:cx5="http://schemas.microsoft.com/office/drawing/2016/5/11/chartex" xmlns:cx6="http://schemas.microsoft.com/office/drawing/2016/5/12/chartex" xmlns:cx7="http://schemas.microsoft.com/office/drawing/2016/5/13/chartex" xmlns:cx8="http://schemas.microsoft.com/office/drawing/2016/5/14/chartex" xmlns:mc="http://schemas.openxmlformats.org/markup-compatibility/2006" xmlns:aink="http://schemas.microsoft.com/office/drawing/2016/ink" xmlns:am3d="http://schemas.microsoft.com/office/drawing/2017/model3d" xmlns:o="urn:schemas-microsoft-com:office:office" xmlns:oel="http://schemas.microsoft.com/office/2019/extlst" xmlns:r="http://schemas.openxmlformats.org/officeDocument/2006/relationships" xmlns:m="http://schemas.openxmlformats.org/officeDocument/2006/math" xmlns:v="urn:schemas-microsoft-com:vml" xmlns:wp14="http://schemas.microsoft.com/office/word/2010/wordprocessingDrawing" xmlns:wp="http://schemas.openxmlformats.org/drawingml/2006/wordprocessingDrawing" xmlns:w10="urn:schemas-microsoft-com:office:word" xmlns:w="http://schemas.openxmlformats.org/wordprocessingml/2006/main" xmlns:w14="http://schemas.microsoft.com/office/word/2010/wordml" xmlns:w15="http://schemas.microsoft.com/office/word/2012/wordml" xmlns:w16cex="http://schemas.microsoft.com/office/word/2018/wordml/cex" xmlns:w16cid="http://schemas.microsoft.com/office/word/2016/wordml/cid" xmlns:w16="http://schemas.microsoft.com/office/word/2018/wordml" xmlns:w16sdtdh="http://schemas.microsoft.com/office/word/2020/wordml/sdtdatahash" xmlns:w16se="http://schemas.microsoft.com/office/word/2015/wordml/symex" xmlns:wpg="http://schemas.microsoft.com/office/word/2010/wordprocessingGroup" xmlns:wpi="http://schemas.microsoft.com/office/word/2010/wordprocessingInk" xmlns:wne="http://schemas.microsoft.com/office/word/2006/wordml" xmlns:wps="http://schemas.microsoft.com/office/word/2010/wordprocessingShape" mc:Ignorable="w14 w15 w16se w16cid w16 w16cex w16sdtdh wp14">
+<w:hdr xmlns:ve="http://schemas.openxmlformats.org/markup-compatibility/2006" xmlns:o="urn:schemas-microsoft-com:office:office" xmlns:r="http://schemas.openxmlformats.org/officeDocument/2006/relationships" xmlns:m="http://schemas.openxmlformats.org/officeDocument/2006/math" xmlns:v="urn:schemas-microsoft-com:vml" xmlns:wp="http://schemas.openxmlformats.org/drawingml/2006/wordprocessingDrawing" xmlns:w10="urn:schemas-microsoft-com:office:word" xmlns:w="http://schemas.openxmlformats.org/wordprocessingml/2006/main" xmlns:wne="http://schemas.microsoft.com/office/word/2006/wordml">
   <w:p>
     <w:pPr>
       <w:pStyle w:val="Nagwek"/>
@@ -2970,8 +3359,8 @@
 </file>
 
 <file path=word/numbering.xml><?xml version="1.0" encoding="utf-8"?>
-<w:numbering xmlns:wpc="http://schemas.microsoft.com/office/word/2010/wordprocessingCanvas" xmlns:cx="http://schemas.microsoft.com/office/drawing/2014/chartex" xmlns:cx1="http://schemas.microsoft.com/office/drawing/2015/9/8/chartex" xmlns:cx2="http://schemas.microsoft.com/office/drawing/2015/10/21/chartex" xmlns:cx3="http://schemas.microsoft.com/office/drawing/2016/5/9/chartex" xmlns:cx4="http://schemas.microsoft.com/office/drawing/2016/5/10/chartex" xmlns:cx5="http://schemas.microsoft.com/office/drawing/2016/5/11/chartex" xmlns:cx6="http://schemas.microsoft.com/office/drawing/2016/5/12/chartex" xmlns:cx7="http://schemas.microsoft.com/office/drawing/2016/5/13/chartex" xmlns:cx8="http://schemas.microsoft.com/office/drawing/2016/5/14/chartex" xmlns:mc="http://schemas.openxmlformats.org/markup-compatibility/2006" xmlns:aink="http://schemas.microsoft.com/office/drawing/2016/ink" xmlns:am3d="http://schemas.microsoft.com/office/drawing/2017/model3d" xmlns:o="urn:schemas-microsoft-com:office:office" xmlns:oel="http://schemas.microsoft.com/office/2019/extlst" xmlns:r="http://schemas.openxmlformats.org/officeDocument/2006/relationships" xmlns:m="http://schemas.openxmlformats.org/officeDocument/2006/math" xmlns:v="urn:schemas-microsoft-com:vml" xmlns:wp14="http://schemas.microsoft.com/office/word/2010/wordprocessingDrawing" xmlns:wp="http://schemas.openxmlformats.org/drawingml/2006/wordprocessingDrawing" xmlns:w10="urn:schemas-microsoft-com:office:word" xmlns:w="http://schemas.openxmlformats.org/wordprocessingml/2006/main" xmlns:w14="http://schemas.microsoft.com/office/word/2010/wordml" xmlns:w15="http://schemas.microsoft.com/office/word/2012/wordml" xmlns:w16cex="http://schemas.microsoft.com/office/word/2018/wordml/cex" xmlns:w16cid="http://schemas.microsoft.com/office/word/2016/wordml/cid" xmlns:w16="http://schemas.microsoft.com/office/word/2018/wordml" xmlns:w16sdtdh="http://schemas.microsoft.com/office/word/2020/wordml/sdtdatahash" xmlns:w16se="http://schemas.microsoft.com/office/word/2015/wordml/symex" xmlns:wpg="http://schemas.microsoft.com/office/word/2010/wordprocessingGroup" xmlns:wpi="http://schemas.microsoft.com/office/word/2010/wordprocessingInk" xmlns:wne="http://schemas.microsoft.com/office/word/2006/wordml" xmlns:wps="http://schemas.microsoft.com/office/word/2010/wordprocessingShape" mc:Ignorable="w14 w15 w16se w16cid w16 w16cex w16sdtdh wp14">
-  <w:abstractNum w:abstractNumId="0" w15:restartNumberingAfterBreak="0">
+<w:numbering xmlns:ve="http://schemas.openxmlformats.org/markup-compatibility/2006" xmlns:o="urn:schemas-microsoft-com:office:office" xmlns:r="http://schemas.openxmlformats.org/officeDocument/2006/relationships" xmlns:m="http://schemas.openxmlformats.org/officeDocument/2006/math" xmlns:v="urn:schemas-microsoft-com:vml" xmlns:wp="http://schemas.openxmlformats.org/drawingml/2006/wordprocessingDrawing" xmlns:w10="urn:schemas-microsoft-com:office:word" xmlns:w="http://schemas.openxmlformats.org/wordprocessingml/2006/main" xmlns:wne="http://schemas.microsoft.com/office/word/2006/wordml">
+  <w:abstractNum w:abstractNumId="0">
     <w:nsid w:val="00000001"/>
     <w:multiLevelType w:val="multilevel"/>
     <w:tmpl w:val="00000001"/>
@@ -3094,20 +3483,17 @@
       </w:pPr>
     </w:lvl>
   </w:abstractNum>
-  <w:abstractNum w:abstractNumId="1" w15:restartNumberingAfterBreak="0">
+  <w:abstractNum w:abstractNumId="1">
     <w:nsid w:val="00000002"/>
     <w:multiLevelType w:val="multilevel"/>
-    <w:tmpl w:val="00000002"/>
+    <w:tmpl w:val="5A560D7E"/>
     <w:name w:val="WW8Num9"/>
     <w:lvl w:ilvl="0">
       <w:start w:val="1"/>
       <w:numFmt w:val="decimal"/>
-      <w:lvlText w:val="%1"/>
+      <w:lvlText w:val="%1."/>
       <w:lvlJc w:val="left"/>
       <w:pPr>
-        <w:tabs>
-          <w:tab w:val="num" w:pos="360"/>
-        </w:tabs>
         <w:ind w:left="360" w:hanging="360"/>
       </w:pPr>
     </w:lvl>
@@ -3117,23 +3503,23 @@
       <w:lvlText w:val="%1.%2."/>
       <w:lvlJc w:val="left"/>
       <w:pPr>
-        <w:tabs>
-          <w:tab w:val="num" w:pos="360"/>
-        </w:tabs>
-        <w:ind w:left="360" w:hanging="360"/>
-      </w:pPr>
+        <w:ind w:left="792" w:hanging="432"/>
+      </w:pPr>
+      <w:rPr>
+        <w:b/>
+      </w:rPr>
     </w:lvl>
     <w:lvl w:ilvl="2">
       <w:start w:val="1"/>
-      <w:numFmt w:val="decimal"/>
-      <w:lvlText w:val="%1.%2.%3."/>
+      <w:numFmt w:val="lowerLetter"/>
+      <w:lvlText w:val="%3)"/>
       <w:lvlJc w:val="left"/>
       <w:pPr>
-        <w:tabs>
-          <w:tab w:val="num" w:pos="720"/>
-        </w:tabs>
-        <w:ind w:left="720" w:hanging="720"/>
-      </w:pPr>
+        <w:ind w:left="1224" w:hanging="504"/>
+      </w:pPr>
+      <w:rPr>
+        <w:b w:val="0"/>
+      </w:rPr>
     </w:lvl>
     <w:lvl w:ilvl="3">
       <w:start w:val="1"/>
@@ -3141,10 +3527,7 @@
       <w:lvlText w:val="%1.%2.%3.%4."/>
       <w:lvlJc w:val="left"/>
       <w:pPr>
-        <w:tabs>
-          <w:tab w:val="num" w:pos="720"/>
-        </w:tabs>
-        <w:ind w:left="720" w:hanging="720"/>
+        <w:ind w:left="1728" w:hanging="648"/>
       </w:pPr>
     </w:lvl>
     <w:lvl w:ilvl="4">
@@ -3153,10 +3536,7 @@
       <w:lvlText w:val="%1.%2.%3.%4.%5."/>
       <w:lvlJc w:val="left"/>
       <w:pPr>
-        <w:tabs>
-          <w:tab w:val="num" w:pos="1080"/>
-        </w:tabs>
-        <w:ind w:left="1080" w:hanging="1080"/>
+        <w:ind w:left="2232" w:hanging="792"/>
       </w:pPr>
     </w:lvl>
     <w:lvl w:ilvl="5">
@@ -3165,10 +3545,7 @@
       <w:lvlText w:val="%1.%2.%3.%4.%5.%6."/>
       <w:lvlJc w:val="left"/>
       <w:pPr>
-        <w:tabs>
-          <w:tab w:val="num" w:pos="1080"/>
-        </w:tabs>
-        <w:ind w:left="1080" w:hanging="1080"/>
+        <w:ind w:left="2736" w:hanging="936"/>
       </w:pPr>
     </w:lvl>
     <w:lvl w:ilvl="6">
@@ -3177,10 +3554,7 @@
       <w:lvlText w:val="%1.%2.%3.%4.%5.%6.%7."/>
       <w:lvlJc w:val="left"/>
       <w:pPr>
-        <w:tabs>
-          <w:tab w:val="num" w:pos="1440"/>
-        </w:tabs>
-        <w:ind w:left="1440" w:hanging="1440"/>
+        <w:ind w:left="3240" w:hanging="1080"/>
       </w:pPr>
     </w:lvl>
     <w:lvl w:ilvl="7">
@@ -3189,10 +3563,7 @@
       <w:lvlText w:val="%1.%2.%3.%4.%5.%6.%7.%8."/>
       <w:lvlJc w:val="left"/>
       <w:pPr>
-        <w:tabs>
-          <w:tab w:val="num" w:pos="1440"/>
-        </w:tabs>
-        <w:ind w:left="1440" w:hanging="1440"/>
+        <w:ind w:left="3744" w:hanging="1224"/>
       </w:pPr>
     </w:lvl>
     <w:lvl w:ilvl="8">
@@ -3201,24 +3572,304 @@
       <w:lvlText w:val="%1.%2.%3.%4.%5.%6.%7.%8.%9."/>
       <w:lvlJc w:val="left"/>
       <w:pPr>
-        <w:tabs>
-          <w:tab w:val="num" w:pos="1800"/>
-        </w:tabs>
-        <w:ind w:left="1800" w:hanging="1800"/>
+        <w:ind w:left="4320" w:hanging="1440"/>
       </w:pPr>
     </w:lvl>
   </w:abstractNum>
-  <w:num w:numId="1" w16cid:durableId="2111313592">
+  <w:abstractNum w:abstractNumId="2">
+    <w:nsid w:val="27D54A26"/>
+    <w:multiLevelType w:val="multilevel"/>
+    <w:tmpl w:val="EF927D6C"/>
+    <w:name w:val="WW8Num9"/>
+    <w:lvl w:ilvl="0">
+      <w:start w:val="1"/>
+      <w:numFmt w:val="decimal"/>
+      <w:lvlText w:val="%1)"/>
+      <w:lvlJc w:val="left"/>
+      <w:pPr>
+        <w:ind w:left="360" w:hanging="360"/>
+      </w:pPr>
+    </w:lvl>
+    <w:lvl w:ilvl="1">
+      <w:start w:val="1"/>
+      <w:numFmt w:val="bullet"/>
+      <w:lvlText w:val=""/>
+      <w:lvlJc w:val="left"/>
+      <w:pPr>
+        <w:ind w:left="720" w:hanging="360"/>
+      </w:pPr>
+      <w:rPr>
+        <w:rFonts w:ascii="Symbol" w:hAnsi="Symbol" w:hint="default"/>
+        <w:b/>
+      </w:rPr>
+    </w:lvl>
+    <w:lvl w:ilvl="2">
+      <w:start w:val="1"/>
+      <w:numFmt w:val="lowerRoman"/>
+      <w:lvlText w:val="%3)"/>
+      <w:lvlJc w:val="left"/>
+      <w:pPr>
+        <w:ind w:left="1080" w:hanging="360"/>
+      </w:pPr>
+      <w:rPr>
+        <w:b w:val="0"/>
+      </w:rPr>
+    </w:lvl>
+    <w:lvl w:ilvl="3">
+      <w:start w:val="1"/>
+      <w:numFmt w:val="decimal"/>
+      <w:lvlText w:val="(%4)"/>
+      <w:lvlJc w:val="left"/>
+      <w:pPr>
+        <w:ind w:left="1440" w:hanging="360"/>
+      </w:pPr>
+    </w:lvl>
+    <w:lvl w:ilvl="4">
+      <w:start w:val="1"/>
+      <w:numFmt w:val="lowerLetter"/>
+      <w:lvlText w:val="(%5)"/>
+      <w:lvlJc w:val="left"/>
+      <w:pPr>
+        <w:ind w:left="1800" w:hanging="360"/>
+      </w:pPr>
+    </w:lvl>
+    <w:lvl w:ilvl="5">
+      <w:start w:val="1"/>
+      <w:numFmt w:val="lowerRoman"/>
+      <w:lvlText w:val="(%6)"/>
+      <w:lvlJc w:val="left"/>
+      <w:pPr>
+        <w:ind w:left="2160" w:hanging="360"/>
+      </w:pPr>
+    </w:lvl>
+    <w:lvl w:ilvl="6">
+      <w:start w:val="1"/>
+      <w:numFmt w:val="decimal"/>
+      <w:lvlText w:val="%7."/>
+      <w:lvlJc w:val="left"/>
+      <w:pPr>
+        <w:ind w:left="2520" w:hanging="360"/>
+      </w:pPr>
+    </w:lvl>
+    <w:lvl w:ilvl="7">
+      <w:start w:val="1"/>
+      <w:numFmt w:val="lowerLetter"/>
+      <w:lvlText w:val="%8."/>
+      <w:lvlJc w:val="left"/>
+      <w:pPr>
+        <w:ind w:left="2880" w:hanging="360"/>
+      </w:pPr>
+    </w:lvl>
+    <w:lvl w:ilvl="8">
+      <w:start w:val="1"/>
+      <w:numFmt w:val="lowerRoman"/>
+      <w:lvlText w:val="%9."/>
+      <w:lvlJc w:val="left"/>
+      <w:pPr>
+        <w:ind w:left="3240" w:hanging="360"/>
+      </w:pPr>
+    </w:lvl>
+  </w:abstractNum>
+  <w:abstractNum w:abstractNumId="3">
+    <w:nsid w:val="55526ECA"/>
+    <w:multiLevelType w:val="hybridMultilevel"/>
+    <w:tmpl w:val="121AE6E0"/>
+    <w:lvl w:ilvl="0" w:tplc="0809000F">
+      <w:start w:val="1"/>
+      <w:numFmt w:val="decimal"/>
+      <w:lvlText w:val="%1."/>
+      <w:lvlJc w:val="left"/>
+      <w:pPr>
+        <w:ind w:left="1077" w:hanging="360"/>
+      </w:pPr>
+    </w:lvl>
+    <w:lvl w:ilvl="1" w:tplc="08090019" w:tentative="1">
+      <w:start w:val="1"/>
+      <w:numFmt w:val="lowerLetter"/>
+      <w:lvlText w:val="%2."/>
+      <w:lvlJc w:val="left"/>
+      <w:pPr>
+        <w:ind w:left="1797" w:hanging="360"/>
+      </w:pPr>
+    </w:lvl>
+    <w:lvl w:ilvl="2" w:tplc="0809001B" w:tentative="1">
+      <w:start w:val="1"/>
+      <w:numFmt w:val="lowerRoman"/>
+      <w:lvlText w:val="%3."/>
+      <w:lvlJc w:val="right"/>
+      <w:pPr>
+        <w:ind w:left="2517" w:hanging="180"/>
+      </w:pPr>
+    </w:lvl>
+    <w:lvl w:ilvl="3" w:tplc="0809000F" w:tentative="1">
+      <w:start w:val="1"/>
+      <w:numFmt w:val="decimal"/>
+      <w:lvlText w:val="%4."/>
+      <w:lvlJc w:val="left"/>
+      <w:pPr>
+        <w:ind w:left="3237" w:hanging="360"/>
+      </w:pPr>
+    </w:lvl>
+    <w:lvl w:ilvl="4" w:tplc="08090019" w:tentative="1">
+      <w:start w:val="1"/>
+      <w:numFmt w:val="lowerLetter"/>
+      <w:lvlText w:val="%5."/>
+      <w:lvlJc w:val="left"/>
+      <w:pPr>
+        <w:ind w:left="3957" w:hanging="360"/>
+      </w:pPr>
+    </w:lvl>
+    <w:lvl w:ilvl="5" w:tplc="0809001B" w:tentative="1">
+      <w:start w:val="1"/>
+      <w:numFmt w:val="lowerRoman"/>
+      <w:lvlText w:val="%6."/>
+      <w:lvlJc w:val="right"/>
+      <w:pPr>
+        <w:ind w:left="4677" w:hanging="180"/>
+      </w:pPr>
+    </w:lvl>
+    <w:lvl w:ilvl="6" w:tplc="0809000F" w:tentative="1">
+      <w:start w:val="1"/>
+      <w:numFmt w:val="decimal"/>
+      <w:lvlText w:val="%7."/>
+      <w:lvlJc w:val="left"/>
+      <w:pPr>
+        <w:ind w:left="5397" w:hanging="360"/>
+      </w:pPr>
+    </w:lvl>
+    <w:lvl w:ilvl="7" w:tplc="08090019" w:tentative="1">
+      <w:start w:val="1"/>
+      <w:numFmt w:val="lowerLetter"/>
+      <w:lvlText w:val="%8."/>
+      <w:lvlJc w:val="left"/>
+      <w:pPr>
+        <w:ind w:left="6117" w:hanging="360"/>
+      </w:pPr>
+    </w:lvl>
+    <w:lvl w:ilvl="8" w:tplc="0809001B" w:tentative="1">
+      <w:start w:val="1"/>
+      <w:numFmt w:val="lowerRoman"/>
+      <w:lvlText w:val="%9."/>
+      <w:lvlJc w:val="right"/>
+      <w:pPr>
+        <w:ind w:left="6837" w:hanging="180"/>
+      </w:pPr>
+    </w:lvl>
+  </w:abstractNum>
+  <w:abstractNum w:abstractNumId="4">
+    <w:nsid w:val="67475C03"/>
+    <w:multiLevelType w:val="multilevel"/>
+    <w:tmpl w:val="EF927D6C"/>
+    <w:name w:val="WW8Num9"/>
+    <w:lvl w:ilvl="0">
+      <w:start w:val="1"/>
+      <w:numFmt w:val="decimal"/>
+      <w:lvlText w:val="%1)"/>
+      <w:lvlJc w:val="left"/>
+      <w:pPr>
+        <w:ind w:left="360" w:hanging="360"/>
+      </w:pPr>
+    </w:lvl>
+    <w:lvl w:ilvl="1">
+      <w:start w:val="1"/>
+      <w:numFmt w:val="bullet"/>
+      <w:lvlText w:val=""/>
+      <w:lvlJc w:val="left"/>
+      <w:pPr>
+        <w:ind w:left="720" w:hanging="360"/>
+      </w:pPr>
+      <w:rPr>
+        <w:rFonts w:ascii="Symbol" w:hAnsi="Symbol" w:hint="default"/>
+        <w:b/>
+      </w:rPr>
+    </w:lvl>
+    <w:lvl w:ilvl="2">
+      <w:start w:val="1"/>
+      <w:numFmt w:val="lowerRoman"/>
+      <w:lvlText w:val="%3)"/>
+      <w:lvlJc w:val="left"/>
+      <w:pPr>
+        <w:ind w:left="1080" w:hanging="360"/>
+      </w:pPr>
+      <w:rPr>
+        <w:b w:val="0"/>
+      </w:rPr>
+    </w:lvl>
+    <w:lvl w:ilvl="3">
+      <w:start w:val="1"/>
+      <w:numFmt w:val="decimal"/>
+      <w:lvlText w:val="(%4)"/>
+      <w:lvlJc w:val="left"/>
+      <w:pPr>
+        <w:ind w:left="1440" w:hanging="360"/>
+      </w:pPr>
+    </w:lvl>
+    <w:lvl w:ilvl="4">
+      <w:start w:val="1"/>
+      <w:numFmt w:val="lowerLetter"/>
+      <w:lvlText w:val="(%5)"/>
+      <w:lvlJc w:val="left"/>
+      <w:pPr>
+        <w:ind w:left="1800" w:hanging="360"/>
+      </w:pPr>
+    </w:lvl>
+    <w:lvl w:ilvl="5">
+      <w:start w:val="1"/>
+      <w:numFmt w:val="lowerRoman"/>
+      <w:lvlText w:val="(%6)"/>
+      <w:lvlJc w:val="left"/>
+      <w:pPr>
+        <w:ind w:left="2160" w:hanging="360"/>
+      </w:pPr>
+    </w:lvl>
+    <w:lvl w:ilvl="6">
+      <w:start w:val="1"/>
+      <w:numFmt w:val="decimal"/>
+      <w:lvlText w:val="%7."/>
+      <w:lvlJc w:val="left"/>
+      <w:pPr>
+        <w:ind w:left="2520" w:hanging="360"/>
+      </w:pPr>
+    </w:lvl>
+    <w:lvl w:ilvl="7">
+      <w:start w:val="1"/>
+      <w:numFmt w:val="lowerLetter"/>
+      <w:lvlText w:val="%8."/>
+      <w:lvlJc w:val="left"/>
+      <w:pPr>
+        <w:ind w:left="2880" w:hanging="360"/>
+      </w:pPr>
+    </w:lvl>
+    <w:lvl w:ilvl="8">
+      <w:start w:val="1"/>
+      <w:numFmt w:val="lowerRoman"/>
+      <w:lvlText w:val="%9."/>
+      <w:lvlJc w:val="left"/>
+      <w:pPr>
+        <w:ind w:left="3240" w:hanging="360"/>
+      </w:pPr>
+    </w:lvl>
+  </w:abstractNum>
+  <w:num w:numId="1">
     <w:abstractNumId w:val="0"/>
   </w:num>
-  <w:num w:numId="2" w16cid:durableId="492724503">
+  <w:num w:numId="2">
     <w:abstractNumId w:val="1"/>
+  </w:num>
+  <w:num w:numId="3">
+    <w:abstractNumId w:val="3"/>
+  </w:num>
+  <w:num w:numId="4">
+    <w:abstractNumId w:val="2"/>
+  </w:num>
+  <w:num w:numId="5">
+    <w:abstractNumId w:val="4"/>
   </w:num>
 </w:numbering>
 </file>
 
 <file path=word/styles.xml><?xml version="1.0" encoding="utf-8"?>
-<w:styles xmlns:mc="http://schemas.openxmlformats.org/markup-compatibility/2006" xmlns:r="http://schemas.openxmlformats.org/officeDocument/2006/relationships" xmlns:w="http://schemas.openxmlformats.org/wordprocessingml/2006/main" xmlns:w14="http://schemas.microsoft.com/office/word/2010/wordml" xmlns:w15="http://schemas.microsoft.com/office/word/2012/wordml" xmlns:w16cex="http://schemas.microsoft.com/office/word/2018/wordml/cex" xmlns:w16cid="http://schemas.microsoft.com/office/word/2016/wordml/cid" xmlns:w16="http://schemas.microsoft.com/office/word/2018/wordml" xmlns:w16sdtdh="http://schemas.microsoft.com/office/word/2020/wordml/sdtdatahash" xmlns:w16se="http://schemas.microsoft.com/office/word/2015/wordml/symex" mc:Ignorable="w14 w15 w16se w16cid w16 w16cex w16sdtdh">
+<w:styles xmlns:r="http://schemas.openxmlformats.org/officeDocument/2006/relationships" xmlns:w="http://schemas.openxmlformats.org/wordprocessingml/2006/main">
   <w:docDefaults>
     <w:rPrDefault>
       <w:rPr>
@@ -3228,383 +3879,145 @@
     </w:rPrDefault>
     <w:pPrDefault/>
   </w:docDefaults>
-  <w:latentStyles w:defLockedState="0" w:defUIPriority="99" w:defSemiHidden="0" w:defUnhideWhenUsed="0" w:defQFormat="0" w:count="376">
-    <w:lsdException w:name="Normal" w:uiPriority="0" w:qFormat="1"/>
-    <w:lsdException w:name="heading 1" w:uiPriority="0" w:qFormat="1"/>
-    <w:lsdException w:name="heading 2" w:semiHidden="1" w:uiPriority="9" w:unhideWhenUsed="1" w:qFormat="1"/>
-    <w:lsdException w:name="heading 3" w:semiHidden="1" w:uiPriority="9" w:unhideWhenUsed="1" w:qFormat="1"/>
-    <w:lsdException w:name="heading 4" w:semiHidden="1" w:uiPriority="9" w:unhideWhenUsed="1" w:qFormat="1"/>
-    <w:lsdException w:name="heading 5" w:semiHidden="1" w:uiPriority="9" w:unhideWhenUsed="1" w:qFormat="1"/>
-    <w:lsdException w:name="heading 6" w:semiHidden="1" w:uiPriority="9" w:unhideWhenUsed="1" w:qFormat="1"/>
-    <w:lsdException w:name="heading 7" w:semiHidden="1" w:uiPriority="9" w:unhideWhenUsed="1" w:qFormat="1"/>
-    <w:lsdException w:name="heading 8" w:semiHidden="1" w:uiPriority="9" w:unhideWhenUsed="1" w:qFormat="1"/>
-    <w:lsdException w:name="heading 9" w:semiHidden="1" w:uiPriority="9" w:unhideWhenUsed="1" w:qFormat="1"/>
-    <w:lsdException w:name="index 1" w:semiHidden="1" w:unhideWhenUsed="1"/>
-    <w:lsdException w:name="index 2" w:semiHidden="1" w:unhideWhenUsed="1"/>
-    <w:lsdException w:name="index 3" w:semiHidden="1" w:unhideWhenUsed="1"/>
-    <w:lsdException w:name="index 4" w:semiHidden="1" w:unhideWhenUsed="1"/>
-    <w:lsdException w:name="index 5" w:semiHidden="1" w:unhideWhenUsed="1"/>
-    <w:lsdException w:name="index 6" w:semiHidden="1" w:unhideWhenUsed="1"/>
-    <w:lsdException w:name="index 7" w:semiHidden="1" w:unhideWhenUsed="1"/>
-    <w:lsdException w:name="index 8" w:semiHidden="1" w:unhideWhenUsed="1"/>
-    <w:lsdException w:name="index 9" w:semiHidden="1" w:unhideWhenUsed="1"/>
-    <w:lsdException w:name="toc 1" w:semiHidden="1" w:uiPriority="39" w:unhideWhenUsed="1"/>
-    <w:lsdException w:name="toc 2" w:semiHidden="1" w:uiPriority="39" w:unhideWhenUsed="1"/>
-    <w:lsdException w:name="toc 3" w:semiHidden="1" w:uiPriority="39" w:unhideWhenUsed="1"/>
-    <w:lsdException w:name="toc 4" w:semiHidden="1" w:uiPriority="39" w:unhideWhenUsed="1"/>
-    <w:lsdException w:name="toc 5" w:semiHidden="1" w:uiPriority="39" w:unhideWhenUsed="1"/>
-    <w:lsdException w:name="toc 6" w:semiHidden="1" w:uiPriority="39" w:unhideWhenUsed="1"/>
-    <w:lsdException w:name="toc 7" w:semiHidden="1" w:uiPriority="39" w:unhideWhenUsed="1"/>
-    <w:lsdException w:name="toc 8" w:semiHidden="1" w:uiPriority="39" w:unhideWhenUsed="1"/>
-    <w:lsdException w:name="toc 9" w:semiHidden="1" w:uiPriority="39" w:unhideWhenUsed="1"/>
-    <w:lsdException w:name="Normal Indent" w:semiHidden="1" w:unhideWhenUsed="1"/>
-    <w:lsdException w:name="footnote text" w:semiHidden="1" w:unhideWhenUsed="1"/>
-    <w:lsdException w:name="annotation text" w:semiHidden="1" w:unhideWhenUsed="1"/>
-    <w:lsdException w:name="header" w:semiHidden="1" w:unhideWhenUsed="1"/>
-    <w:lsdException w:name="footer" w:semiHidden="1" w:unhideWhenUsed="1"/>
-    <w:lsdException w:name="index heading" w:semiHidden="1" w:unhideWhenUsed="1"/>
-    <w:lsdException w:name="caption" w:semiHidden="1" w:uiPriority="35" w:unhideWhenUsed="1" w:qFormat="1"/>
-    <w:lsdException w:name="table of figures" w:semiHidden="1" w:unhideWhenUsed="1"/>
-    <w:lsdException w:name="envelope address" w:semiHidden="1" w:unhideWhenUsed="1"/>
-    <w:lsdException w:name="envelope return" w:semiHidden="1" w:unhideWhenUsed="1"/>
-    <w:lsdException w:name="footnote reference" w:semiHidden="1" w:unhideWhenUsed="1"/>
-    <w:lsdException w:name="annotation reference" w:semiHidden="1" w:unhideWhenUsed="1"/>
-    <w:lsdException w:name="line number" w:semiHidden="1" w:unhideWhenUsed="1"/>
-    <w:lsdException w:name="page number" w:semiHidden="1" w:uiPriority="0" w:unhideWhenUsed="1"/>
-    <w:lsdException w:name="endnote reference" w:semiHidden="1" w:unhideWhenUsed="1"/>
-    <w:lsdException w:name="endnote text" w:semiHidden="1" w:unhideWhenUsed="1"/>
-    <w:lsdException w:name="table of authorities" w:semiHidden="1" w:unhideWhenUsed="1"/>
-    <w:lsdException w:name="macro" w:semiHidden="1" w:unhideWhenUsed="1"/>
-    <w:lsdException w:name="toa heading" w:semiHidden="1" w:unhideWhenUsed="1"/>
-    <w:lsdException w:name="List" w:semiHidden="1" w:unhideWhenUsed="1"/>
-    <w:lsdException w:name="List Bullet" w:semiHidden="1" w:unhideWhenUsed="1"/>
-    <w:lsdException w:name="List Number" w:semiHidden="1" w:unhideWhenUsed="1"/>
-    <w:lsdException w:name="List 2" w:semiHidden="1" w:unhideWhenUsed="1"/>
-    <w:lsdException w:name="List 3" w:semiHidden="1" w:unhideWhenUsed="1"/>
-    <w:lsdException w:name="List 4" w:semiHidden="1" w:unhideWhenUsed="1"/>
-    <w:lsdException w:name="List 5" w:semiHidden="1" w:unhideWhenUsed="1"/>
-    <w:lsdException w:name="List Bullet 2" w:semiHidden="1" w:unhideWhenUsed="1"/>
-    <w:lsdException w:name="List Bullet 3" w:semiHidden="1" w:unhideWhenUsed="1"/>
-    <w:lsdException w:name="List Bullet 4" w:semiHidden="1" w:unhideWhenUsed="1"/>
-    <w:lsdException w:name="List Bullet 5" w:semiHidden="1" w:unhideWhenUsed="1"/>
-    <w:lsdException w:name="List Number 2" w:semiHidden="1" w:unhideWhenUsed="1"/>
-    <w:lsdException w:name="List Number 3" w:semiHidden="1" w:unhideWhenUsed="1"/>
-    <w:lsdException w:name="List Number 4" w:semiHidden="1" w:unhideWhenUsed="1"/>
-    <w:lsdException w:name="List Number 5" w:semiHidden="1" w:unhideWhenUsed="1"/>
-    <w:lsdException w:name="Title" w:uiPriority="10" w:qFormat="1"/>
-    <w:lsdException w:name="Closing" w:semiHidden="1" w:unhideWhenUsed="1"/>
-    <w:lsdException w:name="Signature" w:semiHidden="1" w:unhideWhenUsed="1"/>
-    <w:lsdException w:name="Default Paragraph Font" w:semiHidden="1" w:uiPriority="1" w:unhideWhenUsed="1"/>
-    <w:lsdException w:name="Body Text" w:semiHidden="1" w:unhideWhenUsed="1"/>
-    <w:lsdException w:name="Body Text Indent" w:semiHidden="1" w:unhideWhenUsed="1"/>
-    <w:lsdException w:name="List Continue" w:semiHidden="1" w:unhideWhenUsed="1"/>
-    <w:lsdException w:name="List Continue 2" w:semiHidden="1" w:unhideWhenUsed="1"/>
-    <w:lsdException w:name="List Continue 3" w:semiHidden="1" w:unhideWhenUsed="1"/>
-    <w:lsdException w:name="List Continue 4" w:semiHidden="1" w:unhideWhenUsed="1"/>
-    <w:lsdException w:name="List Continue 5" w:semiHidden="1" w:unhideWhenUsed="1"/>
-    <w:lsdException w:name="Message Header" w:semiHidden="1" w:unhideWhenUsed="1"/>
-    <w:lsdException w:name="Subtitle" w:uiPriority="11" w:qFormat="1"/>
-    <w:lsdException w:name="Salutation" w:semiHidden="1" w:unhideWhenUsed="1"/>
-    <w:lsdException w:name="Date" w:semiHidden="1" w:unhideWhenUsed="1"/>
-    <w:lsdException w:name="Body Text First Indent" w:semiHidden="1" w:unhideWhenUsed="1"/>
-    <w:lsdException w:name="Body Text First Indent 2" w:semiHidden="1" w:unhideWhenUsed="1"/>
-    <w:lsdException w:name="Note Heading" w:semiHidden="1" w:unhideWhenUsed="1"/>
-    <w:lsdException w:name="Body Text 2" w:semiHidden="1" w:unhideWhenUsed="1"/>
-    <w:lsdException w:name="Body Text 3" w:semiHidden="1" w:unhideWhenUsed="1"/>
-    <w:lsdException w:name="Body Text Indent 2" w:semiHidden="1" w:unhideWhenUsed="1"/>
-    <w:lsdException w:name="Body Text Indent 3" w:semiHidden="1" w:unhideWhenUsed="1"/>
-    <w:lsdException w:name="Block Text" w:semiHidden="1" w:unhideWhenUsed="1"/>
-    <w:lsdException w:name="Hyperlink" w:semiHidden="1" w:unhideWhenUsed="1"/>
-    <w:lsdException w:name="FollowedHyperlink" w:semiHidden="1" w:unhideWhenUsed="1"/>
-    <w:lsdException w:name="Strong" w:uiPriority="22" w:qFormat="1"/>
-    <w:lsdException w:name="Emphasis" w:uiPriority="20" w:qFormat="1"/>
-    <w:lsdException w:name="Document Map" w:semiHidden="1" w:unhideWhenUsed="1"/>
-    <w:lsdException w:name="Plain Text" w:semiHidden="1" w:unhideWhenUsed="1"/>
-    <w:lsdException w:name="E-mail Signature" w:semiHidden="1" w:unhideWhenUsed="1"/>
-    <w:lsdException w:name="HTML Top of Form" w:semiHidden="1" w:unhideWhenUsed="1"/>
-    <w:lsdException w:name="HTML Bottom of Form" w:semiHidden="1" w:unhideWhenUsed="1"/>
-    <w:lsdException w:name="Normal (Web)" w:semiHidden="1" w:unhideWhenUsed="1"/>
-    <w:lsdException w:name="HTML Acronym" w:semiHidden="1" w:unhideWhenUsed="1"/>
-    <w:lsdException w:name="HTML Address" w:semiHidden="1" w:unhideWhenUsed="1"/>
-    <w:lsdException w:name="HTML Cite" w:semiHidden="1" w:unhideWhenUsed="1"/>
-    <w:lsdException w:name="HTML Code" w:semiHidden="1" w:unhideWhenUsed="1"/>
-    <w:lsdException w:name="HTML Definition" w:semiHidden="1" w:unhideWhenUsed="1"/>
-    <w:lsdException w:name="HTML Keyboard" w:semiHidden="1" w:unhideWhenUsed="1"/>
-    <w:lsdException w:name="HTML Preformatted" w:semiHidden="1" w:unhideWhenUsed="1"/>
-    <w:lsdException w:name="HTML Sample" w:semiHidden="1" w:unhideWhenUsed="1"/>
-    <w:lsdException w:name="HTML Typewriter" w:semiHidden="1" w:unhideWhenUsed="1"/>
-    <w:lsdException w:name="HTML Variable" w:semiHidden="1" w:unhideWhenUsed="1"/>
-    <w:lsdException w:name="Normal Table" w:semiHidden="1" w:unhideWhenUsed="1"/>
-    <w:lsdException w:name="annotation subject" w:semiHidden="1" w:unhideWhenUsed="1"/>
-    <w:lsdException w:name="No List" w:semiHidden="1" w:unhideWhenUsed="1"/>
-    <w:lsdException w:name="Outline List 1" w:semiHidden="1" w:unhideWhenUsed="1"/>
-    <w:lsdException w:name="Outline List 2" w:semiHidden="1" w:unhideWhenUsed="1"/>
-    <w:lsdException w:name="Outline List 3" w:semiHidden="1" w:unhideWhenUsed="1"/>
-    <w:lsdException w:name="Table Simple 1" w:semiHidden="1" w:unhideWhenUsed="1"/>
-    <w:lsdException w:name="Table Simple 2" w:semiHidden="1" w:unhideWhenUsed="1"/>
-    <w:lsdException w:name="Table Simple 3" w:semiHidden="1" w:unhideWhenUsed="1"/>
-    <w:lsdException w:name="Table Classic 1" w:semiHidden="1" w:unhideWhenUsed="1"/>
-    <w:lsdException w:name="Table Classic 2" w:semiHidden="1" w:unhideWhenUsed="1"/>
-    <w:lsdException w:name="Table Classic 3" w:semiHidden="1" w:unhideWhenUsed="1"/>
-    <w:lsdException w:name="Table Classic 4" w:semiHidden="1" w:unhideWhenUsed="1"/>
-    <w:lsdException w:name="Table Colorful 1" w:semiHidden="1" w:unhideWhenUsed="1"/>
-    <w:lsdException w:name="Table Colorful 2" w:semiHidden="1" w:unhideWhenUsed="1"/>
-    <w:lsdException w:name="Table Colorful 3" w:semiHidden="1" w:unhideWhenUsed="1"/>
-    <w:lsdException w:name="Table Columns 1" w:semiHidden="1" w:unhideWhenUsed="1"/>
-    <w:lsdException w:name="Table Columns 2" w:semiHidden="1" w:unhideWhenUsed="1"/>
-    <w:lsdException w:name="Table Columns 3" w:semiHidden="1" w:unhideWhenUsed="1"/>
-    <w:lsdException w:name="Table Columns 4" w:semiHidden="1" w:unhideWhenUsed="1"/>
-    <w:lsdException w:name="Table Columns 5" w:semiHidden="1" w:unhideWhenUsed="1"/>
-    <w:lsdException w:name="Table Grid 1" w:semiHidden="1" w:unhideWhenUsed="1"/>
-    <w:lsdException w:name="Table Grid 2" w:semiHidden="1" w:unhideWhenUsed="1"/>
-    <w:lsdException w:name="Table Grid 3" w:semiHidden="1" w:unhideWhenUsed="1"/>
-    <w:lsdException w:name="Table Grid 4" w:semiHidden="1" w:unhideWhenUsed="1"/>
-    <w:lsdException w:name="Table Grid 5" w:semiHidden="1" w:unhideWhenUsed="1"/>
-    <w:lsdException w:name="Table Grid 6" w:semiHidden="1" w:unhideWhenUsed="1"/>
-    <w:lsdException w:name="Table Grid 7" w:semiHidden="1" w:unhideWhenUsed="1"/>
-    <w:lsdException w:name="Table Grid 8" w:semiHidden="1" w:unhideWhenUsed="1"/>
-    <w:lsdException w:name="Table List 1" w:semiHidden="1" w:unhideWhenUsed="1"/>
-    <w:lsdException w:name="Table List 2" w:semiHidden="1" w:unhideWhenUsed="1"/>
-    <w:lsdException w:name="Table List 3" w:semiHidden="1" w:unhideWhenUsed="1"/>
-    <w:lsdException w:name="Table List 4" w:semiHidden="1" w:unhideWhenUsed="1"/>
-    <w:lsdException w:name="Table List 5" w:semiHidden="1" w:unhideWhenUsed="1"/>
-    <w:lsdException w:name="Table List 6" w:semiHidden="1" w:unhideWhenUsed="1"/>
-    <w:lsdException w:name="Table List 7" w:semiHidden="1" w:unhideWhenUsed="1"/>
-    <w:lsdException w:name="Table List 8" w:semiHidden="1" w:unhideWhenUsed="1"/>
-    <w:lsdException w:name="Table 3D effects 1" w:semiHidden="1" w:unhideWhenUsed="1"/>
-    <w:lsdException w:name="Table 3D effects 2" w:semiHidden="1" w:unhideWhenUsed="1"/>
-    <w:lsdException w:name="Table 3D effects 3" w:semiHidden="1" w:unhideWhenUsed="1"/>
-    <w:lsdException w:name="Table Contemporary" w:semiHidden="1" w:unhideWhenUsed="1"/>
-    <w:lsdException w:name="Table Elegant" w:semiHidden="1" w:unhideWhenUsed="1"/>
-    <w:lsdException w:name="Table Professional" w:semiHidden="1" w:unhideWhenUsed="1"/>
-    <w:lsdException w:name="Table Subtle 1" w:semiHidden="1" w:unhideWhenUsed="1"/>
-    <w:lsdException w:name="Table Subtle 2" w:semiHidden="1" w:unhideWhenUsed="1"/>
-    <w:lsdException w:name="Table Web 1" w:semiHidden="1" w:unhideWhenUsed="1"/>
-    <w:lsdException w:name="Table Web 2" w:semiHidden="1" w:unhideWhenUsed="1"/>
-    <w:lsdException w:name="Table Web 3" w:semiHidden="1" w:unhideWhenUsed="1"/>
-    <w:lsdException w:name="Balloon Text" w:semiHidden="1" w:unhideWhenUsed="1"/>
-    <w:lsdException w:name="Table Grid" w:uiPriority="59"/>
-    <w:lsdException w:name="Table Theme" w:semiHidden="1" w:unhideWhenUsed="1"/>
-    <w:lsdException w:name="Placeholder Text" w:semiHidden="1"/>
-    <w:lsdException w:name="No Spacing" w:uiPriority="1" w:qFormat="1"/>
-    <w:lsdException w:name="Light Shading" w:uiPriority="60"/>
-    <w:lsdException w:name="Light List" w:uiPriority="61"/>
-    <w:lsdException w:name="Light Grid" w:uiPriority="62"/>
-    <w:lsdException w:name="Medium Shading 1" w:uiPriority="63"/>
-    <w:lsdException w:name="Medium Shading 2" w:uiPriority="64"/>
-    <w:lsdException w:name="Medium List 1" w:uiPriority="65"/>
-    <w:lsdException w:name="Medium List 2" w:uiPriority="66"/>
-    <w:lsdException w:name="Medium Grid 1" w:uiPriority="67"/>
-    <w:lsdException w:name="Medium Grid 2" w:uiPriority="68"/>
-    <w:lsdException w:name="Medium Grid 3" w:uiPriority="69"/>
-    <w:lsdException w:name="Dark List" w:uiPriority="70"/>
-    <w:lsdException w:name="Colorful Shading" w:uiPriority="71"/>
-    <w:lsdException w:name="Colorful List" w:uiPriority="72"/>
-    <w:lsdException w:name="Colorful Grid" w:uiPriority="73"/>
-    <w:lsdException w:name="Light Shading Accent 1" w:uiPriority="60"/>
-    <w:lsdException w:name="Light List Accent 1" w:uiPriority="61"/>
-    <w:lsdException w:name="Light Grid Accent 1" w:uiPriority="62"/>
-    <w:lsdException w:name="Medium Shading 1 Accent 1" w:uiPriority="63"/>
-    <w:lsdException w:name="Medium Shading 2 Accent 1" w:uiPriority="64"/>
-    <w:lsdException w:name="Medium List 1 Accent 1" w:uiPriority="65"/>
-    <w:lsdException w:name="Revision" w:semiHidden="1"/>
-    <w:lsdException w:name="List Paragraph" w:uiPriority="34" w:qFormat="1"/>
-    <w:lsdException w:name="Quote" w:uiPriority="29" w:qFormat="1"/>
-    <w:lsdException w:name="Intense Quote" w:uiPriority="30" w:qFormat="1"/>
-    <w:lsdException w:name="Medium List 2 Accent 1" w:uiPriority="66"/>
-    <w:lsdException w:name="Medium Grid 1 Accent 1" w:uiPriority="67"/>
-    <w:lsdException w:name="Medium Grid 2 Accent 1" w:uiPriority="68"/>
-    <w:lsdException w:name="Medium Grid 3 Accent 1" w:uiPriority="69"/>
-    <w:lsdException w:name="Dark List Accent 1" w:uiPriority="70"/>
-    <w:lsdException w:name="Colorful Shading Accent 1" w:uiPriority="71"/>
-    <w:lsdException w:name="Colorful List Accent 1" w:uiPriority="72"/>
-    <w:lsdException w:name="Colorful Grid Accent 1" w:uiPriority="73"/>
-    <w:lsdException w:name="Light Shading Accent 2" w:uiPriority="60"/>
-    <w:lsdException w:name="Light List Accent 2" w:uiPriority="61"/>
-    <w:lsdException w:name="Light Grid Accent 2" w:uiPriority="62"/>
-    <w:lsdException w:name="Medium Shading 1 Accent 2" w:uiPriority="63"/>
-    <w:lsdException w:name="Medium Shading 2 Accent 2" w:uiPriority="64"/>
-    <w:lsdException w:name="Medium List 1 Accent 2" w:uiPriority="65"/>
-    <w:lsdException w:name="Medium List 2 Accent 2" w:uiPriority="66"/>
-    <w:lsdException w:name="Medium Grid 1 Accent 2" w:uiPriority="67"/>
-    <w:lsdException w:name="Medium Grid 2 Accent 2" w:uiPriority="68"/>
-    <w:lsdException w:name="Medium Grid 3 Accent 2" w:uiPriority="69"/>
-    <w:lsdException w:name="Dark List Accent 2" w:uiPriority="70"/>
-    <w:lsdException w:name="Colorful Shading Accent 2" w:uiPriority="71"/>
-    <w:lsdException w:name="Colorful List Accent 2" w:uiPriority="72"/>
-    <w:lsdException w:name="Colorful Grid Accent 2" w:uiPriority="73"/>
-    <w:lsdException w:name="Light Shading Accent 3" w:uiPriority="60"/>
-    <w:lsdException w:name="Light List Accent 3" w:uiPriority="61"/>
-    <w:lsdException w:name="Light Grid Accent 3" w:uiPriority="62"/>
-    <w:lsdException w:name="Medium Shading 1 Accent 3" w:uiPriority="63"/>
-    <w:lsdException w:name="Medium Shading 2 Accent 3" w:uiPriority="64"/>
-    <w:lsdException w:name="Medium List 1 Accent 3" w:uiPriority="65"/>
-    <w:lsdException w:name="Medium List 2 Accent 3" w:uiPriority="66"/>
-    <w:lsdException w:name="Medium Grid 1 Accent 3" w:uiPriority="67"/>
-    <w:lsdException w:name="Medium Grid 2 Accent 3" w:uiPriority="68"/>
-    <w:lsdException w:name="Medium Grid 3 Accent 3" w:uiPriority="69"/>
-    <w:lsdException w:name="Dark List Accent 3" w:uiPriority="70"/>
-    <w:lsdException w:name="Colorful Shading Accent 3" w:uiPriority="71"/>
-    <w:lsdException w:name="Colorful List Accent 3" w:uiPriority="72"/>
-    <w:lsdException w:name="Colorful Grid Accent 3" w:uiPriority="73"/>
-    <w:lsdException w:name="Light Shading Accent 4" w:uiPriority="60"/>
-    <w:lsdException w:name="Light List Accent 4" w:uiPriority="61"/>
-    <w:lsdException w:name="Light Grid Accent 4" w:uiPriority="62"/>
-    <w:lsdException w:name="Medium Shading 1 Accent 4" w:uiPriority="63"/>
-    <w:lsdException w:name="Medium Shading 2 Accent 4" w:uiPriority="64"/>
-    <w:lsdException w:name="Medium List 1 Accent 4" w:uiPriority="65"/>
-    <w:lsdException w:name="Medium List 2 Accent 4" w:uiPriority="66"/>
-    <w:lsdException w:name="Medium Grid 1 Accent 4" w:uiPriority="67"/>
-    <w:lsdException w:name="Medium Grid 2 Accent 4" w:uiPriority="68"/>
-    <w:lsdException w:name="Medium Grid 3 Accent 4" w:uiPriority="69"/>
-    <w:lsdException w:name="Dark List Accent 4" w:uiPriority="70"/>
-    <w:lsdException w:name="Colorful Shading Accent 4" w:uiPriority="71"/>
-    <w:lsdException w:name="Colorful List Accent 4" w:uiPriority="72"/>
-    <w:lsdException w:name="Colorful Grid Accent 4" w:uiPriority="73"/>
-    <w:lsdException w:name="Light Shading Accent 5" w:uiPriority="60"/>
-    <w:lsdException w:name="Light List Accent 5" w:uiPriority="61"/>
-    <w:lsdException w:name="Light Grid Accent 5" w:uiPriority="62"/>
-    <w:lsdException w:name="Medium Shading 1 Accent 5" w:uiPriority="63"/>
-    <w:lsdException w:name="Medium Shading 2 Accent 5" w:uiPriority="64"/>
-    <w:lsdException w:name="Medium List 1 Accent 5" w:uiPriority="65"/>
-    <w:lsdException w:name="Medium List 2 Accent 5" w:uiPriority="66"/>
-    <w:lsdException w:name="Medium Grid 1 Accent 5" w:uiPriority="67"/>
-    <w:lsdException w:name="Medium Grid 2 Accent 5" w:uiPriority="68"/>
-    <w:lsdException w:name="Medium Grid 3 Accent 5" w:uiPriority="69"/>
-    <w:lsdException w:name="Dark List Accent 5" w:uiPriority="70"/>
-    <w:lsdException w:name="Colorful Shading Accent 5" w:uiPriority="71"/>
-    <w:lsdException w:name="Colorful List Accent 5" w:uiPriority="72"/>
-    <w:lsdException w:name="Colorful Grid Accent 5" w:uiPriority="73"/>
-    <w:lsdException w:name="Light Shading Accent 6" w:uiPriority="60"/>
-    <w:lsdException w:name="Light List Accent 6" w:uiPriority="61"/>
-    <w:lsdException w:name="Light Grid Accent 6" w:uiPriority="62"/>
-    <w:lsdException w:name="Medium Shading 1 Accent 6" w:uiPriority="63"/>
-    <w:lsdException w:name="Medium Shading 2 Accent 6" w:uiPriority="64"/>
-    <w:lsdException w:name="Medium List 1 Accent 6" w:uiPriority="65"/>
-    <w:lsdException w:name="Medium List 2 Accent 6" w:uiPriority="66"/>
-    <w:lsdException w:name="Medium Grid 1 Accent 6" w:uiPriority="67"/>
-    <w:lsdException w:name="Medium Grid 2 Accent 6" w:uiPriority="68"/>
-    <w:lsdException w:name="Medium Grid 3 Accent 6" w:uiPriority="69"/>
-    <w:lsdException w:name="Dark List Accent 6" w:uiPriority="70"/>
-    <w:lsdException w:name="Colorful Shading Accent 6" w:uiPriority="71"/>
-    <w:lsdException w:name="Colorful List Accent 6" w:uiPriority="72"/>
-    <w:lsdException w:name="Colorful Grid Accent 6" w:uiPriority="73"/>
-    <w:lsdException w:name="Subtle Emphasis" w:uiPriority="19" w:qFormat="1"/>
-    <w:lsdException w:name="Intense Emphasis" w:uiPriority="21" w:qFormat="1"/>
-    <w:lsdException w:name="Subtle Reference" w:uiPriority="31" w:qFormat="1"/>
-    <w:lsdException w:name="Intense Reference" w:uiPriority="32" w:qFormat="1"/>
-    <w:lsdException w:name="Book Title" w:uiPriority="33" w:qFormat="1"/>
-    <w:lsdException w:name="Bibliography" w:semiHidden="1" w:uiPriority="37" w:unhideWhenUsed="1"/>
-    <w:lsdException w:name="TOC Heading" w:uiPriority="39" w:qFormat="1"/>
-    <w:lsdException w:name="Plain Table 1" w:uiPriority="41"/>
-    <w:lsdException w:name="Plain Table 2" w:uiPriority="42"/>
-    <w:lsdException w:name="Plain Table 3" w:uiPriority="43"/>
-    <w:lsdException w:name="Plain Table 4" w:uiPriority="44"/>
-    <w:lsdException w:name="Plain Table 5" w:uiPriority="45"/>
-    <w:lsdException w:name="Grid Table Light" w:uiPriority="40"/>
-    <w:lsdException w:name="Grid Table 1 Light" w:uiPriority="46"/>
-    <w:lsdException w:name="Grid Table 2" w:uiPriority="47"/>
-    <w:lsdException w:name="Grid Table 3" w:uiPriority="48"/>
-    <w:lsdException w:name="Grid Table 4" w:uiPriority="49"/>
-    <w:lsdException w:name="Grid Table 5 Dark" w:uiPriority="50"/>
-    <w:lsdException w:name="Grid Table 6 Colorful" w:uiPriority="51"/>
-    <w:lsdException w:name="Grid Table 7 Colorful" w:uiPriority="52"/>
-    <w:lsdException w:name="Grid Table 1 Light Accent 1" w:uiPriority="46"/>
-    <w:lsdException w:name="Grid Table 2 Accent 1" w:uiPriority="47"/>
-    <w:lsdException w:name="Grid Table 3 Accent 1" w:uiPriority="48"/>
-    <w:lsdException w:name="Grid Table 4 Accent 1" w:uiPriority="49"/>
-    <w:lsdException w:name="Grid Table 5 Dark Accent 1" w:uiPriority="50"/>
-    <w:lsdException w:name="Grid Table 6 Colorful Accent 1" w:uiPriority="51"/>
-    <w:lsdException w:name="Grid Table 7 Colorful Accent 1" w:uiPriority="52"/>
-    <w:lsdException w:name="Grid Table 1 Light Accent 2" w:uiPriority="46"/>
-    <w:lsdException w:name="Grid Table 2 Accent 2" w:uiPriority="47"/>
-    <w:lsdException w:name="Grid Table 3 Accent 2" w:uiPriority="48"/>
-    <w:lsdException w:name="Grid Table 4 Accent 2" w:uiPriority="49"/>
-    <w:lsdException w:name="Grid Table 5 Dark Accent 2" w:uiPriority="50"/>
-    <w:lsdException w:name="Grid Table 6 Colorful Accent 2" w:uiPriority="51"/>
-    <w:lsdException w:name="Grid Table 7 Colorful Accent 2" w:uiPriority="52"/>
-    <w:lsdException w:name="Grid Table 1 Light Accent 3" w:uiPriority="46"/>
-    <w:lsdException w:name="Grid Table 2 Accent 3" w:uiPriority="47"/>
-    <w:lsdException w:name="Grid Table 3 Accent 3" w:uiPriority="48"/>
-    <w:lsdException w:name="Grid Table 4 Accent 3" w:uiPriority="49"/>
-    <w:lsdException w:name="Grid Table 5 Dark Accent 3" w:uiPriority="50"/>
-    <w:lsdException w:name="Grid Table 6 Colorful Accent 3" w:uiPriority="51"/>
-    <w:lsdException w:name="Grid Table 7 Colorful Accent 3" w:uiPriority="52"/>
-    <w:lsdException w:name="Grid Table 1 Light Accent 4" w:uiPriority="46"/>
-    <w:lsdException w:name="Grid Table 2 Accent 4" w:uiPriority="47"/>
-    <w:lsdException w:name="Grid Table 3 Accent 4" w:uiPriority="48"/>
-    <w:lsdException w:name="Grid Table 4 Accent 4" w:uiPriority="49"/>
-    <w:lsdException w:name="Grid Table 5 Dark Accent 4" w:uiPriority="50"/>
-    <w:lsdException w:name="Grid Table 6 Colorful Accent 4" w:uiPriority="51"/>
-    <w:lsdException w:name="Grid Table 7 Colorful Accent 4" w:uiPriority="52"/>
-    <w:lsdException w:name="Grid Table 1 Light Accent 5" w:uiPriority="46"/>
-    <w:lsdException w:name="Grid Table 2 Accent 5" w:uiPriority="47"/>
-    <w:lsdException w:name="Grid Table 3 Accent 5" w:uiPriority="48"/>
-    <w:lsdException w:name="Grid Table 4 Accent 5" w:uiPriority="49"/>
-    <w:lsdException w:name="Grid Table 5 Dark Accent 5" w:uiPriority="50"/>
-    <w:lsdException w:name="Grid Table 6 Colorful Accent 5" w:uiPriority="51"/>
-    <w:lsdException w:name="Grid Table 7 Colorful Accent 5" w:uiPriority="52"/>
-    <w:lsdException w:name="Grid Table 1 Light Accent 6" w:uiPriority="46"/>
-    <w:lsdException w:name="Grid Table 2 Accent 6" w:uiPriority="47"/>
-    <w:lsdException w:name="Grid Table 3 Accent 6" w:uiPriority="48"/>
-    <w:lsdException w:name="Grid Table 4 Accent 6" w:uiPriority="49"/>
-    <w:lsdException w:name="Grid Table 5 Dark Accent 6" w:uiPriority="50"/>
-    <w:lsdException w:name="Grid Table 6 Colorful Accent 6" w:uiPriority="51"/>
-    <w:lsdException w:name="Grid Table 7 Colorful Accent 6" w:uiPriority="52"/>
-    <w:lsdException w:name="List Table 1 Light" w:uiPriority="46"/>
-    <w:lsdException w:name="List Table 2" w:uiPriority="47"/>
-    <w:lsdException w:name="List Table 3" w:uiPriority="48"/>
-    <w:lsdException w:name="List Table 4" w:uiPriority="49"/>
-    <w:lsdException w:name="List Table 5 Dark" w:uiPriority="50"/>
-    <w:lsdException w:name="List Table 6 Colorful" w:uiPriority="51"/>
-    <w:lsdException w:name="List Table 7 Colorful" w:uiPriority="52"/>
-    <w:lsdException w:name="List Table 1 Light Accent 1" w:uiPriority="46"/>
-    <w:lsdException w:name="List Table 2 Accent 1" w:uiPriority="47"/>
-    <w:lsdException w:name="List Table 3 Accent 1" w:uiPriority="48"/>
-    <w:lsdException w:name="List Table 4 Accent 1" w:uiPriority="49"/>
-    <w:lsdException w:name="List Table 5 Dark Accent 1" w:uiPriority="50"/>
-    <w:lsdException w:name="List Table 6 Colorful Accent 1" w:uiPriority="51"/>
-    <w:lsdException w:name="List Table 7 Colorful Accent 1" w:uiPriority="52"/>
-    <w:lsdException w:name="List Table 1 Light Accent 2" w:uiPriority="46"/>
-    <w:lsdException w:name="List Table 2 Accent 2" w:uiPriority="47"/>
-    <w:lsdException w:name="List Table 3 Accent 2" w:uiPriority="48"/>
-    <w:lsdException w:name="List Table 4 Accent 2" w:uiPriority="49"/>
-    <w:lsdException w:name="List Table 5 Dark Accent 2" w:uiPriority="50"/>
-    <w:lsdException w:name="List Table 6 Colorful Accent 2" w:uiPriority="51"/>
-    <w:lsdException w:name="List Table 7 Colorful Accent 2" w:uiPriority="52"/>
-    <w:lsdException w:name="List Table 1 Light Accent 3" w:uiPriority="46"/>
-    <w:lsdException w:name="List Table 2 Accent 3" w:uiPriority="47"/>
-    <w:lsdException w:name="List Table 3 Accent 3" w:uiPriority="48"/>
-    <w:lsdException w:name="List Table 4 Accent 3" w:uiPriority="49"/>
-    <w:lsdException w:name="List Table 5 Dark Accent 3" w:uiPriority="50"/>
-    <w:lsdException w:name="List Table 6 Colorful Accent 3" w:uiPriority="51"/>
-    <w:lsdException w:name="List Table 7 Colorful Accent 3" w:uiPriority="52"/>
-    <w:lsdException w:name="List Table 1 Light Accent 4" w:uiPriority="46"/>
-    <w:lsdException w:name="List Table 2 Accent 4" w:uiPriority="47"/>
-    <w:lsdException w:name="List Table 3 Accent 4" w:uiPriority="48"/>
-    <w:lsdException w:name="List Table 4 Accent 4" w:uiPriority="49"/>
-    <w:lsdException w:name="List Table 5 Dark Accent 4" w:uiPriority="50"/>
-    <w:lsdException w:name="List Table 6 Colorful Accent 4" w:uiPriority="51"/>
-    <w:lsdException w:name="List Table 7 Colorful Accent 4" w:uiPriority="52"/>
-    <w:lsdException w:name="List Table 1 Light Accent 5" w:uiPriority="46"/>
-    <w:lsdException w:name="List Table 2 Accent 5" w:uiPriority="47"/>
-    <w:lsdException w:name="List Table 3 Accent 5" w:uiPriority="48"/>
-    <w:lsdException w:name="List Table 4 Accent 5" w:uiPriority="49"/>
-    <w:lsdException w:name="List Table 5 Dark Accent 5" w:uiPriority="50"/>
-    <w:lsdException w:name="List Table 6 Colorful Accent 5" w:uiPriority="51"/>
-    <w:lsdException w:name="List Table 7 Colorful Accent 5" w:uiPriority="52"/>
-    <w:lsdException w:name="List Table 1 Light Accent 6" w:uiPriority="46"/>
-    <w:lsdException w:name="List Table 2 Accent 6" w:uiPriority="47"/>
-    <w:lsdException w:name="List Table 3 Accent 6" w:uiPriority="48"/>
-    <w:lsdException w:name="List Table 4 Accent 6" w:uiPriority="49"/>
-    <w:lsdException w:name="List Table 5 Dark Accent 6" w:uiPriority="50"/>
-    <w:lsdException w:name="List Table 6 Colorful Accent 6" w:uiPriority="51"/>
-    <w:lsdException w:name="List Table 7 Colorful Accent 6" w:uiPriority="52"/>
-    <w:lsdException w:name="Mention" w:semiHidden="1" w:unhideWhenUsed="1"/>
-    <w:lsdException w:name="Smart Hyperlink" w:semiHidden="1" w:unhideWhenUsed="1"/>
-    <w:lsdException w:name="Hashtag" w:semiHidden="1" w:unhideWhenUsed="1"/>
-    <w:lsdException w:name="Unresolved Mention" w:semiHidden="1" w:unhideWhenUsed="1"/>
-    <w:lsdException w:name="Smart Link" w:semiHidden="1" w:unhideWhenUsed="1"/>
+  <w:latentStyles w:defLockedState="0" w:defUIPriority="99" w:defSemiHidden="1" w:defUnhideWhenUsed="1" w:defQFormat="0" w:count="267">
+    <w:lsdException w:name="Normal" w:semiHidden="0" w:uiPriority="0" w:unhideWhenUsed="0" w:qFormat="1"/>
+    <w:lsdException w:name="heading 1" w:semiHidden="0" w:uiPriority="0" w:unhideWhenUsed="0" w:qFormat="1"/>
+    <w:lsdException w:name="heading 2" w:uiPriority="9" w:qFormat="1"/>
+    <w:lsdException w:name="heading 3" w:uiPriority="9" w:qFormat="1"/>
+    <w:lsdException w:name="heading 4" w:uiPriority="9" w:qFormat="1"/>
+    <w:lsdException w:name="heading 5" w:uiPriority="9" w:qFormat="1"/>
+    <w:lsdException w:name="heading 6" w:uiPriority="9" w:qFormat="1"/>
+    <w:lsdException w:name="heading 7" w:uiPriority="9" w:qFormat="1"/>
+    <w:lsdException w:name="heading 8" w:uiPriority="9" w:qFormat="1"/>
+    <w:lsdException w:name="heading 9" w:uiPriority="9" w:qFormat="1"/>
+    <w:lsdException w:name="toc 1" w:uiPriority="39"/>
+    <w:lsdException w:name="toc 2" w:uiPriority="39"/>
+    <w:lsdException w:name="toc 3" w:uiPriority="39"/>
+    <w:lsdException w:name="toc 4" w:uiPriority="39"/>
+    <w:lsdException w:name="toc 5" w:uiPriority="39"/>
+    <w:lsdException w:name="toc 6" w:uiPriority="39"/>
+    <w:lsdException w:name="toc 7" w:uiPriority="39"/>
+    <w:lsdException w:name="toc 8" w:uiPriority="39"/>
+    <w:lsdException w:name="toc 9" w:uiPriority="39"/>
+    <w:lsdException w:name="caption" w:uiPriority="35" w:qFormat="1"/>
+    <w:lsdException w:name="page number" w:uiPriority="0"/>
+    <w:lsdException w:name="Title" w:semiHidden="0" w:uiPriority="10" w:unhideWhenUsed="0" w:qFormat="1"/>
+    <w:lsdException w:name="Default Paragraph Font" w:uiPriority="1"/>
+    <w:lsdException w:name="Subtitle" w:semiHidden="0" w:uiPriority="11" w:unhideWhenUsed="0" w:qFormat="1"/>
+    <w:lsdException w:name="Strong" w:semiHidden="0" w:uiPriority="22" w:unhideWhenUsed="0" w:qFormat="1"/>
+    <w:lsdException w:name="Emphasis" w:semiHidden="0" w:uiPriority="20" w:unhideWhenUsed="0" w:qFormat="1"/>
+    <w:lsdException w:name="Table Grid" w:semiHidden="0" w:uiPriority="59" w:unhideWhenUsed="0"/>
+    <w:lsdException w:name="Placeholder Text" w:unhideWhenUsed="0"/>
+    <w:lsdException w:name="No Spacing" w:semiHidden="0" w:uiPriority="1" w:unhideWhenUsed="0" w:qFormat="1"/>
+    <w:lsdException w:name="Light Shading" w:semiHidden="0" w:uiPriority="60" w:unhideWhenUsed="0"/>
+    <w:lsdException w:name="Light List" w:semiHidden="0" w:uiPriority="61" w:unhideWhenUsed="0"/>
+    <w:lsdException w:name="Light Grid" w:semiHidden="0" w:uiPriority="62" w:unhideWhenUsed="0"/>
+    <w:lsdException w:name="Medium Shading 1" w:semiHidden="0" w:uiPriority="63" w:unhideWhenUsed="0"/>
+    <w:lsdException w:name="Medium Shading 2" w:semiHidden="0" w:uiPriority="64" w:unhideWhenUsed="0"/>
+    <w:lsdException w:name="Medium List 1" w:semiHidden="0" w:uiPriority="65" w:unhideWhenUsed="0"/>
+    <w:lsdException w:name="Medium List 2" w:semiHidden="0" w:uiPriority="66" w:unhideWhenUsed="0"/>
+    <w:lsdException w:name="Medium Grid 1" w:semiHidden="0" w:uiPriority="67" w:unhideWhenUsed="0"/>
+    <w:lsdException w:name="Medium Grid 2" w:semiHidden="0" w:uiPriority="68" w:unhideWhenUsed="0"/>
+    <w:lsdException w:name="Medium Grid 3" w:semiHidden="0" w:uiPriority="69" w:unhideWhenUsed="0"/>
+    <w:lsdException w:name="Dark List" w:semiHidden="0" w:uiPriority="70" w:unhideWhenUsed="0"/>
+    <w:lsdException w:name="Colorful Shading" w:semiHidden="0" w:uiPriority="71" w:unhideWhenUsed="0"/>
+    <w:lsdException w:name="Colorful List" w:semiHidden="0" w:uiPriority="72" w:unhideWhenUsed="0"/>
+    <w:lsdException w:name="Colorful Grid" w:semiHidden="0" w:uiPriority="73" w:unhideWhenUsed="0"/>
+    <w:lsdException w:name="Light Shading Accent 1" w:semiHidden="0" w:uiPriority="60" w:unhideWhenUsed="0"/>
+    <w:lsdException w:name="Light List Accent 1" w:semiHidden="0" w:uiPriority="61" w:unhideWhenUsed="0"/>
+    <w:lsdException w:name="Light Grid Accent 1" w:semiHidden="0" w:uiPriority="62" w:unhideWhenUsed="0"/>
+    <w:lsdException w:name="Medium Shading 1 Accent 1" w:semiHidden="0" w:uiPriority="63" w:unhideWhenUsed="0"/>
+    <w:lsdException w:name="Medium Shading 2 Accent 1" w:semiHidden="0" w:uiPriority="64" w:unhideWhenUsed="0"/>
+    <w:lsdException w:name="Medium List 1 Accent 1" w:semiHidden="0" w:uiPriority="65" w:unhideWhenUsed="0"/>
+    <w:lsdException w:name="Revision" w:unhideWhenUsed="0"/>
+    <w:lsdException w:name="List Paragraph" w:semiHidden="0" w:uiPriority="34" w:unhideWhenUsed="0" w:qFormat="1"/>
+    <w:lsdException w:name="Quote" w:semiHidden="0" w:uiPriority="29" w:unhideWhenUsed="0" w:qFormat="1"/>
+    <w:lsdException w:name="Intense Quote" w:semiHidden="0" w:uiPriority="30" w:unhideWhenUsed="0" w:qFormat="1"/>
+    <w:lsdException w:name="Medium List 2 Accent 1" w:semiHidden="0" w:uiPriority="66" w:unhideWhenUsed="0"/>
+    <w:lsdException w:name="Medium Grid 1 Accent 1" w:semiHidden="0" w:uiPriority="67" w:unhideWhenUsed="0"/>
+    <w:lsdException w:name="Medium Grid 2 Accent 1" w:semiHidden="0" w:uiPriority="68" w:unhideWhenUsed="0"/>
+    <w:lsdException w:name="Medium Grid 3 Accent 1" w:semiHidden="0" w:uiPriority="69" w:unhideWhenUsed="0"/>
+    <w:lsdException w:name="Dark List Accent 1" w:semiHidden="0" w:uiPriority="70" w:unhideWhenUsed="0"/>
+    <w:lsdException w:name="Colorful Shading Accent 1" w:semiHidden="0" w:uiPriority="71" w:unhideWhenUsed="0"/>
+    <w:lsdException w:name="Colorful List Accent 1" w:semiHidden="0" w:uiPriority="72" w:unhideWhenUsed="0"/>
+    <w:lsdException w:name="Colorful Grid Accent 1" w:semiHidden="0" w:uiPriority="73" w:unhideWhenUsed="0"/>
+    <w:lsdException w:name="Light Shading Accent 2" w:semiHidden="0" w:uiPriority="60" w:unhideWhenUsed="0"/>
+    <w:lsdException w:name="Light List Accent 2" w:semiHidden="0" w:uiPriority="61" w:unhideWhenUsed="0"/>
+    <w:lsdException w:name="Light Grid Accent 2" w:semiHidden="0" w:uiPriority="62" w:unhideWhenUsed="0"/>
+    <w:lsdException w:name="Medium Shading 1 Accent 2" w:semiHidden="0" w:uiPriority="63" w:unhideWhenUsed="0"/>
+    <w:lsdException w:name="Medium Shading 2 Accent 2" w:semiHidden="0" w:uiPriority="64" w:unhideWhenUsed="0"/>
+    <w:lsdException w:name="Medium List 1 Accent 2" w:semiHidden="0" w:uiPriority="65" w:unhideWhenUsed="0"/>
+    <w:lsdException w:name="Medium List 2 Accent 2" w:semiHidden="0" w:uiPriority="66" w:unhideWhenUsed="0"/>
+    <w:lsdException w:name="Medium Grid 1 Accent 2" w:semiHidden="0" w:uiPriority="67" w:unhideWhenUsed="0"/>
+    <w:lsdException w:name="Medium Grid 2 Accent 2" w:semiHidden="0" w:uiPriority="68" w:unhideWhenUsed="0"/>
+    <w:lsdException w:name="Medium Grid 3 Accent 2" w:semiHidden="0" w:uiPriority="69" w:unhideWhenUsed="0"/>
+    <w:lsdException w:name="Dark List Accent 2" w:semiHidden="0" w:uiPriority="70" w:unhideWhenUsed="0"/>
+    <w:lsdException w:name="Colorful Shading Accent 2" w:semiHidden="0" w:uiPriority="71" w:unhideWhenUsed="0"/>
+    <w:lsdException w:name="Colorful List Accent 2" w:semiHidden="0" w:uiPriority="72" w:unhideWhenUsed="0"/>
+    <w:lsdException w:name="Colorful Grid Accent 2" w:semiHidden="0" w:uiPriority="73" w:unhideWhenUsed="0"/>
+    <w:lsdException w:name="Light Shading Accent 3" w:semiHidden="0" w:uiPriority="60" w:unhideWhenUsed="0"/>
+    <w:lsdException w:name="Light List Accent 3" w:semiHidden="0" w:uiPriority="61" w:unhideWhenUsed="0"/>
+    <w:lsdException w:name="Light Grid Accent 3" w:semiHidden="0" w:uiPriority="62" w:unhideWhenUsed="0"/>
+    <w:lsdException w:name="Medium Shading 1 Accent 3" w:semiHidden="0" w:uiPriority="63" w:unhideWhenUsed="0"/>
+    <w:lsdException w:name="Medium Shading 2 Accent 3" w:semiHidden="0" w:uiPriority="64" w:unhideWhenUsed="0"/>
+    <w:lsdException w:name="Medium List 1 Accent 3" w:semiHidden="0" w:uiPriority="65" w:unhideWhenUsed="0"/>
+    <w:lsdException w:name="Medium List 2 Accent 3" w:semiHidden="0" w:uiPriority="66" w:unhideWhenUsed="0"/>
+    <w:lsdException w:name="Medium Grid 1 Accent 3" w:semiHidden="0" w:uiPriority="67" w:unhideWhenUsed="0"/>
+    <w:lsdException w:name="Medium Grid 2 Accent 3" w:semiHidden="0" w:uiPriority="68" w:unhideWhenUsed="0"/>
+    <w:lsdException w:name="Medium Grid 3 Accent 3" w:semiHidden="0" w:uiPriority="69" w:unhideWhenUsed="0"/>
+    <w:lsdException w:name="Dark List Accent 3" w:semiHidden="0" w:uiPriority="70" w:unhideWhenUsed="0"/>
+    <w:lsdException w:name="Colorful Shading Accent 3" w:semiHidden="0" w:uiPriority="71" w:unhideWhenUsed="0"/>
+    <w:lsdException w:name="Colorful List Accent 3" w:semiHidden="0" w:uiPriority="72" w:unhideWhenUsed="0"/>
+    <w:lsdException w:name="Colorful Grid Accent 3" w:semiHidden="0" w:uiPriority="73" w:unhideWhenUsed="0"/>
+    <w:lsdException w:name="Light Shading Accent 4" w:semiHidden="0" w:uiPriority="60" w:unhideWhenUsed="0"/>
+    <w:lsdException w:name="Light List Accent 4" w:semiHidden="0" w:uiPriority="61" w:unhideWhenUsed="0"/>
+    <w:lsdException w:name="Light Grid Accent 4" w:semiHidden="0" w:uiPriority="62" w:unhideWhenUsed="0"/>
+    <w:lsdException w:name="Medium Shading 1 Accent 4" w:semiHidden="0" w:uiPriority="63" w:unhideWhenUsed="0"/>
+    <w:lsdException w:name="Medium Shading 2 Accent 4" w:semiHidden="0" w:uiPriority="64" w:unhideWhenUsed="0"/>
+    <w:lsdException w:name="Medium List 1 Accent 4" w:semiHidden="0" w:uiPriority="65" w:unhideWhenUsed="0"/>
+    <w:lsdException w:name="Medium List 2 Accent 4" w:semiHidden="0" w:uiPriority="66" w:unhideWhenUsed="0"/>
+    <w:lsdException w:name="Medium Grid 1 Accent 4" w:semiHidden="0" w:uiPriority="67" w:unhideWhenUsed="0"/>
+    <w:lsdException w:name="Medium Grid 2 Accent 4" w:semiHidden="0" w:uiPriority="68" w:unhideWhenUsed="0"/>
+    <w:lsdException w:name="Medium Grid 3 Accent 4" w:semiHidden="0" w:uiPriority="69" w:unhideWhenUsed="0"/>
+    <w:lsdException w:name="Dark List Accent 4" w:semiHidden="0" w:uiPriority="70" w:unhideWhenUsed="0"/>
+    <w:lsdException w:name="Colorful Shading Accent 4" w:semiHidden="0" w:uiPriority="71" w:unhideWhenUsed="0"/>
+    <w:lsdException w:name="Colorful List Accent 4" w:semiHidden="0" w:uiPriority="72" w:unhideWhenUsed="0"/>
+    <w:lsdException w:name="Colorful Grid Accent 4" w:semiHidden="0" w:uiPriority="73" w:unhideWhenUsed="0"/>
+    <w:lsdException w:name="Light Shading Accent 5" w:semiHidden="0" w:uiPriority="60" w:unhideWhenUsed="0"/>
+    <w:lsdException w:name="Light List Accent 5" w:semiHidden="0" w:uiPriority="61" w:unhideWhenUsed="0"/>
+    <w:lsdException w:name="Light Grid Accent 5" w:semiHidden="0" w:uiPriority="62" w:unhideWhenUsed="0"/>
+    <w:lsdException w:name="Medium Shading 1 Accent 5" w:semiHidden="0" w:uiPriority="63" w:unhideWhenUsed="0"/>
+    <w:lsdException w:name="Medium Shading 2 Accent 5" w:semiHidden="0" w:uiPriority="64" w:unhideWhenUsed="0"/>
+    <w:lsdException w:name="Medium List 1 Accent 5" w:semiHidden="0" w:uiPriority="65" w:unhideWhenUsed="0"/>
+    <w:lsdException w:name="Medium List 2 Accent 5" w:semiHidden="0" w:uiPriority="66" w:unhideWhenUsed="0"/>
+    <w:lsdException w:name="Medium Grid 1 Accent 5" w:semiHidden="0" w:uiPriority="67" w:unhideWhenUsed="0"/>
+    <w:lsdException w:name="Medium Grid 2 Accent 5" w:semiHidden="0" w:uiPriority="68" w:unhideWhenUsed="0"/>
+    <w:lsdException w:name="Medium Grid 3 Accent 5" w:semiHidden="0" w:uiPriority="69" w:unhideWhenUsed="0"/>
+    <w:lsdException w:name="Dark List Accent 5" w:semiHidden="0" w:uiPriority="70" w:unhideWhenUsed="0"/>
+    <w:lsdException w:name="Colorful Shading Accent 5" w:semiHidden="0" w:uiPriority="71" w:unhideWhenUsed="0"/>
+    <w:lsdException w:name="Colorful List Accent 5" w:semiHidden="0" w:uiPriority="72" w:unhideWhenUsed="0"/>
+    <w:lsdException w:name="Colorful Grid Accent 5" w:semiHidden="0" w:uiPriority="73" w:unhideWhenUsed="0"/>
+    <w:lsdException w:name="Light Shading Accent 6" w:semiHidden="0" w:uiPriority="60" w:unhideWhenUsed="0"/>
+    <w:lsdException w:name="Light List Accent 6" w:semiHidden="0" w:uiPriority="61" w:unhideWhenUsed="0"/>
+    <w:lsdException w:name="Light Grid Accent 6" w:semiHidden="0" w:uiPriority="62" w:unhideWhenUsed="0"/>
+    <w:lsdException w:name="Medium Shading 1 Accent 6" w:semiHidden="0" w:uiPriority="63" w:unhideWhenUsed="0"/>
+    <w:lsdException w:name="Medium Shading 2 Accent 6" w:semiHidden="0" w:uiPriority="64" w:unhideWhenUsed="0"/>
+    <w:lsdException w:name="Medium List 1 Accent 6" w:semiHidden="0" w:uiPriority="65" w:unhideWhenUsed="0"/>
+    <w:lsdException w:name="Medium List 2 Accent 6" w:semiHidden="0" w:uiPriority="66" w:unhideWhenUsed="0"/>
+    <w:lsdException w:name="Medium Grid 1 Accent 6" w:semiHidden="0" w:uiPriority="67" w:unhideWhenUsed="0"/>
+    <w:lsdException w:name="Medium Grid 2 Accent 6" w:semiHidden="0" w:uiPriority="68" w:unhideWhenUsed="0"/>
+    <w:lsdException w:name="Medium Grid 3 Accent 6" w:semiHidden="0" w:uiPriority="69" w:unhideWhenUsed="0"/>
+    <w:lsdException w:name="Dark List Accent 6" w:semiHidden="0" w:uiPriority="70" w:unhideWhenUsed="0"/>
+    <w:lsdException w:name="Colorful Shading Accent 6" w:semiHidden="0" w:uiPriority="71" w:unhideWhenUsed="0"/>
+    <w:lsdException w:name="Colorful List Accent 6" w:semiHidden="0" w:uiPriority="72" w:unhideWhenUsed="0"/>
+    <w:lsdException w:name="Colorful Grid Accent 6" w:semiHidden="0" w:uiPriority="73" w:unhideWhenUsed="0"/>
+    <w:lsdException w:name="Subtle Emphasis" w:semiHidden="0" w:uiPriority="19" w:unhideWhenUsed="0" w:qFormat="1"/>
+    <w:lsdException w:name="Intense Emphasis" w:semiHidden="0" w:uiPriority="21" w:unhideWhenUsed="0" w:qFormat="1"/>
+    <w:lsdException w:name="Subtle Reference" w:semiHidden="0" w:uiPriority="31" w:unhideWhenUsed="0" w:qFormat="1"/>
+    <w:lsdException w:name="Intense Reference" w:semiHidden="0" w:uiPriority="32" w:unhideWhenUsed="0" w:qFormat="1"/>
+    <w:lsdException w:name="Book Title" w:semiHidden="0" w:uiPriority="33" w:unhideWhenUsed="0" w:qFormat="1"/>
+    <w:lsdException w:name="Bibliography" w:uiPriority="37"/>
+    <w:lsdException w:name="TOC Heading" w:semiHidden="0" w:uiPriority="39" w:unhideWhenUsed="0" w:qFormat="1"/>
   </w:latentStyles>
   <w:style w:type="paragraph" w:default="1" w:styleId="Normalny">
     <w:name w:val="Normal"/>
@@ -3674,6 +4087,7 @@
     <w:uiPriority w:val="99"/>
     <w:semiHidden/>
     <w:unhideWhenUsed/>
+    <w:qFormat/>
     <w:tblPr>
       <w:tblInd w:w="0" w:type="dxa"/>
       <w:tblCellMar>
@@ -4512,10 +4926,10 @@
       <w:sz w:val="16"/>
     </w:rPr>
   </w:style>
-  <w:style w:type="paragraph" w:styleId="Mapadokumentu">
+  <w:style w:type="paragraph" w:styleId="Plandokumentu">
     <w:name w:val="Document Map"/>
     <w:basedOn w:val="Normalny"/>
-    <w:link w:val="MapadokumentuZnak"/>
+    <w:link w:val="PlandokumentuZnak1"/>
     <w:uiPriority w:val="99"/>
     <w:semiHidden/>
     <w:unhideWhenUsed/>
@@ -4526,9 +4940,9 @@
       <w:szCs w:val="16"/>
     </w:rPr>
   </w:style>
-  <w:style w:type="character" w:customStyle="1" w:styleId="MapadokumentuZnak">
-    <w:name w:val="Mapa dokumentu Znak"/>
-    <w:link w:val="Mapadokumentu"/>
+  <w:style w:type="character" w:customStyle="1" w:styleId="PlandokumentuZnak1">
+    <w:name w:val="Plan dokumentu Znak1"/>
+    <w:link w:val="Plandokumentu"/>
     <w:uiPriority w:val="99"/>
     <w:semiHidden/>
     <w:rsid w:val="0028056C"/>
@@ -4886,7 +5300,7 @@
   <a:extraClrSchemeLst/>
   <a:extLst>
     <a:ext uri="{05A4C25C-085E-4340-85A3-A5531E510DB2}">
-      <thm15:themeFamily xmlns:thm15="http://schemas.microsoft.com/office/thememl/2012/main" name="Office Theme" id="{62F939B6-93AF-4DB8-9C6B-D6C7DFDC589F}" vid="{4A3C46E8-61CC-4603-A589-7422A47A8E4A}"/>
+      <thm15:themeFamily xmlns:thm15="http://schemas.microsoft.com/office/thememl/2012/main" xmlns="" name="Office Theme" id="{62F939B6-93AF-4DB8-9C6B-D6C7DFDC589F}" vid="{4A3C46E8-61CC-4603-A589-7422A47A8E4A}"/>
     </a:ext>
   </a:extLst>
 </a:theme>

</xml_diff>